<commit_message>
mis à jour de la documentation des API, elle est presque à jour
</commit_message>
<xml_diff>
--- a/doc/Documentation API.docx
+++ b/doc/Documentation API.docx
@@ -66,9 +66,11 @@
         <w:rPr>
           <w:rFonts w:asciiTheme="minorHAnsi" w:eastAsiaTheme="minorHAnsi" w:hAnsiTheme="minorHAnsi" w:cstheme="minorBidi"/>
           <w:color w:val="auto"/>
+          <w:kern w:val="2"/>
           <w:sz w:val="22"/>
           <w:szCs w:val="22"/>
           <w:lang w:eastAsia="en-US"/>
+          <w14:ligatures w14:val="standardContextual"/>
         </w:rPr>
         <w:id w:val="-581064593"/>
         <w:docPartObj>
@@ -80,8 +82,6 @@
         <w:rPr>
           <w:b/>
           <w:bCs/>
-          <w:kern w:val="2"/>
-          <w14:ligatures w14:val="standardContextual"/>
         </w:rPr>
       </w:sdtEndPr>
       <w:sdtContent>
@@ -154,7 +154,7 @@
             </w:rPr>
             <w:fldChar w:fldCharType="separate"/>
           </w:r>
-          <w:hyperlink w:anchor="_Toc134689146" w:history="1">
+          <w:hyperlink w:anchor="_Toc135474968" w:history="1">
             <w:r>
               <w:rPr>
                 <w:rStyle w:val="Lienhypertexte"/>
@@ -204,7 +204,7 @@
                 <w:noProof/>
                 <w:webHidden/>
               </w:rPr>
-              <w:instrText xml:space="preserve"> PAGEREF _Toc134689146 \h </w:instrText>
+              <w:instrText xml:space="preserve"> PAGEREF _Toc135474968 \h </w:instrText>
             </w:r>
             <w:r>
               <w:rPr>
@@ -256,7 +256,7 @@
               <w14:ligatures w14:val="standardContextual"/>
             </w:rPr>
           </w:pPr>
-          <w:hyperlink w:anchor="_Toc134689147" w:history="1">
+          <w:hyperlink w:anchor="_Toc135474969" w:history="1">
             <w:r>
               <w:rPr>
                 <w:rStyle w:val="Lienhypertexte"/>
@@ -306,7 +306,7 @@
                 <w:noProof/>
                 <w:webHidden/>
               </w:rPr>
-              <w:instrText xml:space="preserve"> PAGEREF _Toc134689147 \h </w:instrText>
+              <w:instrText xml:space="preserve"> PAGEREF _Toc135474969 \h </w:instrText>
             </w:r>
             <w:r>
               <w:rPr>
@@ -354,7 +354,7 @@
               <w14:ligatures w14:val="standardContextual"/>
             </w:rPr>
           </w:pPr>
-          <w:hyperlink w:anchor="_Toc134689148" w:history="1">
+          <w:hyperlink w:anchor="_Toc135474970" w:history="1">
             <w:r>
               <w:rPr>
                 <w:rStyle w:val="Lienhypertexte"/>
@@ -379,7 +379,7 @@
                 <w:rStyle w:val="Lienhypertexte"/>
                 <w:noProof/>
               </w:rPr>
-              <w:t>Définition générale des courbes de Bézier</w:t>
+              <w:t>Gestion_utilisateur</w:t>
             </w:r>
             <w:r>
               <w:rPr>
@@ -400,7 +400,195 @@
                 <w:noProof/>
                 <w:webHidden/>
               </w:rPr>
-              <w:instrText xml:space="preserve"> PAGEREF _Toc134689148 \h </w:instrText>
+              <w:instrText xml:space="preserve"> PAGEREF _Toc135474970 \h </w:instrText>
+            </w:r>
+            <w:r>
+              <w:rPr>
+                <w:noProof/>
+                <w:webHidden/>
+              </w:rPr>
+            </w:r>
+            <w:r>
+              <w:rPr>
+                <w:noProof/>
+                <w:webHidden/>
+              </w:rPr>
+              <w:fldChar w:fldCharType="separate"/>
+            </w:r>
+            <w:r>
+              <w:rPr>
+                <w:noProof/>
+                <w:webHidden/>
+              </w:rPr>
+              <w:t>3</w:t>
+            </w:r>
+            <w:r>
+              <w:rPr>
+                <w:noProof/>
+                <w:webHidden/>
+              </w:rPr>
+              <w:fldChar w:fldCharType="end"/>
+            </w:r>
+          </w:hyperlink>
+        </w:p>
+        <w:p>
+          <w:pPr>
+            <w:pStyle w:val="TM2"/>
+            <w:tabs>
+              <w:tab w:val="left" w:pos="880"/>
+              <w:tab w:val="right" w:leader="underscore" w:pos="9062"/>
+            </w:tabs>
+            <w:rPr>
+              <w:rFonts w:eastAsiaTheme="minorEastAsia" w:cstheme="minorBidi"/>
+              <w:b w:val="0"/>
+              <w:bCs w:val="0"/>
+              <w:noProof/>
+              <w:kern w:val="2"/>
+              <w:lang w:eastAsia="fr-FR"/>
+              <w14:ligatures w14:val="standardContextual"/>
+            </w:rPr>
+          </w:pPr>
+          <w:hyperlink w:anchor="_Toc135474971" w:history="1">
+            <w:r>
+              <w:rPr>
+                <w:rStyle w:val="Lienhypertexte"/>
+                <w:noProof/>
+              </w:rPr>
+              <w:t>2.2</w:t>
+            </w:r>
+            <w:r>
+              <w:rPr>
+                <w:rFonts w:eastAsiaTheme="minorEastAsia" w:cstheme="minorBidi"/>
+                <w:b w:val="0"/>
+                <w:bCs w:val="0"/>
+                <w:noProof/>
+                <w:kern w:val="2"/>
+                <w:lang w:eastAsia="fr-FR"/>
+                <w14:ligatures w14:val="standardContextual"/>
+              </w:rPr>
+              <w:tab/>
+            </w:r>
+            <w:r>
+              <w:rPr>
+                <w:rStyle w:val="Lienhypertexte"/>
+                <w:noProof/>
+              </w:rPr>
+              <w:t>Gestion_galaxie</w:t>
+            </w:r>
+            <w:r>
+              <w:rPr>
+                <w:noProof/>
+                <w:webHidden/>
+              </w:rPr>
+              <w:tab/>
+            </w:r>
+            <w:r>
+              <w:rPr>
+                <w:noProof/>
+                <w:webHidden/>
+              </w:rPr>
+              <w:fldChar w:fldCharType="begin"/>
+            </w:r>
+            <w:r>
+              <w:rPr>
+                <w:noProof/>
+                <w:webHidden/>
+              </w:rPr>
+              <w:instrText xml:space="preserve"> PAGEREF _Toc135474971 \h </w:instrText>
+            </w:r>
+            <w:r>
+              <w:rPr>
+                <w:noProof/>
+                <w:webHidden/>
+              </w:rPr>
+            </w:r>
+            <w:r>
+              <w:rPr>
+                <w:noProof/>
+                <w:webHidden/>
+              </w:rPr>
+              <w:fldChar w:fldCharType="separate"/>
+            </w:r>
+            <w:r>
+              <w:rPr>
+                <w:noProof/>
+                <w:webHidden/>
+              </w:rPr>
+              <w:t>3</w:t>
+            </w:r>
+            <w:r>
+              <w:rPr>
+                <w:noProof/>
+                <w:webHidden/>
+              </w:rPr>
+              <w:fldChar w:fldCharType="end"/>
+            </w:r>
+          </w:hyperlink>
+        </w:p>
+        <w:p>
+          <w:pPr>
+            <w:pStyle w:val="TM2"/>
+            <w:tabs>
+              <w:tab w:val="left" w:pos="880"/>
+              <w:tab w:val="right" w:leader="underscore" w:pos="9062"/>
+            </w:tabs>
+            <w:rPr>
+              <w:rFonts w:eastAsiaTheme="minorEastAsia" w:cstheme="minorBidi"/>
+              <w:b w:val="0"/>
+              <w:bCs w:val="0"/>
+              <w:noProof/>
+              <w:kern w:val="2"/>
+              <w:lang w:eastAsia="fr-FR"/>
+              <w14:ligatures w14:val="standardContextual"/>
+            </w:rPr>
+          </w:pPr>
+          <w:hyperlink w:anchor="_Toc135474972" w:history="1">
+            <w:r>
+              <w:rPr>
+                <w:rStyle w:val="Lienhypertexte"/>
+                <w:noProof/>
+              </w:rPr>
+              <w:t>2.3</w:t>
+            </w:r>
+            <w:r>
+              <w:rPr>
+                <w:rFonts w:eastAsiaTheme="minorEastAsia" w:cstheme="minorBidi"/>
+                <w:b w:val="0"/>
+                <w:bCs w:val="0"/>
+                <w:noProof/>
+                <w:kern w:val="2"/>
+                <w:lang w:eastAsia="fr-FR"/>
+                <w14:ligatures w14:val="standardContextual"/>
+              </w:rPr>
+              <w:tab/>
+            </w:r>
+            <w:r>
+              <w:rPr>
+                <w:rStyle w:val="Lienhypertexte"/>
+                <w:noProof/>
+              </w:rPr>
+              <w:t>Planete_nav</w:t>
+            </w:r>
+            <w:r>
+              <w:rPr>
+                <w:noProof/>
+                <w:webHidden/>
+              </w:rPr>
+              <w:tab/>
+            </w:r>
+            <w:r>
+              <w:rPr>
+                <w:noProof/>
+                <w:webHidden/>
+              </w:rPr>
+              <w:fldChar w:fldCharType="begin"/>
+            </w:r>
+            <w:r>
+              <w:rPr>
+                <w:noProof/>
+                <w:webHidden/>
+              </w:rPr>
+              <w:instrText xml:space="preserve"> PAGEREF _Toc135474972 \h </w:instrText>
             </w:r>
             <w:r>
               <w:rPr>
@@ -452,7 +640,7 @@
               <w14:ligatures w14:val="standardContextual"/>
             </w:rPr>
           </w:pPr>
-          <w:hyperlink w:anchor="_Toc134689149" w:history="1">
+          <w:hyperlink w:anchor="_Toc135474973" w:history="1">
             <w:r>
               <w:rPr>
                 <w:rStyle w:val="Lienhypertexte"/>
@@ -502,7 +690,7 @@
                 <w:noProof/>
                 <w:webHidden/>
               </w:rPr>
-              <w:instrText xml:space="preserve"> PAGEREF _Toc134689149 \h </w:instrText>
+              <w:instrText xml:space="preserve"> PAGEREF _Toc135474973 \h </w:instrText>
             </w:r>
             <w:r>
               <w:rPr>
@@ -549,13 +737,13 @@
               <w14:ligatures w14:val="standardContextual"/>
             </w:rPr>
           </w:pPr>
-          <w:hyperlink w:anchor="_Toc134689150" w:history="1">
+          <w:hyperlink w:anchor="_Toc135474974" w:history="1">
             <w:r>
               <w:rPr>
                 <w:rStyle w:val="Lienhypertexte"/>
                 <w:noProof/>
               </w:rPr>
-              <w:t>3.1 point de contrôle</w:t>
+              <w:t>3.1 Selection_univers</w:t>
             </w:r>
             <w:r>
               <w:rPr>
@@ -576,7 +764,7 @@
                 <w:noProof/>
                 <w:webHidden/>
               </w:rPr>
-              <w:instrText xml:space="preserve"> PAGEREF _Toc134689150 \h </w:instrText>
+              <w:instrText xml:space="preserve"> PAGEREF _Toc135474974 \h </w:instrText>
             </w:r>
             <w:r>
               <w:rPr>
@@ -597,6 +785,524 @@
                 <w:webHidden/>
               </w:rPr>
               <w:t>3</w:t>
+            </w:r>
+            <w:r>
+              <w:rPr>
+                <w:noProof/>
+                <w:webHidden/>
+              </w:rPr>
+              <w:fldChar w:fldCharType="end"/>
+            </w:r>
+          </w:hyperlink>
+        </w:p>
+        <w:p>
+          <w:pPr>
+            <w:pStyle w:val="TM2"/>
+            <w:tabs>
+              <w:tab w:val="right" w:leader="underscore" w:pos="9062"/>
+            </w:tabs>
+            <w:rPr>
+              <w:rFonts w:eastAsiaTheme="minorEastAsia" w:cstheme="minorBidi"/>
+              <w:b w:val="0"/>
+              <w:bCs w:val="0"/>
+              <w:noProof/>
+              <w:kern w:val="2"/>
+              <w:lang w:eastAsia="fr-FR"/>
+              <w14:ligatures w14:val="standardContextual"/>
+            </w:rPr>
+          </w:pPr>
+          <w:hyperlink w:anchor="_Toc135474975" w:history="1">
+            <w:r>
+              <w:rPr>
+                <w:rStyle w:val="Lienhypertexte"/>
+                <w:noProof/>
+              </w:rPr>
+              <w:t>3.2 Creer_utilisateur</w:t>
+            </w:r>
+            <w:r>
+              <w:rPr>
+                <w:noProof/>
+                <w:webHidden/>
+              </w:rPr>
+              <w:tab/>
+            </w:r>
+            <w:r>
+              <w:rPr>
+                <w:noProof/>
+                <w:webHidden/>
+              </w:rPr>
+              <w:fldChar w:fldCharType="begin"/>
+            </w:r>
+            <w:r>
+              <w:rPr>
+                <w:noProof/>
+                <w:webHidden/>
+              </w:rPr>
+              <w:instrText xml:space="preserve"> PAGEREF _Toc135474975 \h </w:instrText>
+            </w:r>
+            <w:r>
+              <w:rPr>
+                <w:noProof/>
+                <w:webHidden/>
+              </w:rPr>
+            </w:r>
+            <w:r>
+              <w:rPr>
+                <w:noProof/>
+                <w:webHidden/>
+              </w:rPr>
+              <w:fldChar w:fldCharType="separate"/>
+            </w:r>
+            <w:r>
+              <w:rPr>
+                <w:noProof/>
+                <w:webHidden/>
+              </w:rPr>
+              <w:t>4</w:t>
+            </w:r>
+            <w:r>
+              <w:rPr>
+                <w:noProof/>
+                <w:webHidden/>
+              </w:rPr>
+              <w:fldChar w:fldCharType="end"/>
+            </w:r>
+          </w:hyperlink>
+        </w:p>
+        <w:p>
+          <w:pPr>
+            <w:pStyle w:val="TM2"/>
+            <w:tabs>
+              <w:tab w:val="right" w:leader="underscore" w:pos="9062"/>
+            </w:tabs>
+            <w:rPr>
+              <w:rFonts w:eastAsiaTheme="minorEastAsia" w:cstheme="minorBidi"/>
+              <w:b w:val="0"/>
+              <w:bCs w:val="0"/>
+              <w:noProof/>
+              <w:kern w:val="2"/>
+              <w:lang w:eastAsia="fr-FR"/>
+              <w14:ligatures w14:val="standardContextual"/>
+            </w:rPr>
+          </w:pPr>
+          <w:hyperlink w:anchor="_Toc135474976" w:history="1">
+            <w:r>
+              <w:rPr>
+                <w:rStyle w:val="Lienhypertexte"/>
+                <w:noProof/>
+              </w:rPr>
+              <w:t>3.3 Afficher_planete</w:t>
+            </w:r>
+            <w:r>
+              <w:rPr>
+                <w:noProof/>
+                <w:webHidden/>
+              </w:rPr>
+              <w:tab/>
+            </w:r>
+            <w:r>
+              <w:rPr>
+                <w:noProof/>
+                <w:webHidden/>
+              </w:rPr>
+              <w:fldChar w:fldCharType="begin"/>
+            </w:r>
+            <w:r>
+              <w:rPr>
+                <w:noProof/>
+                <w:webHidden/>
+              </w:rPr>
+              <w:instrText xml:space="preserve"> PAGEREF _Toc135474976 \h </w:instrText>
+            </w:r>
+            <w:r>
+              <w:rPr>
+                <w:noProof/>
+                <w:webHidden/>
+              </w:rPr>
+            </w:r>
+            <w:r>
+              <w:rPr>
+                <w:noProof/>
+                <w:webHidden/>
+              </w:rPr>
+              <w:fldChar w:fldCharType="separate"/>
+            </w:r>
+            <w:r>
+              <w:rPr>
+                <w:noProof/>
+                <w:webHidden/>
+              </w:rPr>
+              <w:t>4</w:t>
+            </w:r>
+            <w:r>
+              <w:rPr>
+                <w:noProof/>
+                <w:webHidden/>
+              </w:rPr>
+              <w:fldChar w:fldCharType="end"/>
+            </w:r>
+          </w:hyperlink>
+        </w:p>
+        <w:p>
+          <w:pPr>
+            <w:pStyle w:val="TM2"/>
+            <w:tabs>
+              <w:tab w:val="right" w:leader="underscore" w:pos="9062"/>
+            </w:tabs>
+            <w:rPr>
+              <w:rFonts w:eastAsiaTheme="minorEastAsia" w:cstheme="minorBidi"/>
+              <w:b w:val="0"/>
+              <w:bCs w:val="0"/>
+              <w:noProof/>
+              <w:kern w:val="2"/>
+              <w:lang w:eastAsia="fr-FR"/>
+              <w14:ligatures w14:val="standardContextual"/>
+            </w:rPr>
+          </w:pPr>
+          <w:hyperlink w:anchor="_Toc135474977" w:history="1">
+            <w:r>
+              <w:rPr>
+                <w:rStyle w:val="Lienhypertexte"/>
+                <w:noProof/>
+              </w:rPr>
+              <w:t>3.4 Possession_planete</w:t>
+            </w:r>
+            <w:r>
+              <w:rPr>
+                <w:noProof/>
+                <w:webHidden/>
+              </w:rPr>
+              <w:tab/>
+            </w:r>
+            <w:r>
+              <w:rPr>
+                <w:noProof/>
+                <w:webHidden/>
+              </w:rPr>
+              <w:fldChar w:fldCharType="begin"/>
+            </w:r>
+            <w:r>
+              <w:rPr>
+                <w:noProof/>
+                <w:webHidden/>
+              </w:rPr>
+              <w:instrText xml:space="preserve"> PAGEREF _Toc135474977 \h </w:instrText>
+            </w:r>
+            <w:r>
+              <w:rPr>
+                <w:noProof/>
+                <w:webHidden/>
+              </w:rPr>
+            </w:r>
+            <w:r>
+              <w:rPr>
+                <w:noProof/>
+                <w:webHidden/>
+              </w:rPr>
+              <w:fldChar w:fldCharType="separate"/>
+            </w:r>
+            <w:r>
+              <w:rPr>
+                <w:noProof/>
+                <w:webHidden/>
+              </w:rPr>
+              <w:t>4</w:t>
+            </w:r>
+            <w:r>
+              <w:rPr>
+                <w:noProof/>
+                <w:webHidden/>
+              </w:rPr>
+              <w:fldChar w:fldCharType="end"/>
+            </w:r>
+          </w:hyperlink>
+        </w:p>
+        <w:p>
+          <w:pPr>
+            <w:pStyle w:val="TM2"/>
+            <w:tabs>
+              <w:tab w:val="right" w:leader="underscore" w:pos="9062"/>
+            </w:tabs>
+            <w:rPr>
+              <w:rFonts w:eastAsiaTheme="minorEastAsia" w:cstheme="minorBidi"/>
+              <w:b w:val="0"/>
+              <w:bCs w:val="0"/>
+              <w:noProof/>
+              <w:kern w:val="2"/>
+              <w:lang w:eastAsia="fr-FR"/>
+              <w14:ligatures w14:val="standardContextual"/>
+            </w:rPr>
+          </w:pPr>
+          <w:hyperlink w:anchor="_Toc135474978" w:history="1">
+            <w:r>
+              <w:rPr>
+                <w:rStyle w:val="Lienhypertexte"/>
+                <w:noProof/>
+              </w:rPr>
+              <w:t>3.5 Attribuer_planete</w:t>
+            </w:r>
+            <w:r>
+              <w:rPr>
+                <w:noProof/>
+                <w:webHidden/>
+              </w:rPr>
+              <w:tab/>
+            </w:r>
+            <w:r>
+              <w:rPr>
+                <w:noProof/>
+                <w:webHidden/>
+              </w:rPr>
+              <w:fldChar w:fldCharType="begin"/>
+            </w:r>
+            <w:r>
+              <w:rPr>
+                <w:noProof/>
+                <w:webHidden/>
+              </w:rPr>
+              <w:instrText xml:space="preserve"> PAGEREF _Toc135474978 \h </w:instrText>
+            </w:r>
+            <w:r>
+              <w:rPr>
+                <w:noProof/>
+                <w:webHidden/>
+              </w:rPr>
+            </w:r>
+            <w:r>
+              <w:rPr>
+                <w:noProof/>
+                <w:webHidden/>
+              </w:rPr>
+              <w:fldChar w:fldCharType="separate"/>
+            </w:r>
+            <w:r>
+              <w:rPr>
+                <w:noProof/>
+                <w:webHidden/>
+              </w:rPr>
+              <w:t>4</w:t>
+            </w:r>
+            <w:r>
+              <w:rPr>
+                <w:noProof/>
+                <w:webHidden/>
+              </w:rPr>
+              <w:fldChar w:fldCharType="end"/>
+            </w:r>
+          </w:hyperlink>
+        </w:p>
+        <w:p>
+          <w:pPr>
+            <w:pStyle w:val="TM2"/>
+            <w:tabs>
+              <w:tab w:val="right" w:leader="underscore" w:pos="9062"/>
+            </w:tabs>
+            <w:rPr>
+              <w:rFonts w:eastAsiaTheme="minorEastAsia" w:cstheme="minorBidi"/>
+              <w:b w:val="0"/>
+              <w:bCs w:val="0"/>
+              <w:noProof/>
+              <w:kern w:val="2"/>
+              <w:lang w:eastAsia="fr-FR"/>
+              <w14:ligatures w14:val="standardContextual"/>
+            </w:rPr>
+          </w:pPr>
+          <w:hyperlink w:anchor="_Toc135474979" w:history="1">
+            <w:r>
+              <w:rPr>
+                <w:rStyle w:val="Lienhypertexte"/>
+                <w:noProof/>
+              </w:rPr>
+              <w:t>3.6 Envoi_ressources</w:t>
+            </w:r>
+            <w:r>
+              <w:rPr>
+                <w:noProof/>
+                <w:webHidden/>
+              </w:rPr>
+              <w:tab/>
+            </w:r>
+            <w:r>
+              <w:rPr>
+                <w:noProof/>
+                <w:webHidden/>
+              </w:rPr>
+              <w:fldChar w:fldCharType="begin"/>
+            </w:r>
+            <w:r>
+              <w:rPr>
+                <w:noProof/>
+                <w:webHidden/>
+              </w:rPr>
+              <w:instrText xml:space="preserve"> PAGEREF _Toc135474979 \h </w:instrText>
+            </w:r>
+            <w:r>
+              <w:rPr>
+                <w:noProof/>
+                <w:webHidden/>
+              </w:rPr>
+            </w:r>
+            <w:r>
+              <w:rPr>
+                <w:noProof/>
+                <w:webHidden/>
+              </w:rPr>
+              <w:fldChar w:fldCharType="separate"/>
+            </w:r>
+            <w:r>
+              <w:rPr>
+                <w:noProof/>
+                <w:webHidden/>
+              </w:rPr>
+              <w:t>4</w:t>
+            </w:r>
+            <w:r>
+              <w:rPr>
+                <w:noProof/>
+                <w:webHidden/>
+              </w:rPr>
+              <w:fldChar w:fldCharType="end"/>
+            </w:r>
+          </w:hyperlink>
+        </w:p>
+        <w:p>
+          <w:pPr>
+            <w:pStyle w:val="TM2"/>
+            <w:tabs>
+              <w:tab w:val="right" w:leader="underscore" w:pos="9062"/>
+            </w:tabs>
+            <w:rPr>
+              <w:rFonts w:eastAsiaTheme="minorEastAsia" w:cstheme="minorBidi"/>
+              <w:b w:val="0"/>
+              <w:bCs w:val="0"/>
+              <w:noProof/>
+              <w:kern w:val="2"/>
+              <w:lang w:eastAsia="fr-FR"/>
+              <w14:ligatures w14:val="standardContextual"/>
+            </w:rPr>
+          </w:pPr>
+          <w:hyperlink w:anchor="_Toc135474980" w:history="1">
+            <w:r>
+              <w:rPr>
+                <w:rStyle w:val="Lienhypertexte"/>
+                <w:noProof/>
+              </w:rPr>
+              <w:t>3.7 Recuperation_ressources</w:t>
+            </w:r>
+            <w:r>
+              <w:rPr>
+                <w:noProof/>
+                <w:webHidden/>
+              </w:rPr>
+              <w:tab/>
+            </w:r>
+            <w:r>
+              <w:rPr>
+                <w:noProof/>
+                <w:webHidden/>
+              </w:rPr>
+              <w:fldChar w:fldCharType="begin"/>
+            </w:r>
+            <w:r>
+              <w:rPr>
+                <w:noProof/>
+                <w:webHidden/>
+              </w:rPr>
+              <w:instrText xml:space="preserve"> PAGEREF _Toc135474980 \h </w:instrText>
+            </w:r>
+            <w:r>
+              <w:rPr>
+                <w:noProof/>
+                <w:webHidden/>
+              </w:rPr>
+            </w:r>
+            <w:r>
+              <w:rPr>
+                <w:noProof/>
+                <w:webHidden/>
+              </w:rPr>
+              <w:fldChar w:fldCharType="separate"/>
+            </w:r>
+            <w:r>
+              <w:rPr>
+                <w:noProof/>
+                <w:webHidden/>
+              </w:rPr>
+              <w:t>4</w:t>
+            </w:r>
+            <w:r>
+              <w:rPr>
+                <w:noProof/>
+                <w:webHidden/>
+              </w:rPr>
+              <w:fldChar w:fldCharType="end"/>
+            </w:r>
+          </w:hyperlink>
+        </w:p>
+        <w:p>
+          <w:pPr>
+            <w:pStyle w:val="TM2"/>
+            <w:tabs>
+              <w:tab w:val="right" w:leader="underscore" w:pos="9062"/>
+            </w:tabs>
+            <w:rPr>
+              <w:rFonts w:eastAsiaTheme="minorEastAsia" w:cstheme="minorBidi"/>
+              <w:b w:val="0"/>
+              <w:bCs w:val="0"/>
+              <w:noProof/>
+              <w:kern w:val="2"/>
+              <w:lang w:eastAsia="fr-FR"/>
+              <w14:ligatures w14:val="standardContextual"/>
+            </w:rPr>
+          </w:pPr>
+          <w:hyperlink w:anchor="_Toc135474981" w:history="1">
+            <w:r>
+              <w:rPr>
+                <w:rStyle w:val="Lienhypertexte"/>
+                <w:noProof/>
+              </w:rPr>
+              <w:t>3.8 Afficher_planete_nav</w:t>
+            </w:r>
+            <w:r>
+              <w:rPr>
+                <w:noProof/>
+                <w:webHidden/>
+              </w:rPr>
+              <w:tab/>
+            </w:r>
+            <w:r>
+              <w:rPr>
+                <w:noProof/>
+                <w:webHidden/>
+              </w:rPr>
+              <w:fldChar w:fldCharType="begin"/>
+            </w:r>
+            <w:r>
+              <w:rPr>
+                <w:noProof/>
+                <w:webHidden/>
+              </w:rPr>
+              <w:instrText xml:space="preserve"> PAGEREF _Toc135474981 \h </w:instrText>
+            </w:r>
+            <w:r>
+              <w:rPr>
+                <w:noProof/>
+                <w:webHidden/>
+              </w:rPr>
+            </w:r>
+            <w:r>
+              <w:rPr>
+                <w:noProof/>
+                <w:webHidden/>
+              </w:rPr>
+              <w:fldChar w:fldCharType="separate"/>
+            </w:r>
+            <w:r>
+              <w:rPr>
+                <w:noProof/>
+                <w:webHidden/>
+              </w:rPr>
+              <w:t>4</w:t>
             </w:r>
             <w:r>
               <w:rPr>
@@ -640,17 +1346,6 @@
     <w:p/>
     <w:p/>
     <w:p/>
-    <w:p/>
-    <w:p/>
-    <w:p/>
-    <w:p/>
-    <w:p/>
-    <w:p/>
-    <w:p/>
-    <w:p/>
-    <w:p/>
-    <w:p/>
-    <w:p/>
     <w:p>
       <w:pPr>
         <w:pStyle w:val="Titre1"/>
@@ -663,8 +1358,9 @@
         </w:tabs>
         <w:ind w:left="0" w:firstLine="0"/>
       </w:pPr>
-      <w:bookmarkStart w:id="0" w:name="_Toc134689146"/>
-      <w:r>
+      <w:bookmarkStart w:id="0" w:name="_Toc135474968"/>
+      <w:r>
+        <w:lastRenderedPageBreak/>
         <w:t>Introduction</w:t>
       </w:r>
       <w:bookmarkEnd w:id="0"/>
@@ -713,7 +1409,7 @@
         </w:tabs>
         <w:ind w:left="0" w:firstLine="0"/>
       </w:pPr>
-      <w:bookmarkStart w:id="1" w:name="_Toc134689147"/>
+      <w:bookmarkStart w:id="1" w:name="_Toc135474969"/>
       <w:r>
         <w:t>Javascript</w:t>
       </w:r>
@@ -723,11 +1419,9 @@
       <w:pPr>
         <w:ind w:firstLine="708"/>
       </w:pPr>
-      <w:proofErr w:type="gramStart"/>
-      <w:r>
-        <w:t>test</w:t>
-      </w:r>
-      <w:proofErr w:type="gramEnd"/>
+      <w:r>
+        <w:t>Pour chaque javascript on décrit le fonctionnement sans forcément rentrer dans les détails de l’implémentation, on explicite aussi quel autre script sont appelés dans un script.</w:t>
+      </w:r>
     </w:p>
     <w:p>
       <w:pPr>
@@ -741,13 +1435,13 @@
         </w:tabs>
         <w:ind w:left="0" w:firstLine="0"/>
       </w:pPr>
-      <w:bookmarkStart w:id="2" w:name="_Toc121762042"/>
-      <w:bookmarkStart w:id="3" w:name="_Toc134689148"/>
-      <w:r>
-        <w:t>Définition générale des courbes de Bézier</w:t>
+      <w:bookmarkStart w:id="2" w:name="_Toc135474970"/>
+      <w:proofErr w:type="spellStart"/>
+      <w:r>
+        <w:t>Gestion_utilisateur</w:t>
       </w:r>
       <w:bookmarkEnd w:id="2"/>
-      <w:bookmarkEnd w:id="3"/>
+      <w:proofErr w:type="spellEnd"/>
     </w:p>
     <w:p>
       <w:pPr>
@@ -755,7 +1449,263 @@
         <w:jc w:val="both"/>
       </w:pPr>
       <w:r>
-        <w:t>Test</w:t>
+        <w:t>Ce script va ajouter les options de sélection dans la liste déroulante de la page index en appelant le script</w:t>
+      </w:r>
+      <w:r>
+        <w:t xml:space="preserve"> </w:t>
+      </w:r>
+      <w:hyperlink w:anchor="_3.1_Selection_univers" w:history="1">
+        <w:r>
+          <w:rPr>
+            <w:rStyle w:val="Lienhypertexte"/>
+          </w:rPr>
+          <w:t>Selection</w:t>
+        </w:r>
+        <w:r>
+          <w:rPr>
+            <w:rStyle w:val="Lienhypertexte"/>
+          </w:rPr>
+          <w:t>_</w:t>
+        </w:r>
+        <w:r>
+          <w:rPr>
+            <w:rStyle w:val="Lienhypertexte"/>
+          </w:rPr>
+          <w:t>univers</w:t>
+        </w:r>
+      </w:hyperlink>
+      <w:r>
+        <w:t xml:space="preserve">. Puis il ajoute des </w:t>
+      </w:r>
+      <w:proofErr w:type="spellStart"/>
+      <w:r>
+        <w:t>EventListener</w:t>
+      </w:r>
+      <w:proofErr w:type="spellEnd"/>
+      <w:r>
+        <w:t xml:space="preserve"> sur le bouton de connexion et sur le bouton de création de compte.</w:t>
+      </w:r>
+      <w:r>
+        <w:t xml:space="preserve"> Lorsqu’on appui sur le bouton de connexion on appelle le script </w:t>
+      </w:r>
+      <w:proofErr w:type="spellStart"/>
+      <w:r>
+        <w:t>connexion.php</w:t>
+      </w:r>
+      <w:proofErr w:type="spellEnd"/>
+      <w:r>
+        <w:t xml:space="preserve"> et on met à jour les classes des différents messages d’erreurs si besoin. Pour le bouton de création de compte cette fois-ci on appelle le script </w:t>
+      </w:r>
+      <w:hyperlink w:anchor="_3.2_Créer_utilisateur" w:history="1">
+        <w:proofErr w:type="spellStart"/>
+        <w:r>
+          <w:rPr>
+            <w:rStyle w:val="Lienhypertexte"/>
+          </w:rPr>
+          <w:t>Créer_utilisateur</w:t>
+        </w:r>
+        <w:proofErr w:type="spellEnd"/>
+      </w:hyperlink>
+      <w:r>
+        <w:t xml:space="preserve"> </w:t>
+      </w:r>
+      <w:r>
+        <w:t>et on met aussi à jour les message</w:t>
+      </w:r>
+      <w:r>
+        <w:t>s</w:t>
+      </w:r>
+      <w:r>
+        <w:t xml:space="preserve"> d’erreurs si besoin.</w:t>
+      </w:r>
+    </w:p>
+    <w:p>
+      <w:pPr>
+        <w:pStyle w:val="Titre2"/>
+        <w:numPr>
+          <w:ilvl w:val="1"/>
+          <w:numId w:val="2"/>
+        </w:numPr>
+        <w:tabs>
+          <w:tab w:val="num" w:pos="360"/>
+        </w:tabs>
+        <w:ind w:left="0" w:firstLine="0"/>
+      </w:pPr>
+      <w:bookmarkStart w:id="3" w:name="_Toc135474971"/>
+      <w:proofErr w:type="spellStart"/>
+      <w:r>
+        <w:t>Gestion_</w:t>
+      </w:r>
+      <w:r>
+        <w:t>galaxie</w:t>
+      </w:r>
+      <w:bookmarkEnd w:id="3"/>
+      <w:proofErr w:type="spellEnd"/>
+    </w:p>
+    <w:p>
+      <w:pPr>
+        <w:ind w:firstLine="708"/>
+        <w:jc w:val="both"/>
+      </w:pPr>
+      <w:r>
+        <w:t>Ce</w:t>
+      </w:r>
+      <w:r>
+        <w:t xml:space="preserve"> script est appelé dans la page Galaxie. Il commence par ajouter des</w:t>
+      </w:r>
+      <w:r>
+        <w:t xml:space="preserve"> </w:t>
+      </w:r>
+      <w:proofErr w:type="spellStart"/>
+      <w:r>
+        <w:t>EventListener</w:t>
+      </w:r>
+      <w:proofErr w:type="spellEnd"/>
+      <w:r>
+        <w:t xml:space="preserve"> sur les </w:t>
+      </w:r>
+      <w:r>
+        <w:t xml:space="preserve">barres de sélection de galaxie et de système solaire, si les deux barres sont non </w:t>
+      </w:r>
+      <w:r>
+        <w:t>vides</w:t>
+      </w:r>
+      <w:r>
+        <w:t xml:space="preserve"> en même temps alors on fait appel au script </w:t>
+      </w:r>
+      <w:hyperlink w:anchor="_3.3_Afficher_planete" w:history="1">
+        <w:proofErr w:type="spellStart"/>
+        <w:r>
+          <w:rPr>
+            <w:rStyle w:val="Lienhypertexte"/>
+          </w:rPr>
+          <w:t>Afficher_planete</w:t>
+        </w:r>
+        <w:proofErr w:type="spellEnd"/>
+      </w:hyperlink>
+      <w:r>
+        <w:t xml:space="preserve"> avec la valeur de la galaxie et celle du système solaire sélectionner en argument.</w:t>
+      </w:r>
+    </w:p>
+    <w:p>
+      <w:pPr>
+        <w:pStyle w:val="Titre2"/>
+        <w:numPr>
+          <w:ilvl w:val="1"/>
+          <w:numId w:val="2"/>
+        </w:numPr>
+        <w:tabs>
+          <w:tab w:val="num" w:pos="360"/>
+        </w:tabs>
+        <w:ind w:left="0" w:firstLine="0"/>
+      </w:pPr>
+      <w:bookmarkStart w:id="4" w:name="_Toc135474972"/>
+      <w:proofErr w:type="spellStart"/>
+      <w:r>
+        <w:t>Planete_nav</w:t>
+      </w:r>
+      <w:bookmarkEnd w:id="4"/>
+      <w:proofErr w:type="spellEnd"/>
+    </w:p>
+    <w:p>
+      <w:pPr>
+        <w:ind w:firstLine="708"/>
+        <w:jc w:val="both"/>
+      </w:pPr>
+      <w:r>
+        <w:t xml:space="preserve">Ce script est appelé dans toutes les pages (sauf la page index). Il permet d’attribuer une planète à un joueur et ensuite d’afficher ses « coordonnées » en haut à gauche de chaque page, pour que le joueur connaisse l’emplacement de sa planète. </w:t>
+      </w:r>
+      <w:r>
+        <w:t xml:space="preserve">Il permet aussi de récupérer la quantité de ressource présente dans la base de données. </w:t>
+      </w:r>
+      <w:r>
+        <w:t>Tout d’abord on regarde si le joueur possède un</w:t>
+      </w:r>
+      <w:r>
+        <w:t>e</w:t>
+      </w:r>
+      <w:r>
+        <w:t xml:space="preserve"> planète avec le script</w:t>
+      </w:r>
+      <w:hyperlink w:anchor="_3.4_Possession_planete" w:history="1">
+        <w:r>
+          <w:t xml:space="preserve"> </w:t>
+        </w:r>
+        <w:proofErr w:type="spellStart"/>
+        <w:r>
+          <w:rPr>
+            <w:rStyle w:val="Lienhypertexte"/>
+          </w:rPr>
+          <w:t>Possession_planete</w:t>
+        </w:r>
+        <w:proofErr w:type="spellEnd"/>
+      </w:hyperlink>
+      <w:r>
+        <w:t xml:space="preserve">, s’il n’en n’a pas </w:t>
+      </w:r>
+      <w:r>
+        <w:t xml:space="preserve">alors on lui en attribue une grâce au script </w:t>
+      </w:r>
+      <w:hyperlink w:anchor="_3.5_Attribuer_planete" w:history="1">
+        <w:proofErr w:type="spellStart"/>
+        <w:r>
+          <w:rPr>
+            <w:rStyle w:val="Lienhypertexte"/>
+          </w:rPr>
+          <w:t>Attribuer_planete</w:t>
+        </w:r>
+        <w:proofErr w:type="spellEnd"/>
+      </w:hyperlink>
+      <w:r>
+        <w:t>. Puis on</w:t>
+      </w:r>
+      <w:r>
+        <w:t xml:space="preserve"> envoie les ressources de base à la base de données avec le script</w:t>
+      </w:r>
+      <w:r>
+        <w:t xml:space="preserve"> </w:t>
+      </w:r>
+      <w:hyperlink w:anchor="_3.6_Envoi_ressources" w:history="1">
+        <w:proofErr w:type="spellStart"/>
+        <w:r>
+          <w:rPr>
+            <w:rStyle w:val="Lienhypertexte"/>
+          </w:rPr>
+          <w:t>Envoi_ressources</w:t>
+        </w:r>
+        <w:proofErr w:type="spellEnd"/>
+      </w:hyperlink>
+      <w:r>
+        <w:t xml:space="preserve">. Ensuite si l’utilisateur possède déjà une planète alors on va simplement afficher ses « coordonnée » à l’aide su script </w:t>
+      </w:r>
+      <w:hyperlink w:anchor="_3.7_Afficher_planete_nav" w:history="1">
+        <w:proofErr w:type="spellStart"/>
+        <w:r>
+          <w:rPr>
+            <w:rStyle w:val="Lienhypertexte"/>
+          </w:rPr>
+          <w:t>Afficher_planete_nav</w:t>
+        </w:r>
+        <w:proofErr w:type="spellEnd"/>
+      </w:hyperlink>
+      <w:r>
+        <w:t>, puis on récupère les ressources dans la base de données et on les affiche avec le script</w:t>
+      </w:r>
+      <w:r>
+        <w:t xml:space="preserve"> </w:t>
+      </w:r>
+      <w:hyperlink w:anchor="_3.7_Recuperation_ressources" w:history="1">
+        <w:proofErr w:type="spellStart"/>
+        <w:r>
+          <w:rPr>
+            <w:rStyle w:val="Lienhypertexte"/>
+          </w:rPr>
+          <w:t>Recuperation_ressources</w:t>
+        </w:r>
+        <w:proofErr w:type="spellEnd"/>
+      </w:hyperlink>
+      <w:r>
+        <w:t>.</w:t>
       </w:r>
     </w:p>
     <w:p>
@@ -776,55 +1726,456 @@
         </w:tabs>
         <w:ind w:left="0" w:firstLine="0"/>
       </w:pPr>
-      <w:bookmarkStart w:id="4" w:name="_Toc134689149"/>
-      <w:r>
-        <w:t>S</w:t>
-      </w:r>
-      <w:r>
-        <w:t>cript</w:t>
-      </w:r>
-      <w:r>
-        <w:t xml:space="preserve"> PHP</w:t>
-      </w:r>
-      <w:bookmarkEnd w:id="4"/>
+      <w:bookmarkStart w:id="5" w:name="_Toc135474973"/>
+      <w:r>
+        <w:t>Script PHP</w:t>
+      </w:r>
+      <w:bookmarkEnd w:id="5"/>
     </w:p>
     <w:p>
       <w:pPr>
         <w:ind w:firstLine="708"/>
-      </w:pPr>
-      <w:proofErr w:type="gramStart"/>
-      <w:r>
-        <w:t>test</w:t>
-      </w:r>
-      <w:proofErr w:type="gramEnd"/>
+        <w:jc w:val="both"/>
+      </w:pPr>
+      <w:r>
+        <w:t xml:space="preserve">Tous les scripts </w:t>
+      </w:r>
+      <w:proofErr w:type="spellStart"/>
+      <w:r>
+        <w:t>php</w:t>
+      </w:r>
+      <w:proofErr w:type="spellEnd"/>
+      <w:r>
+        <w:t xml:space="preserve"> ou presque font appelle au script </w:t>
+      </w:r>
+      <w:proofErr w:type="spellStart"/>
+      <w:r>
+        <w:t>pdo</w:t>
+      </w:r>
+      <w:proofErr w:type="spellEnd"/>
+      <w:r>
+        <w:t xml:space="preserve"> qui permet de se connecter à la base de données avec l’utilisateur </w:t>
+      </w:r>
+      <w:proofErr w:type="spellStart"/>
+      <w:r>
+        <w:t>esirem</w:t>
+      </w:r>
+      <w:proofErr w:type="spellEnd"/>
+      <w:r>
+        <w:t xml:space="preserve"> et mot de passe </w:t>
+      </w:r>
+      <w:proofErr w:type="spellStart"/>
+      <w:r>
+        <w:t>esirem</w:t>
+      </w:r>
+      <w:proofErr w:type="spellEnd"/>
+      <w:r>
+        <w:t xml:space="preserve"> il crée donc le PDO et la variable </w:t>
+      </w:r>
+      <w:proofErr w:type="spellStart"/>
+      <w:r>
+        <w:t>db</w:t>
+      </w:r>
+      <w:proofErr w:type="spellEnd"/>
+      <w:r>
+        <w:t>.</w:t>
+      </w:r>
     </w:p>
     <w:p>
       <w:pPr>
         <w:pStyle w:val="Titre2"/>
       </w:pPr>
-      <w:bookmarkStart w:id="5" w:name="_Toc134689150"/>
+      <w:bookmarkStart w:id="6" w:name="_3.1_Selection_univers"/>
+      <w:bookmarkStart w:id="7" w:name="_Toc135474974"/>
+      <w:bookmarkEnd w:id="6"/>
       <w:r>
         <w:t xml:space="preserve">3.1 </w:t>
       </w:r>
-      <w:proofErr w:type="gramStart"/>
-      <w:r>
-        <w:t>p</w:t>
-      </w:r>
-      <w:r>
-        <w:t>oint</w:t>
-      </w:r>
-      <w:proofErr w:type="gramEnd"/>
-      <w:r>
-        <w:t xml:space="preserve"> de contrôle</w:t>
-      </w:r>
-      <w:bookmarkEnd w:id="5"/>
-    </w:p>
-    <w:p>
-      <w:pPr>
+      <w:r>
+        <w:t>Selection_univers</w:t>
+      </w:r>
+      <w:bookmarkEnd w:id="7"/>
+    </w:p>
+    <w:p>
+      <w:pPr>
+        <w:ind w:firstLine="708"/>
         <w:jc w:val="both"/>
       </w:pPr>
       <w:r>
-        <w:t>Pour utiliser l’équation</w:t>
+        <w:t xml:space="preserve">On fait une requête </w:t>
+      </w:r>
+      <w:proofErr w:type="spellStart"/>
+      <w:r>
+        <w:t>sql</w:t>
+      </w:r>
+      <w:proofErr w:type="spellEnd"/>
+      <w:r>
+        <w:t xml:space="preserve"> pour récupérer les noms de tous </w:t>
+      </w:r>
+      <w:r>
+        <w:t>les univers stockés</w:t>
+      </w:r>
+      <w:r>
+        <w:t xml:space="preserve"> dans la table univers de la base de données, puis on ajoute toutes les options dans une variable texte que l’on renvoie à la fin du script</w:t>
+      </w:r>
+      <w:r>
+        <w:t>.</w:t>
+      </w:r>
+    </w:p>
+    <w:p>
+      <w:pPr>
+        <w:pStyle w:val="Titre2"/>
+      </w:pPr>
+      <w:bookmarkStart w:id="8" w:name="_3.2_Créer_utilisateur"/>
+      <w:bookmarkStart w:id="9" w:name="_Toc135474975"/>
+      <w:bookmarkEnd w:id="8"/>
+      <w:r>
+        <w:lastRenderedPageBreak/>
+        <w:t>3.</w:t>
+      </w:r>
+      <w:r>
+        <w:t>2</w:t>
+      </w:r>
+      <w:r>
+        <w:t xml:space="preserve"> </w:t>
+      </w:r>
+      <w:proofErr w:type="spellStart"/>
+      <w:r>
+        <w:t>Cr</w:t>
+      </w:r>
+      <w:r>
+        <w:t>e</w:t>
+      </w:r>
+      <w:r>
+        <w:t>er_utilisateur</w:t>
+      </w:r>
+      <w:bookmarkEnd w:id="9"/>
+      <w:proofErr w:type="spellEnd"/>
+    </w:p>
+    <w:p>
+      <w:pPr>
+        <w:ind w:firstLine="708"/>
+        <w:jc w:val="both"/>
+      </w:pPr>
+      <w:r>
+        <w:t>On commence par regarder la méthode utilisé (ici POST), puis on regarde si un utilisateur avec le même mail existe déjà, sinon on l’ajoute à la base de données en hachant le mot de passe pour pas qu’il soit visible en claire.</w:t>
+      </w:r>
+    </w:p>
+    <w:p>
+      <w:pPr>
+        <w:pStyle w:val="Titre2"/>
+      </w:pPr>
+      <w:bookmarkStart w:id="10" w:name="_3.3_Afficher_planete"/>
+      <w:bookmarkStart w:id="11" w:name="_Toc135474976"/>
+      <w:bookmarkEnd w:id="10"/>
+      <w:r>
+        <w:t>3.</w:t>
+      </w:r>
+      <w:r>
+        <w:t>3</w:t>
+      </w:r>
+      <w:r>
+        <w:t xml:space="preserve"> </w:t>
+      </w:r>
+      <w:proofErr w:type="spellStart"/>
+      <w:r>
+        <w:t>Afficher_planete</w:t>
+      </w:r>
+      <w:bookmarkEnd w:id="11"/>
+      <w:proofErr w:type="spellEnd"/>
+    </w:p>
+    <w:p>
+      <w:pPr>
+        <w:ind w:firstLine="708"/>
+        <w:jc w:val="both"/>
+      </w:pPr>
+      <w:r>
+        <w:t xml:space="preserve">On commence par regarder la méthode utilisé (ici </w:t>
+      </w:r>
+      <w:r>
+        <w:t>GET</w:t>
+      </w:r>
+      <w:r>
+        <w:t>), puis</w:t>
+      </w:r>
+      <w:r>
+        <w:t xml:space="preserve"> on récupère les différents id nécessaire pour faire l’affichage</w:t>
+      </w:r>
+      <w:r>
+        <w:t>. Ensuite</w:t>
+      </w:r>
+      <w:r>
+        <w:t>,</w:t>
+      </w:r>
+      <w:r>
+        <w:t xml:space="preserve"> on fait un</w:t>
+      </w:r>
+      <w:r>
+        <w:t>e</w:t>
+      </w:r>
+      <w:r>
+        <w:t xml:space="preserve"> boucle for </w:t>
+      </w:r>
+      <w:r>
+        <w:t>pour chaque planète dans la base de données avec la bonne galaxie et le bon système solaire, s’il y a une planète alors on affiche ses informations sinon on affiche une case vide. On revoie le tableau des planètes rempli avec les bonnes informations.</w:t>
+      </w:r>
+    </w:p>
+    <w:p>
+      <w:pPr>
+        <w:pStyle w:val="Titre2"/>
+      </w:pPr>
+      <w:bookmarkStart w:id="12" w:name="_3.4_Possession_planete"/>
+      <w:bookmarkStart w:id="13" w:name="_Toc135474977"/>
+      <w:bookmarkEnd w:id="12"/>
+      <w:r>
+        <w:t>3.</w:t>
+      </w:r>
+      <w:r>
+        <w:t>4</w:t>
+      </w:r>
+      <w:r>
+        <w:t xml:space="preserve"> </w:t>
+      </w:r>
+      <w:proofErr w:type="spellStart"/>
+      <w:r>
+        <w:t>Possession</w:t>
+      </w:r>
+      <w:r>
+        <w:t>_planete</w:t>
+      </w:r>
+      <w:bookmarkEnd w:id="13"/>
+      <w:proofErr w:type="spellEnd"/>
+    </w:p>
+    <w:p>
+      <w:pPr>
+        <w:ind w:firstLine="708"/>
+        <w:jc w:val="both"/>
+      </w:pPr>
+      <w:r>
+        <w:t>On commence par regarder la méthode utilisé (ici GET), puis on</w:t>
+      </w:r>
+      <w:r>
+        <w:t xml:space="preserve"> récupère les id nécessaires pour faire la requête ou on compte le nombre de planète possède un joueur, si le joueur ne possède aucune planète on renvoie false, sinon on renvoie </w:t>
+      </w:r>
+      <w:proofErr w:type="spellStart"/>
+      <w:r>
+        <w:t>true</w:t>
+      </w:r>
+      <w:proofErr w:type="spellEnd"/>
+      <w:r>
+        <w:t>.</w:t>
+      </w:r>
+    </w:p>
+    <w:p>
+      <w:pPr>
+        <w:pStyle w:val="Titre2"/>
+      </w:pPr>
+      <w:bookmarkStart w:id="14" w:name="_3.5_Attribuer_planete"/>
+      <w:bookmarkStart w:id="15" w:name="_Toc135474978"/>
+      <w:bookmarkEnd w:id="14"/>
+      <w:r>
+        <w:t>3.</w:t>
+      </w:r>
+      <w:r>
+        <w:t>5</w:t>
+      </w:r>
+      <w:r>
+        <w:t xml:space="preserve"> </w:t>
+      </w:r>
+      <w:proofErr w:type="spellStart"/>
+      <w:r>
+        <w:t>Attribuer</w:t>
+      </w:r>
+      <w:r>
+        <w:t>_planete</w:t>
+      </w:r>
+      <w:bookmarkEnd w:id="15"/>
+      <w:proofErr w:type="spellEnd"/>
+    </w:p>
+    <w:p>
+      <w:pPr>
+        <w:ind w:firstLine="708"/>
+        <w:jc w:val="both"/>
+      </w:pPr>
+      <w:r>
+        <w:t>On commence par regarder la méthode utilisé (ici GET), puis on</w:t>
+      </w:r>
+      <w:r>
+        <w:t xml:space="preserve"> </w:t>
+      </w:r>
+      <w:r>
+        <w:t>récupère les id nécessaires</w:t>
+      </w:r>
+      <w:r>
+        <w:t xml:space="preserve">. On récupère </w:t>
+      </w:r>
+      <w:proofErr w:type="spellStart"/>
+      <w:r>
+        <w:t>l’id</w:t>
+      </w:r>
+      <w:proofErr w:type="spellEnd"/>
+      <w:r>
+        <w:t xml:space="preserve"> de la première planète et de la dernière planète d’un univers et ensuite on tire aléatoirement un nombre entre les deux id tout en vérifiant que la planète n’est pas déjà attribuée à un autre joueur.</w:t>
+      </w:r>
+      <w:r>
+        <w:t xml:space="preserve"> Ensuite on récupère les « coordonnées » de la planète que l’on stocke dans la variable de session et on initialise les différentes valeurs pour un nouveau joueur comme les ressources ou le bâtiment niveau 0</w:t>
+      </w:r>
+      <w:r>
+        <w:t xml:space="preserve">. On </w:t>
+      </w:r>
+      <w:r>
+        <w:t>finit</w:t>
+      </w:r>
+      <w:r>
+        <w:t xml:space="preserve"> par renvoyer les </w:t>
+      </w:r>
+      <w:r>
+        <w:t>« coordonnées » de la planète</w:t>
+      </w:r>
+      <w:r>
+        <w:t>.</w:t>
+      </w:r>
+    </w:p>
+    <w:p>
+      <w:pPr>
+        <w:pStyle w:val="Titre2"/>
+      </w:pPr>
+      <w:bookmarkStart w:id="16" w:name="_3.6_Envoi_ressources"/>
+      <w:bookmarkStart w:id="17" w:name="_Toc135474979"/>
+      <w:bookmarkEnd w:id="16"/>
+      <w:r>
+        <w:t>3.</w:t>
+      </w:r>
+      <w:r>
+        <w:t>6</w:t>
+      </w:r>
+      <w:r>
+        <w:t xml:space="preserve"> </w:t>
+      </w:r>
+      <w:proofErr w:type="spellStart"/>
+      <w:r>
+        <w:t>Envoi_ressources</w:t>
+      </w:r>
+      <w:bookmarkEnd w:id="17"/>
+      <w:proofErr w:type="spellEnd"/>
+    </w:p>
+    <w:p>
+      <w:pPr>
+        <w:ind w:firstLine="708"/>
+        <w:jc w:val="both"/>
+      </w:pPr>
+      <w:r>
+        <w:t>On</w:t>
+      </w:r>
+      <w:r>
+        <w:t xml:space="preserve"> </w:t>
+      </w:r>
+      <w:r>
+        <w:t>récupère les id nécessaires</w:t>
+      </w:r>
+      <w:r>
+        <w:t xml:space="preserve">, puis on regarde si l’utilisateur possède déjà des ressources. Si c’est le cas on met simplement à jour les données, sinon on crée la ligne dans le tableau ressources. Et à la fin on appelle le script </w:t>
+      </w:r>
+      <w:hyperlink w:anchor="_3.7_Recuperation_ressources" w:history="1">
+        <w:proofErr w:type="spellStart"/>
+        <w:r>
+          <w:rPr>
+            <w:rStyle w:val="Lienhypertexte"/>
+          </w:rPr>
+          <w:t>Recuperation_ressources</w:t>
+        </w:r>
+        <w:proofErr w:type="spellEnd"/>
+      </w:hyperlink>
+      <w:r>
+        <w:t xml:space="preserve"> pour faire l’affichage des ressources.</w:t>
+      </w:r>
+    </w:p>
+    <w:p>
+      <w:pPr>
+        <w:pStyle w:val="Titre2"/>
+      </w:pPr>
+      <w:bookmarkStart w:id="18" w:name="_3.7_Recuperation_ressources"/>
+      <w:bookmarkStart w:id="19" w:name="_Toc135474980"/>
+      <w:bookmarkEnd w:id="18"/>
+      <w:r>
+        <w:t>3.</w:t>
+      </w:r>
+      <w:r>
+        <w:t>7</w:t>
+      </w:r>
+      <w:r>
+        <w:t xml:space="preserve"> </w:t>
+      </w:r>
+      <w:proofErr w:type="spellStart"/>
+      <w:r>
+        <w:t>Recuperation</w:t>
+      </w:r>
+      <w:r>
+        <w:t>_ressources</w:t>
+      </w:r>
+      <w:bookmarkEnd w:id="19"/>
+      <w:proofErr w:type="spellEnd"/>
+    </w:p>
+    <w:p>
+      <w:pPr>
+        <w:ind w:firstLine="708"/>
+        <w:jc w:val="both"/>
+      </w:pPr>
+      <w:r>
+        <w:t>On</w:t>
+      </w:r>
+      <w:r>
+        <w:t xml:space="preserve"> </w:t>
+      </w:r>
+      <w:r>
+        <w:t>récupère les id nécessaires, puis on</w:t>
+      </w:r>
+      <w:r>
+        <w:t xml:space="preserve"> récupère les ressources stockées dans la base de données on va ensuite les mettre dans les différentes variables de la session. Puis on fait l’affichage avec les bonnes données et on renvoie le texte html.</w:t>
+      </w:r>
+    </w:p>
+    <w:p>
+      <w:pPr>
+        <w:pStyle w:val="Titre2"/>
+      </w:pPr>
+      <w:bookmarkStart w:id="20" w:name="_3.7_Afficher_planete_nav"/>
+      <w:bookmarkStart w:id="21" w:name="_Toc135474981"/>
+      <w:bookmarkEnd w:id="20"/>
+      <w:r>
+        <w:t>3.</w:t>
+      </w:r>
+      <w:r>
+        <w:t>8</w:t>
+      </w:r>
+      <w:r>
+        <w:t xml:space="preserve"> </w:t>
+      </w:r>
+      <w:proofErr w:type="spellStart"/>
+      <w:r>
+        <w:t>Afficher_planete_nav</w:t>
+      </w:r>
+      <w:bookmarkEnd w:id="21"/>
+      <w:proofErr w:type="spellEnd"/>
+    </w:p>
+    <w:p>
+      <w:pPr>
+        <w:ind w:firstLine="708"/>
+        <w:jc w:val="both"/>
+      </w:pPr>
+      <w:r>
+        <w:t>On</w:t>
+      </w:r>
+      <w:r>
+        <w:t xml:space="preserve"> </w:t>
+      </w:r>
+      <w:r>
+        <w:t>récupère les id nécessaires, puis on</w:t>
+      </w:r>
+      <w:r>
+        <w:t xml:space="preserve"> tronque les noms en ne gardant que le numéro des différentes données et on les arrange pour que l’affichage soit fait correctement</w:t>
+      </w:r>
+      <w:r>
+        <w:t>.</w:t>
       </w:r>
     </w:p>
     <w:sectPr>
@@ -1801,6 +3152,30 @@
     <w:uiPriority w:val="99"/>
     <w:rsid w:val="00140564"/>
   </w:style>
+  <w:style w:type="character" w:styleId="Mentionnonrsolue">
+    <w:name w:val="Unresolved Mention"/>
+    <w:basedOn w:val="Policepardfaut"/>
+    <w:uiPriority w:val="99"/>
+    <w:semiHidden/>
+    <w:unhideWhenUsed/>
+    <w:rsid w:val="0086744E"/>
+    <w:rPr>
+      <w:color w:val="605E5C"/>
+      <w:shd w:val="clear" w:color="auto" w:fill="E1DFDD"/>
+    </w:rPr>
+  </w:style>
+  <w:style w:type="character" w:styleId="Lienhypertextesuivivisit">
+    <w:name w:val="FollowedHyperlink"/>
+    <w:basedOn w:val="Policepardfaut"/>
+    <w:uiPriority w:val="99"/>
+    <w:semiHidden/>
+    <w:unhideWhenUsed/>
+    <w:rsid w:val="0086744E"/>
+    <w:rPr>
+      <w:color w:val="954F72" w:themeColor="followedHyperlink"/>
+      <w:u w:val="single"/>
+    </w:rPr>
+  </w:style>
 </w:styles>
 </file>
 

</xml_diff>

<commit_message>
ajout de la gestion des ressources dans toutes les pages. Et changement de manière de faire pour gérer les ressources
</commit_message>
<xml_diff>
--- a/doc/Documentation API.docx
+++ b/doc/Documentation API.docx
@@ -1459,19 +1459,7 @@
           <w:rPr>
             <w:rStyle w:val="Lienhypertexte"/>
           </w:rPr>
-          <w:t>Selection</w:t>
-        </w:r>
-        <w:r>
-          <w:rPr>
-            <w:rStyle w:val="Lienhypertexte"/>
-          </w:rPr>
-          <w:t>_</w:t>
-        </w:r>
-        <w:r>
-          <w:rPr>
-            <w:rStyle w:val="Lienhypertexte"/>
-          </w:rPr>
-          <w:t>univers</w:t>
+          <w:t>Selection_univers</w:t>
         </w:r>
       </w:hyperlink>
       <w:r>
@@ -1613,10 +1601,13 @@
         <w:jc w:val="both"/>
       </w:pPr>
       <w:r>
-        <w:t xml:space="preserve">Ce script est appelé dans toutes les pages (sauf la page index). Il permet d’attribuer une planète à un joueur et ensuite d’afficher ses « coordonnées » en haut à gauche de chaque page, pour que le joueur connaisse l’emplacement de sa planète. </w:t>
-      </w:r>
-      <w:r>
-        <w:t xml:space="preserve">Il permet aussi de récupérer la quantité de ressource présente dans la base de données. </w:t>
+        <w:t>Ce script est appelé dans toutes les pages (sauf la page index). Il permet d’attribuer une planète à un joueur et ensuite d’afficher ses « coordonnées » en haut à gauche de chaque page, pour que le joueur connaisse l’emplacement de sa planète</w:t>
+      </w:r>
+      <w:r>
+        <w:t>.</w:t>
+      </w:r>
+      <w:r>
+        <w:t xml:space="preserve"> </w:t>
       </w:r>
       <w:r>
         <w:t>Tout d’abord on regarde si le joueur possède un</w:t>
@@ -1657,26 +1648,34 @@
         <w:proofErr w:type="spellEnd"/>
       </w:hyperlink>
       <w:r>
-        <w:t>. Puis on</w:t>
-      </w:r>
-      <w:r>
-        <w:t xml:space="preserve"> envoie les ressources de base à la base de données avec le script</w:t>
-      </w:r>
-      <w:r>
-        <w:t xml:space="preserve"> </w:t>
-      </w:r>
-      <w:hyperlink w:anchor="_3.6_Envoi_ressources" w:history="1">
-        <w:proofErr w:type="spellStart"/>
-        <w:r>
-          <w:rPr>
-            <w:rStyle w:val="Lienhypertexte"/>
-          </w:rPr>
-          <w:t>Envoi_ressources</w:t>
-        </w:r>
-        <w:proofErr w:type="spellEnd"/>
-      </w:hyperlink>
-      <w:r>
-        <w:t xml:space="preserve">. Ensuite si l’utilisateur possède déjà une planète alors on va simplement afficher ses « coordonnée » à l’aide su script </w:t>
+        <w:t>, on attribut aussi à ce moment-là les valeur</w:t>
+      </w:r>
+      <w:r>
+        <w:t>s</w:t>
+      </w:r>
+      <w:r>
+        <w:t xml:space="preserve"> par défaut pour </w:t>
+      </w:r>
+      <w:r>
+        <w:t xml:space="preserve">un </w:t>
+      </w:r>
+      <w:r>
+        <w:t>nouve</w:t>
+      </w:r>
+      <w:r>
+        <w:t>l</w:t>
+      </w:r>
+      <w:r>
+        <w:t xml:space="preserve"> utilisateur</w:t>
+      </w:r>
+      <w:r>
+        <w:t xml:space="preserve">. Ensuite si l’utilisateur possède déjà une planète alors on va simplement afficher ses « coordonnée » à l’aide </w:t>
+      </w:r>
+      <w:r>
+        <w:t>d</w:t>
+      </w:r>
+      <w:r>
+        <w:t xml:space="preserve">u script </w:t>
       </w:r>
       <w:hyperlink w:anchor="_3.7_Afficher_planete_nav" w:history="1">
         <w:proofErr w:type="spellStart"/>
@@ -1689,10 +1688,337 @@
         <w:proofErr w:type="spellEnd"/>
       </w:hyperlink>
       <w:r>
-        <w:t>, puis on récupère les ressources dans la base de données et on les affiche avec le script</w:t>
+        <w:t>.</w:t>
+      </w:r>
+    </w:p>
+    <w:p>
+      <w:pPr>
+        <w:ind w:firstLine="708"/>
+        <w:jc w:val="both"/>
+      </w:pPr>
+    </w:p>
+    <w:p>
+      <w:pPr>
+        <w:pStyle w:val="Titre1"/>
+        <w:numPr>
+          <w:ilvl w:val="0"/>
+          <w:numId w:val="1"/>
+        </w:numPr>
+        <w:tabs>
+          <w:tab w:val="num" w:pos="360"/>
+        </w:tabs>
+        <w:ind w:left="0" w:firstLine="0"/>
+      </w:pPr>
+      <w:bookmarkStart w:id="5" w:name="_Toc135474973"/>
+      <w:r>
+        <w:t>Script PHP</w:t>
+      </w:r>
+      <w:bookmarkEnd w:id="5"/>
+    </w:p>
+    <w:p>
+      <w:pPr>
+        <w:ind w:firstLine="708"/>
+        <w:jc w:val="both"/>
+      </w:pPr>
+      <w:r>
+        <w:t xml:space="preserve">Tous les scripts </w:t>
+      </w:r>
+      <w:proofErr w:type="spellStart"/>
+      <w:r>
+        <w:t>php</w:t>
+      </w:r>
+      <w:proofErr w:type="spellEnd"/>
+      <w:r>
+        <w:t xml:space="preserve"> ou presque font appelle au script </w:t>
+      </w:r>
+      <w:proofErr w:type="spellStart"/>
+      <w:r>
+        <w:t>pdo</w:t>
+      </w:r>
+      <w:proofErr w:type="spellEnd"/>
+      <w:r>
+        <w:t xml:space="preserve"> qui permet de se connecter à la base de données avec l’utilisateur </w:t>
+      </w:r>
+      <w:proofErr w:type="spellStart"/>
+      <w:r>
+        <w:t>esirem</w:t>
+      </w:r>
+      <w:proofErr w:type="spellEnd"/>
+      <w:r>
+        <w:t xml:space="preserve"> et mot de passe </w:t>
+      </w:r>
+      <w:proofErr w:type="spellStart"/>
+      <w:r>
+        <w:t>esirem</w:t>
+      </w:r>
+      <w:proofErr w:type="spellEnd"/>
+      <w:r>
+        <w:t xml:space="preserve"> il crée donc le PDO et la variable </w:t>
+      </w:r>
+      <w:proofErr w:type="spellStart"/>
+      <w:r>
+        <w:t>db</w:t>
+      </w:r>
+      <w:proofErr w:type="spellEnd"/>
+      <w:r>
+        <w:t>.</w:t>
+      </w:r>
+    </w:p>
+    <w:p>
+      <w:pPr>
+        <w:pStyle w:val="Titre2"/>
+      </w:pPr>
+      <w:bookmarkStart w:id="6" w:name="_3.1_Selection_univers"/>
+      <w:bookmarkStart w:id="7" w:name="_Toc135474974"/>
+      <w:bookmarkEnd w:id="6"/>
+      <w:r>
+        <w:t xml:space="preserve">3.1 </w:t>
+      </w:r>
+      <w:r>
+        <w:t>Selection_univers</w:t>
+      </w:r>
+      <w:bookmarkEnd w:id="7"/>
+    </w:p>
+    <w:p>
+      <w:pPr>
+        <w:ind w:firstLine="708"/>
+        <w:jc w:val="both"/>
+      </w:pPr>
+      <w:r>
+        <w:t xml:space="preserve">On fait une requête </w:t>
+      </w:r>
+      <w:proofErr w:type="spellStart"/>
+      <w:r>
+        <w:t>sql</w:t>
+      </w:r>
+      <w:proofErr w:type="spellEnd"/>
+      <w:r>
+        <w:t xml:space="preserve"> pour récupérer les noms de tous </w:t>
+      </w:r>
+      <w:r>
+        <w:t>les univers stockés</w:t>
+      </w:r>
+      <w:r>
+        <w:t xml:space="preserve"> dans la table univers de la base de données, puis on ajoute toutes les options dans une variable texte que l’on renvoie à la fin du script</w:t>
+      </w:r>
+      <w:r>
+        <w:t>.</w:t>
+      </w:r>
+    </w:p>
+    <w:p>
+      <w:pPr>
+        <w:pStyle w:val="Titre2"/>
+      </w:pPr>
+      <w:bookmarkStart w:id="8" w:name="_3.2_Créer_utilisateur"/>
+      <w:bookmarkStart w:id="9" w:name="_Toc135474975"/>
+      <w:bookmarkEnd w:id="8"/>
+      <w:r>
+        <w:lastRenderedPageBreak/>
+        <w:t xml:space="preserve">3.2 </w:t>
+      </w:r>
+      <w:proofErr w:type="spellStart"/>
+      <w:r>
+        <w:t>Cr</w:t>
+      </w:r>
+      <w:r>
+        <w:t>e</w:t>
+      </w:r>
+      <w:r>
+        <w:t>er_utilisateur</w:t>
+      </w:r>
+      <w:bookmarkEnd w:id="9"/>
+      <w:proofErr w:type="spellEnd"/>
+    </w:p>
+    <w:p>
+      <w:pPr>
+        <w:ind w:firstLine="708"/>
+        <w:jc w:val="both"/>
+      </w:pPr>
+      <w:r>
+        <w:t>On commence par regarder la méthode utilisé (ici POST), puis on regarde si un utilisateur avec le même mail existe déjà, sinon on l’ajoute à la base de données en hachant le mot de passe pour pas qu’il soit visible en claire.</w:t>
+      </w:r>
+    </w:p>
+    <w:p>
+      <w:pPr>
+        <w:pStyle w:val="Titre2"/>
+      </w:pPr>
+      <w:bookmarkStart w:id="10" w:name="_3.3_Afficher_planete"/>
+      <w:bookmarkStart w:id="11" w:name="_Toc135474976"/>
+      <w:bookmarkEnd w:id="10"/>
+      <w:r>
+        <w:t xml:space="preserve">3.3 </w:t>
+      </w:r>
+      <w:proofErr w:type="spellStart"/>
+      <w:r>
+        <w:t>Afficher_planete</w:t>
+      </w:r>
+      <w:bookmarkEnd w:id="11"/>
+      <w:proofErr w:type="spellEnd"/>
+    </w:p>
+    <w:p>
+      <w:pPr>
+        <w:ind w:firstLine="708"/>
+        <w:jc w:val="both"/>
+      </w:pPr>
+      <w:r>
+        <w:t xml:space="preserve">On commence par regarder la méthode utilisé (ici </w:t>
+      </w:r>
+      <w:r>
+        <w:t>GET</w:t>
+      </w:r>
+      <w:r>
+        <w:t>), puis</w:t>
+      </w:r>
+      <w:r>
+        <w:t xml:space="preserve"> on récupère les différents id nécessaire pour faire l’affichage</w:t>
+      </w:r>
+      <w:r>
+        <w:t>. Ensuite</w:t>
+      </w:r>
+      <w:r>
+        <w:t>,</w:t>
+      </w:r>
+      <w:r>
+        <w:t xml:space="preserve"> on fait un</w:t>
+      </w:r>
+      <w:r>
+        <w:t>e</w:t>
+      </w:r>
+      <w:r>
+        <w:t xml:space="preserve"> boucle for </w:t>
+      </w:r>
+      <w:r>
+        <w:t>pour chaque planète dans la base de données avec la bonne galaxie et le bon système solaire, s’il y a une planète alors on affiche ses informations sinon on affiche une case vide. On revoie le tableau des planètes rempli avec les bonnes informations.</w:t>
+      </w:r>
+    </w:p>
+    <w:p>
+      <w:pPr>
+        <w:pStyle w:val="Titre2"/>
+      </w:pPr>
+      <w:bookmarkStart w:id="12" w:name="_3.4_Possession_planete"/>
+      <w:bookmarkStart w:id="13" w:name="_Toc135474977"/>
+      <w:bookmarkEnd w:id="12"/>
+      <w:r>
+        <w:t xml:space="preserve">3.4 </w:t>
+      </w:r>
+      <w:proofErr w:type="spellStart"/>
+      <w:r>
+        <w:t>Possession_planete</w:t>
+      </w:r>
+      <w:bookmarkEnd w:id="13"/>
+      <w:proofErr w:type="spellEnd"/>
+    </w:p>
+    <w:p>
+      <w:pPr>
+        <w:ind w:firstLine="708"/>
+        <w:jc w:val="both"/>
+      </w:pPr>
+      <w:r>
+        <w:t>On commence par regarder la méthode utilisé (ici GET), puis on</w:t>
+      </w:r>
+      <w:r>
+        <w:t xml:space="preserve"> récupère les id nécessaires pour faire la requête ou on compte le nombre de planète possède un joueur, si le joueur ne possède aucune planète on renvoie false, sinon on renvoie </w:t>
+      </w:r>
+      <w:proofErr w:type="spellStart"/>
+      <w:r>
+        <w:t>true</w:t>
+      </w:r>
+      <w:proofErr w:type="spellEnd"/>
+      <w:r>
+        <w:t>.</w:t>
+      </w:r>
+    </w:p>
+    <w:p>
+      <w:pPr>
+        <w:pStyle w:val="Titre2"/>
+      </w:pPr>
+      <w:bookmarkStart w:id="14" w:name="_3.5_Attribuer_planete"/>
+      <w:bookmarkStart w:id="15" w:name="_Toc135474978"/>
+      <w:bookmarkEnd w:id="14"/>
+      <w:r>
+        <w:t xml:space="preserve">3.5 </w:t>
+      </w:r>
+      <w:proofErr w:type="spellStart"/>
+      <w:r>
+        <w:t>Attribuer_planete</w:t>
+      </w:r>
+      <w:bookmarkEnd w:id="15"/>
+      <w:proofErr w:type="spellEnd"/>
+    </w:p>
+    <w:p>
+      <w:pPr>
+        <w:ind w:firstLine="708"/>
+        <w:jc w:val="both"/>
+      </w:pPr>
+      <w:r>
+        <w:t>On commence par regarder la méthode utilisé (ici GET), puis on</w:t>
       </w:r>
       <w:r>
         <w:t xml:space="preserve"> </w:t>
+      </w:r>
+      <w:r>
+        <w:t>récupère les id nécessaires</w:t>
+      </w:r>
+      <w:r>
+        <w:t xml:space="preserve">. On récupère </w:t>
+      </w:r>
+      <w:proofErr w:type="spellStart"/>
+      <w:r>
+        <w:t>l’id</w:t>
+      </w:r>
+      <w:proofErr w:type="spellEnd"/>
+      <w:r>
+        <w:t xml:space="preserve"> de la première planète et de la dernière planète d’un univers et ensuite on tire aléatoirement un nombre entre les deux id tout en vérifiant que la planète n’est pas déjà attribuée à un autre joueur.</w:t>
+      </w:r>
+      <w:r>
+        <w:t xml:space="preserve"> Ensuite on récupère les « coordonnées » de la planète que l’on stocke dans la variable de session et on initialise les différentes valeurs pour un nouveau joueur comme les ressources ou le bâtiment niveau 0</w:t>
+      </w:r>
+      <w:r>
+        <w:t xml:space="preserve">. On </w:t>
+      </w:r>
+      <w:r>
+        <w:t>finit</w:t>
+      </w:r>
+      <w:r>
+        <w:t xml:space="preserve"> par renvoyer les « coordonnées » de la planète.</w:t>
+      </w:r>
+    </w:p>
+    <w:p>
+      <w:pPr>
+        <w:pStyle w:val="Titre2"/>
+      </w:pPr>
+      <w:bookmarkStart w:id="16" w:name="_3.6_Envoi_ressources"/>
+      <w:bookmarkStart w:id="17" w:name="_Toc135474979"/>
+      <w:bookmarkEnd w:id="16"/>
+      <w:r>
+        <w:t>3.</w:t>
+      </w:r>
+      <w:r>
+        <w:t>6</w:t>
+      </w:r>
+      <w:r>
+        <w:t xml:space="preserve"> </w:t>
+      </w:r>
+      <w:proofErr w:type="spellStart"/>
+      <w:r>
+        <w:t>Envoi_ressources</w:t>
+      </w:r>
+      <w:bookmarkEnd w:id="17"/>
+      <w:proofErr w:type="spellEnd"/>
+    </w:p>
+    <w:p>
+      <w:pPr>
+        <w:ind w:firstLine="708"/>
+        <w:jc w:val="both"/>
+      </w:pPr>
+      <w:r>
+        <w:t>On</w:t>
+      </w:r>
+      <w:r>
+        <w:t xml:space="preserve"> </w:t>
+      </w:r>
+      <w:r>
+        <w:t xml:space="preserve">récupère les id nécessaires, puis on regarde si l’utilisateur possède déjà des ressources. Si c’est le cas on met simplement à jour les données, sinon on crée la ligne dans le tableau ressources. Et à la fin on appelle le script </w:t>
       </w:r>
       <w:hyperlink w:anchor="_3.7_Recuperation_ressources" w:history="1">
         <w:proofErr w:type="spellStart"/>
@@ -1705,388 +2031,6 @@
         <w:proofErr w:type="spellEnd"/>
       </w:hyperlink>
       <w:r>
-        <w:t>.</w:t>
-      </w:r>
-    </w:p>
-    <w:p>
-      <w:pPr>
-        <w:ind w:firstLine="708"/>
-        <w:jc w:val="both"/>
-      </w:pPr>
-    </w:p>
-    <w:p>
-      <w:pPr>
-        <w:pStyle w:val="Titre1"/>
-        <w:numPr>
-          <w:ilvl w:val="0"/>
-          <w:numId w:val="1"/>
-        </w:numPr>
-        <w:tabs>
-          <w:tab w:val="num" w:pos="360"/>
-        </w:tabs>
-        <w:ind w:left="0" w:firstLine="0"/>
-      </w:pPr>
-      <w:bookmarkStart w:id="5" w:name="_Toc135474973"/>
-      <w:r>
-        <w:t>Script PHP</w:t>
-      </w:r>
-      <w:bookmarkEnd w:id="5"/>
-    </w:p>
-    <w:p>
-      <w:pPr>
-        <w:ind w:firstLine="708"/>
-        <w:jc w:val="both"/>
-      </w:pPr>
-      <w:r>
-        <w:t xml:space="preserve">Tous les scripts </w:t>
-      </w:r>
-      <w:proofErr w:type="spellStart"/>
-      <w:r>
-        <w:t>php</w:t>
-      </w:r>
-      <w:proofErr w:type="spellEnd"/>
-      <w:r>
-        <w:t xml:space="preserve"> ou presque font appelle au script </w:t>
-      </w:r>
-      <w:proofErr w:type="spellStart"/>
-      <w:r>
-        <w:t>pdo</w:t>
-      </w:r>
-      <w:proofErr w:type="spellEnd"/>
-      <w:r>
-        <w:t xml:space="preserve"> qui permet de se connecter à la base de données avec l’utilisateur </w:t>
-      </w:r>
-      <w:proofErr w:type="spellStart"/>
-      <w:r>
-        <w:t>esirem</w:t>
-      </w:r>
-      <w:proofErr w:type="spellEnd"/>
-      <w:r>
-        <w:t xml:space="preserve"> et mot de passe </w:t>
-      </w:r>
-      <w:proofErr w:type="spellStart"/>
-      <w:r>
-        <w:t>esirem</w:t>
-      </w:r>
-      <w:proofErr w:type="spellEnd"/>
-      <w:r>
-        <w:t xml:space="preserve"> il crée donc le PDO et la variable </w:t>
-      </w:r>
-      <w:proofErr w:type="spellStart"/>
-      <w:r>
-        <w:t>db</w:t>
-      </w:r>
-      <w:proofErr w:type="spellEnd"/>
-      <w:r>
-        <w:t>.</w:t>
-      </w:r>
-    </w:p>
-    <w:p>
-      <w:pPr>
-        <w:pStyle w:val="Titre2"/>
-      </w:pPr>
-      <w:bookmarkStart w:id="6" w:name="_3.1_Selection_univers"/>
-      <w:bookmarkStart w:id="7" w:name="_Toc135474974"/>
-      <w:bookmarkEnd w:id="6"/>
-      <w:r>
-        <w:t xml:space="preserve">3.1 </w:t>
-      </w:r>
-      <w:r>
-        <w:t>Selection_univers</w:t>
-      </w:r>
-      <w:bookmarkEnd w:id="7"/>
-    </w:p>
-    <w:p>
-      <w:pPr>
-        <w:ind w:firstLine="708"/>
-        <w:jc w:val="both"/>
-      </w:pPr>
-      <w:r>
-        <w:t xml:space="preserve">On fait une requête </w:t>
-      </w:r>
-      <w:proofErr w:type="spellStart"/>
-      <w:r>
-        <w:t>sql</w:t>
-      </w:r>
-      <w:proofErr w:type="spellEnd"/>
-      <w:r>
-        <w:t xml:space="preserve"> pour récupérer les noms de tous </w:t>
-      </w:r>
-      <w:r>
-        <w:t>les univers stockés</w:t>
-      </w:r>
-      <w:r>
-        <w:t xml:space="preserve"> dans la table univers de la base de données, puis on ajoute toutes les options dans une variable texte que l’on renvoie à la fin du script</w:t>
-      </w:r>
-      <w:r>
-        <w:t>.</w:t>
-      </w:r>
-    </w:p>
-    <w:p>
-      <w:pPr>
-        <w:pStyle w:val="Titre2"/>
-      </w:pPr>
-      <w:bookmarkStart w:id="8" w:name="_3.2_Créer_utilisateur"/>
-      <w:bookmarkStart w:id="9" w:name="_Toc135474975"/>
-      <w:bookmarkEnd w:id="8"/>
-      <w:r>
-        <w:lastRenderedPageBreak/>
-        <w:t>3.</w:t>
-      </w:r>
-      <w:r>
-        <w:t>2</w:t>
-      </w:r>
-      <w:r>
-        <w:t xml:space="preserve"> </w:t>
-      </w:r>
-      <w:proofErr w:type="spellStart"/>
-      <w:r>
-        <w:t>Cr</w:t>
-      </w:r>
-      <w:r>
-        <w:t>e</w:t>
-      </w:r>
-      <w:r>
-        <w:t>er_utilisateur</w:t>
-      </w:r>
-      <w:bookmarkEnd w:id="9"/>
-      <w:proofErr w:type="spellEnd"/>
-    </w:p>
-    <w:p>
-      <w:pPr>
-        <w:ind w:firstLine="708"/>
-        <w:jc w:val="both"/>
-      </w:pPr>
-      <w:r>
-        <w:t>On commence par regarder la méthode utilisé (ici POST), puis on regarde si un utilisateur avec le même mail existe déjà, sinon on l’ajoute à la base de données en hachant le mot de passe pour pas qu’il soit visible en claire.</w:t>
-      </w:r>
-    </w:p>
-    <w:p>
-      <w:pPr>
-        <w:pStyle w:val="Titre2"/>
-      </w:pPr>
-      <w:bookmarkStart w:id="10" w:name="_3.3_Afficher_planete"/>
-      <w:bookmarkStart w:id="11" w:name="_Toc135474976"/>
-      <w:bookmarkEnd w:id="10"/>
-      <w:r>
-        <w:t>3.</w:t>
-      </w:r>
-      <w:r>
-        <w:t>3</w:t>
-      </w:r>
-      <w:r>
-        <w:t xml:space="preserve"> </w:t>
-      </w:r>
-      <w:proofErr w:type="spellStart"/>
-      <w:r>
-        <w:t>Afficher_planete</w:t>
-      </w:r>
-      <w:bookmarkEnd w:id="11"/>
-      <w:proofErr w:type="spellEnd"/>
-    </w:p>
-    <w:p>
-      <w:pPr>
-        <w:ind w:firstLine="708"/>
-        <w:jc w:val="both"/>
-      </w:pPr>
-      <w:r>
-        <w:t xml:space="preserve">On commence par regarder la méthode utilisé (ici </w:t>
-      </w:r>
-      <w:r>
-        <w:t>GET</w:t>
-      </w:r>
-      <w:r>
-        <w:t>), puis</w:t>
-      </w:r>
-      <w:r>
-        <w:t xml:space="preserve"> on récupère les différents id nécessaire pour faire l’affichage</w:t>
-      </w:r>
-      <w:r>
-        <w:t>. Ensuite</w:t>
-      </w:r>
-      <w:r>
-        <w:t>,</w:t>
-      </w:r>
-      <w:r>
-        <w:t xml:space="preserve"> on fait un</w:t>
-      </w:r>
-      <w:r>
-        <w:t>e</w:t>
-      </w:r>
-      <w:r>
-        <w:t xml:space="preserve"> boucle for </w:t>
-      </w:r>
-      <w:r>
-        <w:t>pour chaque planète dans la base de données avec la bonne galaxie et le bon système solaire, s’il y a une planète alors on affiche ses informations sinon on affiche une case vide. On revoie le tableau des planètes rempli avec les bonnes informations.</w:t>
-      </w:r>
-    </w:p>
-    <w:p>
-      <w:pPr>
-        <w:pStyle w:val="Titre2"/>
-      </w:pPr>
-      <w:bookmarkStart w:id="12" w:name="_3.4_Possession_planete"/>
-      <w:bookmarkStart w:id="13" w:name="_Toc135474977"/>
-      <w:bookmarkEnd w:id="12"/>
-      <w:r>
-        <w:t>3.</w:t>
-      </w:r>
-      <w:r>
-        <w:t>4</w:t>
-      </w:r>
-      <w:r>
-        <w:t xml:space="preserve"> </w:t>
-      </w:r>
-      <w:proofErr w:type="spellStart"/>
-      <w:r>
-        <w:t>Possession</w:t>
-      </w:r>
-      <w:r>
-        <w:t>_planete</w:t>
-      </w:r>
-      <w:bookmarkEnd w:id="13"/>
-      <w:proofErr w:type="spellEnd"/>
-    </w:p>
-    <w:p>
-      <w:pPr>
-        <w:ind w:firstLine="708"/>
-        <w:jc w:val="both"/>
-      </w:pPr>
-      <w:r>
-        <w:t>On commence par regarder la méthode utilisé (ici GET), puis on</w:t>
-      </w:r>
-      <w:r>
-        <w:t xml:space="preserve"> récupère les id nécessaires pour faire la requête ou on compte le nombre de planète possède un joueur, si le joueur ne possède aucune planète on renvoie false, sinon on renvoie </w:t>
-      </w:r>
-      <w:proofErr w:type="spellStart"/>
-      <w:r>
-        <w:t>true</w:t>
-      </w:r>
-      <w:proofErr w:type="spellEnd"/>
-      <w:r>
-        <w:t>.</w:t>
-      </w:r>
-    </w:p>
-    <w:p>
-      <w:pPr>
-        <w:pStyle w:val="Titre2"/>
-      </w:pPr>
-      <w:bookmarkStart w:id="14" w:name="_3.5_Attribuer_planete"/>
-      <w:bookmarkStart w:id="15" w:name="_Toc135474978"/>
-      <w:bookmarkEnd w:id="14"/>
-      <w:r>
-        <w:t>3.</w:t>
-      </w:r>
-      <w:r>
-        <w:t>5</w:t>
-      </w:r>
-      <w:r>
-        <w:t xml:space="preserve"> </w:t>
-      </w:r>
-      <w:proofErr w:type="spellStart"/>
-      <w:r>
-        <w:t>Attribuer</w:t>
-      </w:r>
-      <w:r>
-        <w:t>_planete</w:t>
-      </w:r>
-      <w:bookmarkEnd w:id="15"/>
-      <w:proofErr w:type="spellEnd"/>
-    </w:p>
-    <w:p>
-      <w:pPr>
-        <w:ind w:firstLine="708"/>
-        <w:jc w:val="both"/>
-      </w:pPr>
-      <w:r>
-        <w:t>On commence par regarder la méthode utilisé (ici GET), puis on</w:t>
-      </w:r>
-      <w:r>
-        <w:t xml:space="preserve"> </w:t>
-      </w:r>
-      <w:r>
-        <w:t>récupère les id nécessaires</w:t>
-      </w:r>
-      <w:r>
-        <w:t xml:space="preserve">. On récupère </w:t>
-      </w:r>
-      <w:proofErr w:type="spellStart"/>
-      <w:r>
-        <w:t>l’id</w:t>
-      </w:r>
-      <w:proofErr w:type="spellEnd"/>
-      <w:r>
-        <w:t xml:space="preserve"> de la première planète et de la dernière planète d’un univers et ensuite on tire aléatoirement un nombre entre les deux id tout en vérifiant que la planète n’est pas déjà attribuée à un autre joueur.</w:t>
-      </w:r>
-      <w:r>
-        <w:t xml:space="preserve"> Ensuite on récupère les « coordonnées » de la planète que l’on stocke dans la variable de session et on initialise les différentes valeurs pour un nouveau joueur comme les ressources ou le bâtiment niveau 0</w:t>
-      </w:r>
-      <w:r>
-        <w:t xml:space="preserve">. On </w:t>
-      </w:r>
-      <w:r>
-        <w:t>finit</w:t>
-      </w:r>
-      <w:r>
-        <w:t xml:space="preserve"> par renvoyer les </w:t>
-      </w:r>
-      <w:r>
-        <w:t>« coordonnées » de la planète</w:t>
-      </w:r>
-      <w:r>
-        <w:t>.</w:t>
-      </w:r>
-    </w:p>
-    <w:p>
-      <w:pPr>
-        <w:pStyle w:val="Titre2"/>
-      </w:pPr>
-      <w:bookmarkStart w:id="16" w:name="_3.6_Envoi_ressources"/>
-      <w:bookmarkStart w:id="17" w:name="_Toc135474979"/>
-      <w:bookmarkEnd w:id="16"/>
-      <w:r>
-        <w:t>3.</w:t>
-      </w:r>
-      <w:r>
-        <w:t>6</w:t>
-      </w:r>
-      <w:r>
-        <w:t xml:space="preserve"> </w:t>
-      </w:r>
-      <w:proofErr w:type="spellStart"/>
-      <w:r>
-        <w:t>Envoi_ressources</w:t>
-      </w:r>
-      <w:bookmarkEnd w:id="17"/>
-      <w:proofErr w:type="spellEnd"/>
-    </w:p>
-    <w:p>
-      <w:pPr>
-        <w:ind w:firstLine="708"/>
-        <w:jc w:val="both"/>
-      </w:pPr>
-      <w:r>
-        <w:t>On</w:t>
-      </w:r>
-      <w:r>
-        <w:t xml:space="preserve"> </w:t>
-      </w:r>
-      <w:r>
-        <w:t>récupère les id nécessaires</w:t>
-      </w:r>
-      <w:r>
-        <w:t xml:space="preserve">, puis on regarde si l’utilisateur possède déjà des ressources. Si c’est le cas on met simplement à jour les données, sinon on crée la ligne dans le tableau ressources. Et à la fin on appelle le script </w:t>
-      </w:r>
-      <w:hyperlink w:anchor="_3.7_Recuperation_ressources" w:history="1">
-        <w:proofErr w:type="spellStart"/>
-        <w:r>
-          <w:rPr>
-            <w:rStyle w:val="Lienhypertexte"/>
-          </w:rPr>
-          <w:t>Recuperation_ressources</w:t>
-        </w:r>
-        <w:proofErr w:type="spellEnd"/>
-      </w:hyperlink>
-      <w:r>
         <w:t xml:space="preserve"> pour faire l’affichage des ressources.</w:t>
       </w:r>
     </w:p>
@@ -2098,20 +2042,11 @@
       <w:bookmarkStart w:id="19" w:name="_Toc135474980"/>
       <w:bookmarkEnd w:id="18"/>
       <w:r>
-        <w:t>3.</w:t>
-      </w:r>
-      <w:r>
-        <w:t>7</w:t>
-      </w:r>
-      <w:r>
-        <w:t xml:space="preserve"> </w:t>
+        <w:t xml:space="preserve">3.7 </w:t>
       </w:r>
       <w:proofErr w:type="spellStart"/>
       <w:r>
-        <w:t>Recuperation</w:t>
-      </w:r>
-      <w:r>
-        <w:t>_ressources</w:t>
+        <w:t>Recuperation_ressources</w:t>
       </w:r>
       <w:bookmarkEnd w:id="19"/>
       <w:proofErr w:type="spellEnd"/>
@@ -2142,13 +2077,7 @@
       <w:bookmarkStart w:id="21" w:name="_Toc135474981"/>
       <w:bookmarkEnd w:id="20"/>
       <w:r>
-        <w:t>3.</w:t>
-      </w:r>
-      <w:r>
-        <w:t>8</w:t>
-      </w:r>
-      <w:r>
-        <w:t xml:space="preserve"> </w:t>
+        <w:t xml:space="preserve">3.8 </w:t>
       </w:r>
       <w:proofErr w:type="spellStart"/>
       <w:r>
@@ -2169,10 +2098,7 @@
         <w:t xml:space="preserve"> </w:t>
       </w:r>
       <w:r>
-        <w:t>récupère les id nécessaires, puis on</w:t>
-      </w:r>
-      <w:r>
-        <w:t xml:space="preserve"> tronque les noms en ne gardant que le numéro des différentes données et on les arrange pour que l’affichage soit fait correctement</w:t>
+        <w:t>récupère les id nécessaires, puis on tronque les noms en ne gardant que le numéro des différentes données et on les arrange pour que l’affichage soit fait correctement</w:t>
       </w:r>
       <w:r>
         <w:t>.</w:t>

</xml_diff>

<commit_message>
mise à jours de la documentation de l'API
</commit_message>
<xml_diff>
--- a/doc/Documentation API.docx
+++ b/doc/Documentation API.docx
@@ -1436,12 +1436,10 @@
         <w:ind w:left="0" w:firstLine="0"/>
       </w:pPr>
       <w:bookmarkStart w:id="2" w:name="_Toc135474970"/>
-      <w:proofErr w:type="spellStart"/>
       <w:r>
         <w:t>Gestion_utilisateur</w:t>
       </w:r>
       <w:bookmarkEnd w:id="2"/>
-      <w:proofErr w:type="spellEnd"/>
     </w:p>
     <w:p>
       <w:pPr>
@@ -1463,36 +1461,18 @@
         </w:r>
       </w:hyperlink>
       <w:r>
-        <w:t xml:space="preserve">. Puis il ajoute des </w:t>
-      </w:r>
-      <w:proofErr w:type="spellStart"/>
-      <w:r>
-        <w:t>EventListener</w:t>
-      </w:r>
-      <w:proofErr w:type="spellEnd"/>
-      <w:r>
-        <w:t xml:space="preserve"> sur le bouton de connexion et sur le bouton de création de compte.</w:t>
-      </w:r>
-      <w:r>
-        <w:t xml:space="preserve"> Lorsqu’on appui sur le bouton de connexion on appelle le script </w:t>
-      </w:r>
-      <w:proofErr w:type="spellStart"/>
-      <w:r>
-        <w:t>connexion.php</w:t>
-      </w:r>
-      <w:proofErr w:type="spellEnd"/>
-      <w:r>
-        <w:t xml:space="preserve"> et on met à jour les classes des différents messages d’erreurs si besoin. Pour le bouton de création de compte cette fois-ci on appelle le script </w:t>
+        <w:t>. Puis il ajoute des EventListener sur le bouton de connexion et sur le bouton de création de compte.</w:t>
+      </w:r>
+      <w:r>
+        <w:t xml:space="preserve"> Lorsqu’on appui sur le bouton de connexion on appelle le script connexion.php et on met à jour les classes des différents messages d’erreurs si besoin. Pour le bouton de création de compte cette fois-ci on appelle le script </w:t>
       </w:r>
       <w:hyperlink w:anchor="_3.2_Créer_utilisateur" w:history="1">
-        <w:proofErr w:type="spellStart"/>
         <w:r>
           <w:rPr>
             <w:rStyle w:val="Lienhypertexte"/>
           </w:rPr>
           <w:t>Créer_utilisateur</w:t>
         </w:r>
-        <w:proofErr w:type="spellEnd"/>
       </w:hyperlink>
       <w:r>
         <w:t xml:space="preserve"> </w:t>
@@ -1520,7 +1500,6 @@
         <w:ind w:left="0" w:firstLine="0"/>
       </w:pPr>
       <w:bookmarkStart w:id="3" w:name="_Toc135474971"/>
-      <w:proofErr w:type="spellStart"/>
       <w:r>
         <w:t>Gestion_</w:t>
       </w:r>
@@ -1528,7 +1507,6 @@
         <w:t>galaxie</w:t>
       </w:r>
       <w:bookmarkEnd w:id="3"/>
-      <w:proofErr w:type="spellEnd"/>
     </w:p>
     <w:p>
       <w:pPr>
@@ -1544,13 +1522,8 @@
       <w:r>
         <w:t xml:space="preserve"> </w:t>
       </w:r>
-      <w:proofErr w:type="spellStart"/>
-      <w:r>
-        <w:t>EventListener</w:t>
-      </w:r>
-      <w:proofErr w:type="spellEnd"/>
-      <w:r>
-        <w:t xml:space="preserve"> sur les </w:t>
+      <w:r>
+        <w:t xml:space="preserve">EventListener sur les </w:t>
       </w:r>
       <w:r>
         <w:t xml:space="preserve">barres de sélection de galaxie et de système solaire, si les deux barres sont non </w:t>
@@ -1562,14 +1535,12 @@
         <w:t xml:space="preserve"> en même temps alors on fait appel au script </w:t>
       </w:r>
       <w:hyperlink w:anchor="_3.3_Afficher_planete" w:history="1">
-        <w:proofErr w:type="spellStart"/>
         <w:r>
           <w:rPr>
             <w:rStyle w:val="Lienhypertexte"/>
           </w:rPr>
           <w:t>Afficher_planete</w:t>
         </w:r>
-        <w:proofErr w:type="spellEnd"/>
       </w:hyperlink>
       <w:r>
         <w:t xml:space="preserve"> avec la valeur de la galaxie et celle du système solaire sélectionner en argument.</w:t>
@@ -1588,12 +1559,10 @@
         <w:ind w:left="0" w:firstLine="0"/>
       </w:pPr>
       <w:bookmarkStart w:id="4" w:name="_Toc135474972"/>
-      <w:proofErr w:type="spellStart"/>
       <w:r>
         <w:t>Planete_nav</w:t>
       </w:r>
       <w:bookmarkEnd w:id="4"/>
-      <w:proofErr w:type="spellEnd"/>
     </w:p>
     <w:p>
       <w:pPr>
@@ -1622,14 +1591,12 @@
         <w:r>
           <w:t xml:space="preserve"> </w:t>
         </w:r>
-        <w:proofErr w:type="spellStart"/>
         <w:r>
           <w:rPr>
             <w:rStyle w:val="Lienhypertexte"/>
           </w:rPr>
           <w:t>Possession_planete</w:t>
         </w:r>
-        <w:proofErr w:type="spellEnd"/>
       </w:hyperlink>
       <w:r>
         <w:t xml:space="preserve">, s’il n’en n’a pas </w:t>
@@ -1638,14 +1605,12 @@
         <w:t xml:space="preserve">alors on lui en attribue une grâce au script </w:t>
       </w:r>
       <w:hyperlink w:anchor="_3.5_Attribuer_planete" w:history="1">
-        <w:proofErr w:type="spellStart"/>
         <w:r>
           <w:rPr>
             <w:rStyle w:val="Lienhypertexte"/>
           </w:rPr>
           <w:t>Attribuer_planete</w:t>
         </w:r>
-        <w:proofErr w:type="spellEnd"/>
       </w:hyperlink>
       <w:r>
         <w:t>, on attribut aussi à ce moment-là les valeur</w:t>
@@ -1678,14 +1643,12 @@
         <w:t xml:space="preserve">u script </w:t>
       </w:r>
       <w:hyperlink w:anchor="_3.7_Afficher_planete_nav" w:history="1">
-        <w:proofErr w:type="spellStart"/>
         <w:r>
           <w:rPr>
             <w:rStyle w:val="Lienhypertexte"/>
           </w:rPr>
           <w:t>Afficher_planete_nav</w:t>
         </w:r>
-        <w:proofErr w:type="spellEnd"/>
       </w:hyperlink>
       <w:r>
         <w:t>.</w:t>
@@ -1721,47 +1684,7 @@
         <w:jc w:val="both"/>
       </w:pPr>
       <w:r>
-        <w:t xml:space="preserve">Tous les scripts </w:t>
-      </w:r>
-      <w:proofErr w:type="spellStart"/>
-      <w:r>
-        <w:t>php</w:t>
-      </w:r>
-      <w:proofErr w:type="spellEnd"/>
-      <w:r>
-        <w:t xml:space="preserve"> ou presque font appelle au script </w:t>
-      </w:r>
-      <w:proofErr w:type="spellStart"/>
-      <w:r>
-        <w:t>pdo</w:t>
-      </w:r>
-      <w:proofErr w:type="spellEnd"/>
-      <w:r>
-        <w:t xml:space="preserve"> qui permet de se connecter à la base de données avec l’utilisateur </w:t>
-      </w:r>
-      <w:proofErr w:type="spellStart"/>
-      <w:r>
-        <w:t>esirem</w:t>
-      </w:r>
-      <w:proofErr w:type="spellEnd"/>
-      <w:r>
-        <w:t xml:space="preserve"> et mot de passe </w:t>
-      </w:r>
-      <w:proofErr w:type="spellStart"/>
-      <w:r>
-        <w:t>esirem</w:t>
-      </w:r>
-      <w:proofErr w:type="spellEnd"/>
-      <w:r>
-        <w:t xml:space="preserve"> il crée donc le PDO et la variable </w:t>
-      </w:r>
-      <w:proofErr w:type="spellStart"/>
-      <w:r>
-        <w:t>db</w:t>
-      </w:r>
-      <w:proofErr w:type="spellEnd"/>
-      <w:r>
-        <w:t>.</w:t>
+        <w:t>Tous les scripts php ou presque font appelle au script pdo qui permet de se connecter à la base de données avec l’utilisateur esirem et mot de passe esirem il crée donc le PDO et la variable db.</w:t>
       </w:r>
     </w:p>
     <w:p>
@@ -1785,15 +1708,7 @@
         <w:jc w:val="both"/>
       </w:pPr>
       <w:r>
-        <w:t xml:space="preserve">On fait une requête </w:t>
-      </w:r>
-      <w:proofErr w:type="spellStart"/>
-      <w:r>
-        <w:t>sql</w:t>
-      </w:r>
-      <w:proofErr w:type="spellEnd"/>
-      <w:r>
-        <w:t xml:space="preserve"> pour récupérer les noms de tous </w:t>
+        <w:t xml:space="preserve">On fait une requête sql pour récupérer les noms de tous </w:t>
       </w:r>
       <w:r>
         <w:t>les univers stockés</w:t>
@@ -1814,11 +1729,7 @@
       <w:bookmarkEnd w:id="8"/>
       <w:r>
         <w:lastRenderedPageBreak/>
-        <w:t xml:space="preserve">3.2 </w:t>
-      </w:r>
-      <w:proofErr w:type="spellStart"/>
-      <w:r>
-        <w:t>Cr</w:t>
+        <w:t>3.2 Cr</w:t>
       </w:r>
       <w:r>
         <w:t>e</w:t>
@@ -1827,7 +1738,6 @@
         <w:t>er_utilisateur</w:t>
       </w:r>
       <w:bookmarkEnd w:id="9"/>
-      <w:proofErr w:type="spellEnd"/>
     </w:p>
     <w:p>
       <w:pPr>
@@ -1846,14 +1756,9 @@
       <w:bookmarkStart w:id="11" w:name="_Toc135474976"/>
       <w:bookmarkEnd w:id="10"/>
       <w:r>
-        <w:t xml:space="preserve">3.3 </w:t>
-      </w:r>
-      <w:proofErr w:type="spellStart"/>
-      <w:r>
-        <w:t>Afficher_planete</w:t>
+        <w:t>3.3 Afficher_planete</w:t>
       </w:r>
       <w:bookmarkEnd w:id="11"/>
-      <w:proofErr w:type="spellEnd"/>
     </w:p>
     <w:p>
       <w:pPr>
@@ -1899,14 +1804,9 @@
       <w:bookmarkStart w:id="13" w:name="_Toc135474977"/>
       <w:bookmarkEnd w:id="12"/>
       <w:r>
-        <w:t xml:space="preserve">3.4 </w:t>
-      </w:r>
-      <w:proofErr w:type="spellStart"/>
-      <w:r>
-        <w:t>Possession_planete</w:t>
+        <w:t>3.4 Possession_planete</w:t>
       </w:r>
       <w:bookmarkEnd w:id="13"/>
-      <w:proofErr w:type="spellEnd"/>
     </w:p>
     <w:p>
       <w:pPr>
@@ -1917,15 +1817,7 @@
         <w:t>On commence par regarder la méthode utilisé (ici GET), puis on</w:t>
       </w:r>
       <w:r>
-        <w:t xml:space="preserve"> récupère les id nécessaires pour faire la requête ou on compte le nombre de planète possède un joueur, si le joueur ne possède aucune planète on renvoie false, sinon on renvoie </w:t>
-      </w:r>
-      <w:proofErr w:type="spellStart"/>
-      <w:r>
-        <w:t>true</w:t>
-      </w:r>
-      <w:proofErr w:type="spellEnd"/>
-      <w:r>
-        <w:t>.</w:t>
+        <w:t xml:space="preserve"> récupère les id nécessaires pour faire la requête ou on compte le nombre de planète possède un joueur, si le joueur ne possède aucune planète on renvoie false, sinon on renvoie true.</w:t>
       </w:r>
     </w:p>
     <w:p>
@@ -1936,14 +1828,9 @@
       <w:bookmarkStart w:id="15" w:name="_Toc135474978"/>
       <w:bookmarkEnd w:id="14"/>
       <w:r>
-        <w:t xml:space="preserve">3.5 </w:t>
-      </w:r>
-      <w:proofErr w:type="spellStart"/>
-      <w:r>
-        <w:t>Attribuer_planete</w:t>
+        <w:t>3.5 Attribuer_planete</w:t>
       </w:r>
       <w:bookmarkEnd w:id="15"/>
-      <w:proofErr w:type="spellEnd"/>
     </w:p>
     <w:p>
       <w:pPr>
@@ -1960,15 +1847,7 @@
         <w:t>récupère les id nécessaires</w:t>
       </w:r>
       <w:r>
-        <w:t xml:space="preserve">. On récupère </w:t>
-      </w:r>
-      <w:proofErr w:type="spellStart"/>
-      <w:r>
-        <w:t>l’id</w:t>
-      </w:r>
-      <w:proofErr w:type="spellEnd"/>
-      <w:r>
-        <w:t xml:space="preserve"> de la première planète et de la dernière planète d’un univers et ensuite on tire aléatoirement un nombre entre les deux id tout en vérifiant que la planète n’est pas déjà attribuée à un autre joueur.</w:t>
+        <w:t>. On récupère l’id de la première planète et de la dernière planète d’un univers et ensuite on tire aléatoirement un nombre entre les deux id tout en vérifiant que la planète n’est pas déjà attribuée à un autre joueur.</w:t>
       </w:r>
       <w:r>
         <w:t xml:space="preserve"> Ensuite on récupère les « coordonnées » de la planète que l’on stocke dans la variable de session et on initialise les différentes valeurs pour un nouveau joueur comme les ressources ou le bâtiment niveau 0</w:t>
@@ -1988,8 +1867,10 @@
         <w:pStyle w:val="Titre2"/>
       </w:pPr>
       <w:bookmarkStart w:id="16" w:name="_3.6_Envoi_ressources"/>
-      <w:bookmarkStart w:id="17" w:name="_Toc135474979"/>
+      <w:bookmarkStart w:id="17" w:name="_3.7_Afficher_planete_nav"/>
+      <w:bookmarkStart w:id="18" w:name="_Toc135474981"/>
       <w:bookmarkEnd w:id="16"/>
+      <w:bookmarkEnd w:id="17"/>
       <w:r>
         <w:t>3.</w:t>
       </w:r>
@@ -1997,94 +1878,9 @@
         <w:t>6</w:t>
       </w:r>
       <w:r>
-        <w:t xml:space="preserve"> </w:t>
-      </w:r>
-      <w:proofErr w:type="spellStart"/>
-      <w:r>
-        <w:t>Envoi_ressources</w:t>
-      </w:r>
-      <w:bookmarkEnd w:id="17"/>
-      <w:proofErr w:type="spellEnd"/>
-    </w:p>
-    <w:p>
-      <w:pPr>
-        <w:ind w:firstLine="708"/>
-        <w:jc w:val="both"/>
-      </w:pPr>
-      <w:r>
-        <w:t>On</w:t>
-      </w:r>
-      <w:r>
-        <w:t xml:space="preserve"> </w:t>
-      </w:r>
-      <w:r>
-        <w:t xml:space="preserve">récupère les id nécessaires, puis on regarde si l’utilisateur possède déjà des ressources. Si c’est le cas on met simplement à jour les données, sinon on crée la ligne dans le tableau ressources. Et à la fin on appelle le script </w:t>
-      </w:r>
-      <w:hyperlink w:anchor="_3.7_Recuperation_ressources" w:history="1">
-        <w:proofErr w:type="spellStart"/>
-        <w:r>
-          <w:rPr>
-            <w:rStyle w:val="Lienhypertexte"/>
-          </w:rPr>
-          <w:t>Recuperation_ressources</w:t>
-        </w:r>
-        <w:proofErr w:type="spellEnd"/>
-      </w:hyperlink>
-      <w:r>
-        <w:t xml:space="preserve"> pour faire l’affichage des ressources.</w:t>
-      </w:r>
-    </w:p>
-    <w:p>
-      <w:pPr>
-        <w:pStyle w:val="Titre2"/>
-      </w:pPr>
-      <w:bookmarkStart w:id="18" w:name="_3.7_Recuperation_ressources"/>
-      <w:bookmarkStart w:id="19" w:name="_Toc135474980"/>
+        <w:t xml:space="preserve"> Afficher_planete_nav</w:t>
+      </w:r>
       <w:bookmarkEnd w:id="18"/>
-      <w:r>
-        <w:t xml:space="preserve">3.7 </w:t>
-      </w:r>
-      <w:proofErr w:type="spellStart"/>
-      <w:r>
-        <w:t>Recuperation_ressources</w:t>
-      </w:r>
-      <w:bookmarkEnd w:id="19"/>
-      <w:proofErr w:type="spellEnd"/>
-    </w:p>
-    <w:p>
-      <w:pPr>
-        <w:ind w:firstLine="708"/>
-        <w:jc w:val="both"/>
-      </w:pPr>
-      <w:r>
-        <w:t>On</w:t>
-      </w:r>
-      <w:r>
-        <w:t xml:space="preserve"> </w:t>
-      </w:r>
-      <w:r>
-        <w:t>récupère les id nécessaires, puis on</w:t>
-      </w:r>
-      <w:r>
-        <w:t xml:space="preserve"> récupère les ressources stockées dans la base de données on va ensuite les mettre dans les différentes variables de la session. Puis on fait l’affichage avec les bonnes données et on renvoie le texte html.</w:t>
-      </w:r>
-    </w:p>
-    <w:p>
-      <w:pPr>
-        <w:pStyle w:val="Titre2"/>
-      </w:pPr>
-      <w:bookmarkStart w:id="20" w:name="_3.7_Afficher_planete_nav"/>
-      <w:bookmarkStart w:id="21" w:name="_Toc135474981"/>
-      <w:bookmarkEnd w:id="20"/>
-      <w:r>
-        <w:t xml:space="preserve">3.8 </w:t>
-      </w:r>
-      <w:proofErr w:type="spellStart"/>
-      <w:r>
-        <w:t>Afficher_planete_nav</w:t>
-      </w:r>
-      <w:bookmarkEnd w:id="21"/>
-      <w:proofErr w:type="spellEnd"/>
     </w:p>
     <w:p>
       <w:pPr>

</xml_diff>

<commit_message>
mise a jour de la documentetion des API et correction de petit bug
</commit_message>
<xml_diff>
--- a/doc/Documentation API.docx
+++ b/doc/Documentation API.docx
@@ -154,7 +154,7 @@
             </w:rPr>
             <w:fldChar w:fldCharType="separate"/>
           </w:r>
-          <w:hyperlink w:anchor="_Toc135474968" w:history="1">
+          <w:hyperlink w:anchor="_Toc136597011" w:history="1">
             <w:r>
               <w:rPr>
                 <w:rStyle w:val="Lienhypertexte"/>
@@ -204,7 +204,7 @@
                 <w:noProof/>
                 <w:webHidden/>
               </w:rPr>
-              <w:instrText xml:space="preserve"> PAGEREF _Toc135474968 \h </w:instrText>
+              <w:instrText xml:space="preserve"> PAGEREF _Toc136597011 \h </w:instrText>
             </w:r>
             <w:r>
               <w:rPr>
@@ -256,7 +256,7 @@
               <w14:ligatures w14:val="standardContextual"/>
             </w:rPr>
           </w:pPr>
-          <w:hyperlink w:anchor="_Toc135474969" w:history="1">
+          <w:hyperlink w:anchor="_Toc136597012" w:history="1">
             <w:r>
               <w:rPr>
                 <w:rStyle w:val="Lienhypertexte"/>
@@ -306,7 +306,7 @@
                 <w:noProof/>
                 <w:webHidden/>
               </w:rPr>
-              <w:instrText xml:space="preserve"> PAGEREF _Toc135474969 \h </w:instrText>
+              <w:instrText xml:space="preserve"> PAGEREF _Toc136597012 \h </w:instrText>
             </w:r>
             <w:r>
               <w:rPr>
@@ -354,7 +354,7 @@
               <w14:ligatures w14:val="standardContextual"/>
             </w:rPr>
           </w:pPr>
-          <w:hyperlink w:anchor="_Toc135474970" w:history="1">
+          <w:hyperlink w:anchor="_Toc136597013" w:history="1">
             <w:r>
               <w:rPr>
                 <w:rStyle w:val="Lienhypertexte"/>
@@ -400,7 +400,7 @@
                 <w:noProof/>
                 <w:webHidden/>
               </w:rPr>
-              <w:instrText xml:space="preserve"> PAGEREF _Toc135474970 \h </w:instrText>
+              <w:instrText xml:space="preserve"> PAGEREF _Toc136597013 \h </w:instrText>
             </w:r>
             <w:r>
               <w:rPr>
@@ -448,7 +448,7 @@
               <w14:ligatures w14:val="standardContextual"/>
             </w:rPr>
           </w:pPr>
-          <w:hyperlink w:anchor="_Toc135474971" w:history="1">
+          <w:hyperlink w:anchor="_Toc136597014" w:history="1">
             <w:r>
               <w:rPr>
                 <w:rStyle w:val="Lienhypertexte"/>
@@ -494,7 +494,7 @@
                 <w:noProof/>
                 <w:webHidden/>
               </w:rPr>
-              <w:instrText xml:space="preserve"> PAGEREF _Toc135474971 \h </w:instrText>
+              <w:instrText xml:space="preserve"> PAGEREF _Toc136597014 \h </w:instrText>
             </w:r>
             <w:r>
               <w:rPr>
@@ -542,7 +542,7 @@
               <w14:ligatures w14:val="standardContextual"/>
             </w:rPr>
           </w:pPr>
-          <w:hyperlink w:anchor="_Toc135474972" w:history="1">
+          <w:hyperlink w:anchor="_Toc136597015" w:history="1">
             <w:r>
               <w:rPr>
                 <w:rStyle w:val="Lienhypertexte"/>
@@ -588,7 +588,7 @@
                 <w:noProof/>
                 <w:webHidden/>
               </w:rPr>
-              <w:instrText xml:space="preserve"> PAGEREF _Toc135474972 \h </w:instrText>
+              <w:instrText xml:space="preserve"> PAGEREF _Toc136597015 \h </w:instrText>
             </w:r>
             <w:r>
               <w:rPr>
@@ -609,6 +609,570 @@
                 <w:webHidden/>
               </w:rPr>
               <w:t>3</w:t>
+            </w:r>
+            <w:r>
+              <w:rPr>
+                <w:noProof/>
+                <w:webHidden/>
+              </w:rPr>
+              <w:fldChar w:fldCharType="end"/>
+            </w:r>
+          </w:hyperlink>
+        </w:p>
+        <w:p>
+          <w:pPr>
+            <w:pStyle w:val="TM2"/>
+            <w:tabs>
+              <w:tab w:val="left" w:pos="880"/>
+              <w:tab w:val="right" w:leader="underscore" w:pos="9062"/>
+            </w:tabs>
+            <w:rPr>
+              <w:rFonts w:eastAsiaTheme="minorEastAsia" w:cstheme="minorBidi"/>
+              <w:b w:val="0"/>
+              <w:bCs w:val="0"/>
+              <w:noProof/>
+              <w:kern w:val="2"/>
+              <w:lang w:eastAsia="fr-FR"/>
+              <w14:ligatures w14:val="standardContextual"/>
+            </w:rPr>
+          </w:pPr>
+          <w:hyperlink w:anchor="_Toc136597016" w:history="1">
+            <w:r>
+              <w:rPr>
+                <w:rStyle w:val="Lienhypertexte"/>
+                <w:noProof/>
+              </w:rPr>
+              <w:t>2.4</w:t>
+            </w:r>
+            <w:r>
+              <w:rPr>
+                <w:rFonts w:eastAsiaTheme="minorEastAsia" w:cstheme="minorBidi"/>
+                <w:b w:val="0"/>
+                <w:bCs w:val="0"/>
+                <w:noProof/>
+                <w:kern w:val="2"/>
+                <w:lang w:eastAsia="fr-FR"/>
+                <w14:ligatures w14:val="standardContextual"/>
+              </w:rPr>
+              <w:tab/>
+            </w:r>
+            <w:r>
+              <w:rPr>
+                <w:rStyle w:val="Lienhypertexte"/>
+                <w:noProof/>
+              </w:rPr>
+              <w:t>Affichage_infrastructure</w:t>
+            </w:r>
+            <w:r>
+              <w:rPr>
+                <w:noProof/>
+                <w:webHidden/>
+              </w:rPr>
+              <w:tab/>
+            </w:r>
+            <w:r>
+              <w:rPr>
+                <w:noProof/>
+                <w:webHidden/>
+              </w:rPr>
+              <w:fldChar w:fldCharType="begin"/>
+            </w:r>
+            <w:r>
+              <w:rPr>
+                <w:noProof/>
+                <w:webHidden/>
+              </w:rPr>
+              <w:instrText xml:space="preserve"> PAGEREF _Toc136597016 \h </w:instrText>
+            </w:r>
+            <w:r>
+              <w:rPr>
+                <w:noProof/>
+                <w:webHidden/>
+              </w:rPr>
+            </w:r>
+            <w:r>
+              <w:rPr>
+                <w:noProof/>
+                <w:webHidden/>
+              </w:rPr>
+              <w:fldChar w:fldCharType="separate"/>
+            </w:r>
+            <w:r>
+              <w:rPr>
+                <w:noProof/>
+                <w:webHidden/>
+              </w:rPr>
+              <w:t>3</w:t>
+            </w:r>
+            <w:r>
+              <w:rPr>
+                <w:noProof/>
+                <w:webHidden/>
+              </w:rPr>
+              <w:fldChar w:fldCharType="end"/>
+            </w:r>
+          </w:hyperlink>
+        </w:p>
+        <w:p>
+          <w:pPr>
+            <w:pStyle w:val="TM2"/>
+            <w:tabs>
+              <w:tab w:val="left" w:pos="880"/>
+              <w:tab w:val="right" w:leader="underscore" w:pos="9062"/>
+            </w:tabs>
+            <w:rPr>
+              <w:rFonts w:eastAsiaTheme="minorEastAsia" w:cstheme="minorBidi"/>
+              <w:b w:val="0"/>
+              <w:bCs w:val="0"/>
+              <w:noProof/>
+              <w:kern w:val="2"/>
+              <w:lang w:eastAsia="fr-FR"/>
+              <w14:ligatures w14:val="standardContextual"/>
+            </w:rPr>
+          </w:pPr>
+          <w:hyperlink w:anchor="_Toc136597017" w:history="1">
+            <w:r>
+              <w:rPr>
+                <w:rStyle w:val="Lienhypertexte"/>
+                <w:noProof/>
+              </w:rPr>
+              <w:t>2.5</w:t>
+            </w:r>
+            <w:r>
+              <w:rPr>
+                <w:rFonts w:eastAsiaTheme="minorEastAsia" w:cstheme="minorBidi"/>
+                <w:b w:val="0"/>
+                <w:bCs w:val="0"/>
+                <w:noProof/>
+                <w:kern w:val="2"/>
+                <w:lang w:eastAsia="fr-FR"/>
+                <w14:ligatures w14:val="standardContextual"/>
+              </w:rPr>
+              <w:tab/>
+            </w:r>
+            <w:r>
+              <w:rPr>
+                <w:rStyle w:val="Lienhypertexte"/>
+                <w:noProof/>
+              </w:rPr>
+              <w:t>Affichage_recherche</w:t>
+            </w:r>
+            <w:r>
+              <w:rPr>
+                <w:noProof/>
+                <w:webHidden/>
+              </w:rPr>
+              <w:tab/>
+            </w:r>
+            <w:r>
+              <w:rPr>
+                <w:noProof/>
+                <w:webHidden/>
+              </w:rPr>
+              <w:fldChar w:fldCharType="begin"/>
+            </w:r>
+            <w:r>
+              <w:rPr>
+                <w:noProof/>
+                <w:webHidden/>
+              </w:rPr>
+              <w:instrText xml:space="preserve"> PAGEREF _Toc136597017 \h </w:instrText>
+            </w:r>
+            <w:r>
+              <w:rPr>
+                <w:noProof/>
+                <w:webHidden/>
+              </w:rPr>
+            </w:r>
+            <w:r>
+              <w:rPr>
+                <w:noProof/>
+                <w:webHidden/>
+              </w:rPr>
+              <w:fldChar w:fldCharType="separate"/>
+            </w:r>
+            <w:r>
+              <w:rPr>
+                <w:noProof/>
+                <w:webHidden/>
+              </w:rPr>
+              <w:t>4</w:t>
+            </w:r>
+            <w:r>
+              <w:rPr>
+                <w:noProof/>
+                <w:webHidden/>
+              </w:rPr>
+              <w:fldChar w:fldCharType="end"/>
+            </w:r>
+          </w:hyperlink>
+        </w:p>
+        <w:p>
+          <w:pPr>
+            <w:pStyle w:val="TM2"/>
+            <w:tabs>
+              <w:tab w:val="left" w:pos="880"/>
+              <w:tab w:val="right" w:leader="underscore" w:pos="9062"/>
+            </w:tabs>
+            <w:rPr>
+              <w:rFonts w:eastAsiaTheme="minorEastAsia" w:cstheme="minorBidi"/>
+              <w:b w:val="0"/>
+              <w:bCs w:val="0"/>
+              <w:noProof/>
+              <w:kern w:val="2"/>
+              <w:lang w:eastAsia="fr-FR"/>
+              <w14:ligatures w14:val="standardContextual"/>
+            </w:rPr>
+          </w:pPr>
+          <w:hyperlink w:anchor="_Toc136597018" w:history="1">
+            <w:r>
+              <w:rPr>
+                <w:rStyle w:val="Lienhypertexte"/>
+                <w:noProof/>
+              </w:rPr>
+              <w:t>2.6</w:t>
+            </w:r>
+            <w:r>
+              <w:rPr>
+                <w:rFonts w:eastAsiaTheme="minorEastAsia" w:cstheme="minorBidi"/>
+                <w:b w:val="0"/>
+                <w:bCs w:val="0"/>
+                <w:noProof/>
+                <w:kern w:val="2"/>
+                <w:lang w:eastAsia="fr-FR"/>
+                <w14:ligatures w14:val="standardContextual"/>
+              </w:rPr>
+              <w:tab/>
+            </w:r>
+            <w:r>
+              <w:rPr>
+                <w:rStyle w:val="Lienhypertexte"/>
+                <w:noProof/>
+              </w:rPr>
+              <w:t>Bouton_sidebar</w:t>
+            </w:r>
+            <w:r>
+              <w:rPr>
+                <w:noProof/>
+                <w:webHidden/>
+              </w:rPr>
+              <w:tab/>
+            </w:r>
+            <w:r>
+              <w:rPr>
+                <w:noProof/>
+                <w:webHidden/>
+              </w:rPr>
+              <w:fldChar w:fldCharType="begin"/>
+            </w:r>
+            <w:r>
+              <w:rPr>
+                <w:noProof/>
+                <w:webHidden/>
+              </w:rPr>
+              <w:instrText xml:space="preserve"> PAGEREF _Toc136597018 \h </w:instrText>
+            </w:r>
+            <w:r>
+              <w:rPr>
+                <w:noProof/>
+                <w:webHidden/>
+              </w:rPr>
+            </w:r>
+            <w:r>
+              <w:rPr>
+                <w:noProof/>
+                <w:webHidden/>
+              </w:rPr>
+              <w:fldChar w:fldCharType="separate"/>
+            </w:r>
+            <w:r>
+              <w:rPr>
+                <w:noProof/>
+                <w:webHidden/>
+              </w:rPr>
+              <w:t>4</w:t>
+            </w:r>
+            <w:r>
+              <w:rPr>
+                <w:noProof/>
+                <w:webHidden/>
+              </w:rPr>
+              <w:fldChar w:fldCharType="end"/>
+            </w:r>
+          </w:hyperlink>
+        </w:p>
+        <w:p>
+          <w:pPr>
+            <w:pStyle w:val="TM2"/>
+            <w:tabs>
+              <w:tab w:val="left" w:pos="880"/>
+              <w:tab w:val="right" w:leader="underscore" w:pos="9062"/>
+            </w:tabs>
+            <w:rPr>
+              <w:rFonts w:eastAsiaTheme="minorEastAsia" w:cstheme="minorBidi"/>
+              <w:b w:val="0"/>
+              <w:bCs w:val="0"/>
+              <w:noProof/>
+              <w:kern w:val="2"/>
+              <w:lang w:eastAsia="fr-FR"/>
+              <w14:ligatures w14:val="standardContextual"/>
+            </w:rPr>
+          </w:pPr>
+          <w:hyperlink w:anchor="_Toc136597019" w:history="1">
+            <w:r>
+              <w:rPr>
+                <w:rStyle w:val="Lienhypertexte"/>
+                <w:noProof/>
+              </w:rPr>
+              <w:t>2.7</w:t>
+            </w:r>
+            <w:r>
+              <w:rPr>
+                <w:rFonts w:eastAsiaTheme="minorEastAsia" w:cstheme="minorBidi"/>
+                <w:b w:val="0"/>
+                <w:bCs w:val="0"/>
+                <w:noProof/>
+                <w:kern w:val="2"/>
+                <w:lang w:eastAsia="fr-FR"/>
+                <w14:ligatures w14:val="standardContextual"/>
+              </w:rPr>
+              <w:tab/>
+            </w:r>
+            <w:r>
+              <w:rPr>
+                <w:rStyle w:val="Lienhypertexte"/>
+                <w:noProof/>
+              </w:rPr>
+              <w:t>Ressource_manager</w:t>
+            </w:r>
+            <w:r>
+              <w:rPr>
+                <w:noProof/>
+                <w:webHidden/>
+              </w:rPr>
+              <w:tab/>
+            </w:r>
+            <w:r>
+              <w:rPr>
+                <w:noProof/>
+                <w:webHidden/>
+              </w:rPr>
+              <w:fldChar w:fldCharType="begin"/>
+            </w:r>
+            <w:r>
+              <w:rPr>
+                <w:noProof/>
+                <w:webHidden/>
+              </w:rPr>
+              <w:instrText xml:space="preserve"> PAGEREF _Toc136597019 \h </w:instrText>
+            </w:r>
+            <w:r>
+              <w:rPr>
+                <w:noProof/>
+                <w:webHidden/>
+              </w:rPr>
+            </w:r>
+            <w:r>
+              <w:rPr>
+                <w:noProof/>
+                <w:webHidden/>
+              </w:rPr>
+              <w:fldChar w:fldCharType="separate"/>
+            </w:r>
+            <w:r>
+              <w:rPr>
+                <w:noProof/>
+                <w:webHidden/>
+              </w:rPr>
+              <w:t>4</w:t>
+            </w:r>
+            <w:r>
+              <w:rPr>
+                <w:noProof/>
+                <w:webHidden/>
+              </w:rPr>
+              <w:fldChar w:fldCharType="end"/>
+            </w:r>
+          </w:hyperlink>
+        </w:p>
+        <w:p>
+          <w:pPr>
+            <w:pStyle w:val="TM2"/>
+            <w:tabs>
+              <w:tab w:val="left" w:pos="880"/>
+              <w:tab w:val="right" w:leader="underscore" w:pos="9062"/>
+            </w:tabs>
+            <w:rPr>
+              <w:rFonts w:eastAsiaTheme="minorEastAsia" w:cstheme="minorBidi"/>
+              <w:b w:val="0"/>
+              <w:bCs w:val="0"/>
+              <w:noProof/>
+              <w:kern w:val="2"/>
+              <w:lang w:eastAsia="fr-FR"/>
+              <w14:ligatures w14:val="standardContextual"/>
+            </w:rPr>
+          </w:pPr>
+          <w:hyperlink w:anchor="_Toc136597020" w:history="1">
+            <w:r>
+              <w:rPr>
+                <w:rStyle w:val="Lienhypertexte"/>
+                <w:noProof/>
+              </w:rPr>
+              <w:t>2.8</w:t>
+            </w:r>
+            <w:r>
+              <w:rPr>
+                <w:rFonts w:eastAsiaTheme="minorEastAsia" w:cstheme="minorBidi"/>
+                <w:b w:val="0"/>
+                <w:bCs w:val="0"/>
+                <w:noProof/>
+                <w:kern w:val="2"/>
+                <w:lang w:eastAsia="fr-FR"/>
+                <w14:ligatures w14:val="standardContextual"/>
+              </w:rPr>
+              <w:tab/>
+            </w:r>
+            <w:r>
+              <w:rPr>
+                <w:rStyle w:val="Lienhypertexte"/>
+                <w:noProof/>
+              </w:rPr>
+              <w:t>Construction</w:t>
+            </w:r>
+            <w:r>
+              <w:rPr>
+                <w:noProof/>
+                <w:webHidden/>
+              </w:rPr>
+              <w:tab/>
+            </w:r>
+            <w:r>
+              <w:rPr>
+                <w:noProof/>
+                <w:webHidden/>
+              </w:rPr>
+              <w:fldChar w:fldCharType="begin"/>
+            </w:r>
+            <w:r>
+              <w:rPr>
+                <w:noProof/>
+                <w:webHidden/>
+              </w:rPr>
+              <w:instrText xml:space="preserve"> PAGEREF _Toc136597020 \h </w:instrText>
+            </w:r>
+            <w:r>
+              <w:rPr>
+                <w:noProof/>
+                <w:webHidden/>
+              </w:rPr>
+            </w:r>
+            <w:r>
+              <w:rPr>
+                <w:noProof/>
+                <w:webHidden/>
+              </w:rPr>
+              <w:fldChar w:fldCharType="separate"/>
+            </w:r>
+            <w:r>
+              <w:rPr>
+                <w:noProof/>
+                <w:webHidden/>
+              </w:rPr>
+              <w:t>4</w:t>
+            </w:r>
+            <w:r>
+              <w:rPr>
+                <w:noProof/>
+                <w:webHidden/>
+              </w:rPr>
+              <w:fldChar w:fldCharType="end"/>
+            </w:r>
+          </w:hyperlink>
+        </w:p>
+        <w:p>
+          <w:pPr>
+            <w:pStyle w:val="TM2"/>
+            <w:tabs>
+              <w:tab w:val="left" w:pos="880"/>
+              <w:tab w:val="right" w:leader="underscore" w:pos="9062"/>
+            </w:tabs>
+            <w:rPr>
+              <w:rFonts w:eastAsiaTheme="minorEastAsia" w:cstheme="minorBidi"/>
+              <w:b w:val="0"/>
+              <w:bCs w:val="0"/>
+              <w:noProof/>
+              <w:kern w:val="2"/>
+              <w:lang w:eastAsia="fr-FR"/>
+              <w14:ligatures w14:val="standardContextual"/>
+            </w:rPr>
+          </w:pPr>
+          <w:hyperlink w:anchor="_Toc136597021" w:history="1">
+            <w:r>
+              <w:rPr>
+                <w:rStyle w:val="Lienhypertexte"/>
+                <w:noProof/>
+              </w:rPr>
+              <w:t>2.9</w:t>
+            </w:r>
+            <w:r>
+              <w:rPr>
+                <w:rFonts w:eastAsiaTheme="minorEastAsia" w:cstheme="minorBidi"/>
+                <w:b w:val="0"/>
+                <w:bCs w:val="0"/>
+                <w:noProof/>
+                <w:kern w:val="2"/>
+                <w:lang w:eastAsia="fr-FR"/>
+                <w14:ligatures w14:val="standardContextual"/>
+              </w:rPr>
+              <w:tab/>
+            </w:r>
+            <w:r>
+              <w:rPr>
+                <w:rStyle w:val="Lienhypertexte"/>
+                <w:noProof/>
+              </w:rPr>
+              <w:t>Recherche_manager</w:t>
+            </w:r>
+            <w:r>
+              <w:rPr>
+                <w:noProof/>
+                <w:webHidden/>
+              </w:rPr>
+              <w:tab/>
+            </w:r>
+            <w:r>
+              <w:rPr>
+                <w:noProof/>
+                <w:webHidden/>
+              </w:rPr>
+              <w:fldChar w:fldCharType="begin"/>
+            </w:r>
+            <w:r>
+              <w:rPr>
+                <w:noProof/>
+                <w:webHidden/>
+              </w:rPr>
+              <w:instrText xml:space="preserve"> PAGEREF _Toc136597021 \h </w:instrText>
+            </w:r>
+            <w:r>
+              <w:rPr>
+                <w:noProof/>
+                <w:webHidden/>
+              </w:rPr>
+            </w:r>
+            <w:r>
+              <w:rPr>
+                <w:noProof/>
+                <w:webHidden/>
+              </w:rPr>
+              <w:fldChar w:fldCharType="separate"/>
+            </w:r>
+            <w:r>
+              <w:rPr>
+                <w:noProof/>
+                <w:webHidden/>
+              </w:rPr>
+              <w:t>4</w:t>
             </w:r>
             <w:r>
               <w:rPr>
@@ -640,7 +1204,7 @@
               <w14:ligatures w14:val="standardContextual"/>
             </w:rPr>
           </w:pPr>
-          <w:hyperlink w:anchor="_Toc135474973" w:history="1">
+          <w:hyperlink w:anchor="_Toc136597022" w:history="1">
             <w:r>
               <w:rPr>
                 <w:rStyle w:val="Lienhypertexte"/>
@@ -690,7 +1254,7 @@
                 <w:noProof/>
                 <w:webHidden/>
               </w:rPr>
-              <w:instrText xml:space="preserve"> PAGEREF _Toc135474973 \h </w:instrText>
+              <w:instrText xml:space="preserve"> PAGEREF _Toc136597022 \h </w:instrText>
             </w:r>
             <w:r>
               <w:rPr>
@@ -710,7 +1274,7 @@
                 <w:noProof/>
                 <w:webHidden/>
               </w:rPr>
-              <w:t>3</w:t>
+              <w:t>5</w:t>
             </w:r>
             <w:r>
               <w:rPr>
@@ -737,7 +1301,7 @@
               <w14:ligatures w14:val="standardContextual"/>
             </w:rPr>
           </w:pPr>
-          <w:hyperlink w:anchor="_Toc135474974" w:history="1">
+          <w:hyperlink w:anchor="_Toc136597023" w:history="1">
             <w:r>
               <w:rPr>
                 <w:rStyle w:val="Lienhypertexte"/>
@@ -764,7 +1328,7 @@
                 <w:noProof/>
                 <w:webHidden/>
               </w:rPr>
-              <w:instrText xml:space="preserve"> PAGEREF _Toc135474974 \h </w:instrText>
+              <w:instrText xml:space="preserve"> PAGEREF _Toc136597023 \h </w:instrText>
             </w:r>
             <w:r>
               <w:rPr>
@@ -784,7 +1348,7 @@
                 <w:noProof/>
                 <w:webHidden/>
               </w:rPr>
-              <w:t>3</w:t>
+              <w:t>5</w:t>
             </w:r>
             <w:r>
               <w:rPr>
@@ -811,7 +1375,7 @@
               <w14:ligatures w14:val="standardContextual"/>
             </w:rPr>
           </w:pPr>
-          <w:hyperlink w:anchor="_Toc135474975" w:history="1">
+          <w:hyperlink w:anchor="_Toc136597024" w:history="1">
             <w:r>
               <w:rPr>
                 <w:rStyle w:val="Lienhypertexte"/>
@@ -838,7 +1402,7 @@
                 <w:noProof/>
                 <w:webHidden/>
               </w:rPr>
-              <w:instrText xml:space="preserve"> PAGEREF _Toc135474975 \h </w:instrText>
+              <w:instrText xml:space="preserve"> PAGEREF _Toc136597024 \h </w:instrText>
             </w:r>
             <w:r>
               <w:rPr>
@@ -858,7 +1422,7 @@
                 <w:noProof/>
                 <w:webHidden/>
               </w:rPr>
-              <w:t>4</w:t>
+              <w:t>5</w:t>
             </w:r>
             <w:r>
               <w:rPr>
@@ -885,7 +1449,7 @@
               <w14:ligatures w14:val="standardContextual"/>
             </w:rPr>
           </w:pPr>
-          <w:hyperlink w:anchor="_Toc135474976" w:history="1">
+          <w:hyperlink w:anchor="_Toc136597025" w:history="1">
             <w:r>
               <w:rPr>
                 <w:rStyle w:val="Lienhypertexte"/>
@@ -912,7 +1476,7 @@
                 <w:noProof/>
                 <w:webHidden/>
               </w:rPr>
-              <w:instrText xml:space="preserve"> PAGEREF _Toc135474976 \h </w:instrText>
+              <w:instrText xml:space="preserve"> PAGEREF _Toc136597025 \h </w:instrText>
             </w:r>
             <w:r>
               <w:rPr>
@@ -932,7 +1496,7 @@
                 <w:noProof/>
                 <w:webHidden/>
               </w:rPr>
-              <w:t>4</w:t>
+              <w:t>5</w:t>
             </w:r>
             <w:r>
               <w:rPr>
@@ -959,7 +1523,7 @@
               <w14:ligatures w14:val="standardContextual"/>
             </w:rPr>
           </w:pPr>
-          <w:hyperlink w:anchor="_Toc135474977" w:history="1">
+          <w:hyperlink w:anchor="_Toc136597026" w:history="1">
             <w:r>
               <w:rPr>
                 <w:rStyle w:val="Lienhypertexte"/>
@@ -986,7 +1550,7 @@
                 <w:noProof/>
                 <w:webHidden/>
               </w:rPr>
-              <w:instrText xml:space="preserve"> PAGEREF _Toc135474977 \h </w:instrText>
+              <w:instrText xml:space="preserve"> PAGEREF _Toc136597026 \h </w:instrText>
             </w:r>
             <w:r>
               <w:rPr>
@@ -1006,7 +1570,7 @@
                 <w:noProof/>
                 <w:webHidden/>
               </w:rPr>
-              <w:t>4</w:t>
+              <w:t>5</w:t>
             </w:r>
             <w:r>
               <w:rPr>
@@ -1033,7 +1597,7 @@
               <w14:ligatures w14:val="standardContextual"/>
             </w:rPr>
           </w:pPr>
-          <w:hyperlink w:anchor="_Toc135474978" w:history="1">
+          <w:hyperlink w:anchor="_Toc136597027" w:history="1">
             <w:r>
               <w:rPr>
                 <w:rStyle w:val="Lienhypertexte"/>
@@ -1060,7 +1624,7 @@
                 <w:noProof/>
                 <w:webHidden/>
               </w:rPr>
-              <w:instrText xml:space="preserve"> PAGEREF _Toc135474978 \h </w:instrText>
+              <w:instrText xml:space="preserve"> PAGEREF _Toc136597027 \h </w:instrText>
             </w:r>
             <w:r>
               <w:rPr>
@@ -1080,7 +1644,7 @@
                 <w:noProof/>
                 <w:webHidden/>
               </w:rPr>
-              <w:t>4</w:t>
+              <w:t>5</w:t>
             </w:r>
             <w:r>
               <w:rPr>
@@ -1107,13 +1671,13 @@
               <w14:ligatures w14:val="standardContextual"/>
             </w:rPr>
           </w:pPr>
-          <w:hyperlink w:anchor="_Toc135474979" w:history="1">
+          <w:hyperlink w:anchor="_Toc136597028" w:history="1">
             <w:r>
               <w:rPr>
                 <w:rStyle w:val="Lienhypertexte"/>
                 <w:noProof/>
               </w:rPr>
-              <w:t>3.6 Envoi_ressources</w:t>
+              <w:t>3.6 Afficher_planete_nav</w:t>
             </w:r>
             <w:r>
               <w:rPr>
@@ -1134,7 +1698,7 @@
                 <w:noProof/>
                 <w:webHidden/>
               </w:rPr>
-              <w:instrText xml:space="preserve"> PAGEREF _Toc135474979 \h </w:instrText>
+              <w:instrText xml:space="preserve"> PAGEREF _Toc136597028 \h </w:instrText>
             </w:r>
             <w:r>
               <w:rPr>
@@ -1154,7 +1718,7 @@
                 <w:noProof/>
                 <w:webHidden/>
               </w:rPr>
-              <w:t>4</w:t>
+              <w:t>5</w:t>
             </w:r>
             <w:r>
               <w:rPr>
@@ -1181,13 +1745,13 @@
               <w14:ligatures w14:val="standardContextual"/>
             </w:rPr>
           </w:pPr>
-          <w:hyperlink w:anchor="_Toc135474980" w:history="1">
+          <w:hyperlink w:anchor="_Toc136597029" w:history="1">
             <w:r>
               <w:rPr>
                 <w:rStyle w:val="Lienhypertexte"/>
                 <w:noProof/>
               </w:rPr>
-              <w:t>3.7 Recuperation_ressources</w:t>
+              <w:t>3.7 Afficher_infrastructure</w:t>
             </w:r>
             <w:r>
               <w:rPr>
@@ -1208,7 +1772,7 @@
                 <w:noProof/>
                 <w:webHidden/>
               </w:rPr>
-              <w:instrText xml:space="preserve"> PAGEREF _Toc135474980 \h </w:instrText>
+              <w:instrText xml:space="preserve"> PAGEREF _Toc136597029 \h </w:instrText>
             </w:r>
             <w:r>
               <w:rPr>
@@ -1228,7 +1792,7 @@
                 <w:noProof/>
                 <w:webHidden/>
               </w:rPr>
-              <w:t>4</w:t>
+              <w:t>5</w:t>
             </w:r>
             <w:r>
               <w:rPr>
@@ -1255,13 +1819,13 @@
               <w14:ligatures w14:val="standardContextual"/>
             </w:rPr>
           </w:pPr>
-          <w:hyperlink w:anchor="_Toc135474981" w:history="1">
+          <w:hyperlink w:anchor="_Toc136597030" w:history="1">
             <w:r>
               <w:rPr>
                 <w:rStyle w:val="Lienhypertexte"/>
                 <w:noProof/>
               </w:rPr>
-              <w:t>3.8 Afficher_planete_nav</w:t>
+              <w:t>3.8 Batiment_en_construction</w:t>
             </w:r>
             <w:r>
               <w:rPr>
@@ -1282,7 +1846,7 @@
                 <w:noProof/>
                 <w:webHidden/>
               </w:rPr>
-              <w:instrText xml:space="preserve"> PAGEREF _Toc135474981 \h </w:instrText>
+              <w:instrText xml:space="preserve"> PAGEREF _Toc136597030 \h </w:instrText>
             </w:r>
             <w:r>
               <w:rPr>
@@ -1302,7 +1866,747 @@
                 <w:noProof/>
                 <w:webHidden/>
               </w:rPr>
-              <w:t>4</w:t>
+              <w:t>5</w:t>
+            </w:r>
+            <w:r>
+              <w:rPr>
+                <w:noProof/>
+                <w:webHidden/>
+              </w:rPr>
+              <w:fldChar w:fldCharType="end"/>
+            </w:r>
+          </w:hyperlink>
+        </w:p>
+        <w:p>
+          <w:pPr>
+            <w:pStyle w:val="TM2"/>
+            <w:tabs>
+              <w:tab w:val="right" w:leader="underscore" w:pos="9062"/>
+            </w:tabs>
+            <w:rPr>
+              <w:rFonts w:eastAsiaTheme="minorEastAsia" w:cstheme="minorBidi"/>
+              <w:b w:val="0"/>
+              <w:bCs w:val="0"/>
+              <w:noProof/>
+              <w:kern w:val="2"/>
+              <w:lang w:eastAsia="fr-FR"/>
+              <w14:ligatures w14:val="standardContextual"/>
+            </w:rPr>
+          </w:pPr>
+          <w:hyperlink w:anchor="_Toc136597031" w:history="1">
+            <w:r>
+              <w:rPr>
+                <w:rStyle w:val="Lienhypertexte"/>
+                <w:noProof/>
+              </w:rPr>
+              <w:t>3.9 Afficher_recherche</w:t>
+            </w:r>
+            <w:r>
+              <w:rPr>
+                <w:noProof/>
+                <w:webHidden/>
+              </w:rPr>
+              <w:tab/>
+            </w:r>
+            <w:r>
+              <w:rPr>
+                <w:noProof/>
+                <w:webHidden/>
+              </w:rPr>
+              <w:fldChar w:fldCharType="begin"/>
+            </w:r>
+            <w:r>
+              <w:rPr>
+                <w:noProof/>
+                <w:webHidden/>
+              </w:rPr>
+              <w:instrText xml:space="preserve"> PAGEREF _Toc136597031 \h </w:instrText>
+            </w:r>
+            <w:r>
+              <w:rPr>
+                <w:noProof/>
+                <w:webHidden/>
+              </w:rPr>
+            </w:r>
+            <w:r>
+              <w:rPr>
+                <w:noProof/>
+                <w:webHidden/>
+              </w:rPr>
+              <w:fldChar w:fldCharType="separate"/>
+            </w:r>
+            <w:r>
+              <w:rPr>
+                <w:noProof/>
+                <w:webHidden/>
+              </w:rPr>
+              <w:t>6</w:t>
+            </w:r>
+            <w:r>
+              <w:rPr>
+                <w:noProof/>
+                <w:webHidden/>
+              </w:rPr>
+              <w:fldChar w:fldCharType="end"/>
+            </w:r>
+          </w:hyperlink>
+        </w:p>
+        <w:p>
+          <w:pPr>
+            <w:pStyle w:val="TM2"/>
+            <w:tabs>
+              <w:tab w:val="right" w:leader="underscore" w:pos="9062"/>
+            </w:tabs>
+            <w:rPr>
+              <w:rFonts w:eastAsiaTheme="minorEastAsia" w:cstheme="minorBidi"/>
+              <w:b w:val="0"/>
+              <w:bCs w:val="0"/>
+              <w:noProof/>
+              <w:kern w:val="2"/>
+              <w:lang w:eastAsia="fr-FR"/>
+              <w14:ligatures w14:val="standardContextual"/>
+            </w:rPr>
+          </w:pPr>
+          <w:hyperlink w:anchor="_Toc136597032" w:history="1">
+            <w:r>
+              <w:rPr>
+                <w:rStyle w:val="Lienhypertexte"/>
+                <w:noProof/>
+              </w:rPr>
+              <w:t>3.10 Recherche_en_cours</w:t>
+            </w:r>
+            <w:r>
+              <w:rPr>
+                <w:noProof/>
+                <w:webHidden/>
+              </w:rPr>
+              <w:tab/>
+            </w:r>
+            <w:r>
+              <w:rPr>
+                <w:noProof/>
+                <w:webHidden/>
+              </w:rPr>
+              <w:fldChar w:fldCharType="begin"/>
+            </w:r>
+            <w:r>
+              <w:rPr>
+                <w:noProof/>
+                <w:webHidden/>
+              </w:rPr>
+              <w:instrText xml:space="preserve"> PAGEREF _Toc136597032 \h </w:instrText>
+            </w:r>
+            <w:r>
+              <w:rPr>
+                <w:noProof/>
+                <w:webHidden/>
+              </w:rPr>
+            </w:r>
+            <w:r>
+              <w:rPr>
+                <w:noProof/>
+                <w:webHidden/>
+              </w:rPr>
+              <w:fldChar w:fldCharType="separate"/>
+            </w:r>
+            <w:r>
+              <w:rPr>
+                <w:noProof/>
+                <w:webHidden/>
+              </w:rPr>
+              <w:t>6</w:t>
+            </w:r>
+            <w:r>
+              <w:rPr>
+                <w:noProof/>
+                <w:webHidden/>
+              </w:rPr>
+              <w:fldChar w:fldCharType="end"/>
+            </w:r>
+          </w:hyperlink>
+        </w:p>
+        <w:p>
+          <w:pPr>
+            <w:pStyle w:val="TM2"/>
+            <w:tabs>
+              <w:tab w:val="right" w:leader="underscore" w:pos="9062"/>
+            </w:tabs>
+            <w:rPr>
+              <w:rFonts w:eastAsiaTheme="minorEastAsia" w:cstheme="minorBidi"/>
+              <w:b w:val="0"/>
+              <w:bCs w:val="0"/>
+              <w:noProof/>
+              <w:kern w:val="2"/>
+              <w:lang w:eastAsia="fr-FR"/>
+              <w14:ligatures w14:val="standardContextual"/>
+            </w:rPr>
+          </w:pPr>
+          <w:hyperlink w:anchor="_Toc136597033" w:history="1">
+            <w:r>
+              <w:rPr>
+                <w:rStyle w:val="Lienhypertexte"/>
+                <w:noProof/>
+              </w:rPr>
+              <w:t>3.11 Ressource_info</w:t>
+            </w:r>
+            <w:r>
+              <w:rPr>
+                <w:noProof/>
+                <w:webHidden/>
+              </w:rPr>
+              <w:tab/>
+            </w:r>
+            <w:r>
+              <w:rPr>
+                <w:noProof/>
+                <w:webHidden/>
+              </w:rPr>
+              <w:fldChar w:fldCharType="begin"/>
+            </w:r>
+            <w:r>
+              <w:rPr>
+                <w:noProof/>
+                <w:webHidden/>
+              </w:rPr>
+              <w:instrText xml:space="preserve"> PAGEREF _Toc136597033 \h </w:instrText>
+            </w:r>
+            <w:r>
+              <w:rPr>
+                <w:noProof/>
+                <w:webHidden/>
+              </w:rPr>
+            </w:r>
+            <w:r>
+              <w:rPr>
+                <w:noProof/>
+                <w:webHidden/>
+              </w:rPr>
+              <w:fldChar w:fldCharType="separate"/>
+            </w:r>
+            <w:r>
+              <w:rPr>
+                <w:noProof/>
+                <w:webHidden/>
+              </w:rPr>
+              <w:t>6</w:t>
+            </w:r>
+            <w:r>
+              <w:rPr>
+                <w:noProof/>
+                <w:webHidden/>
+              </w:rPr>
+              <w:fldChar w:fldCharType="end"/>
+            </w:r>
+          </w:hyperlink>
+        </w:p>
+        <w:p>
+          <w:pPr>
+            <w:pStyle w:val="TM2"/>
+            <w:tabs>
+              <w:tab w:val="right" w:leader="underscore" w:pos="9062"/>
+            </w:tabs>
+            <w:rPr>
+              <w:rFonts w:eastAsiaTheme="minorEastAsia" w:cstheme="minorBidi"/>
+              <w:b w:val="0"/>
+              <w:bCs w:val="0"/>
+              <w:noProof/>
+              <w:kern w:val="2"/>
+              <w:lang w:eastAsia="fr-FR"/>
+              <w14:ligatures w14:val="standardContextual"/>
+            </w:rPr>
+          </w:pPr>
+          <w:hyperlink w:anchor="_Toc136597034" w:history="1">
+            <w:r>
+              <w:rPr>
+                <w:rStyle w:val="Lienhypertexte"/>
+                <w:noProof/>
+              </w:rPr>
+              <w:t>3.12 Nombre_batiment</w:t>
+            </w:r>
+            <w:r>
+              <w:rPr>
+                <w:noProof/>
+                <w:webHidden/>
+              </w:rPr>
+              <w:tab/>
+            </w:r>
+            <w:r>
+              <w:rPr>
+                <w:noProof/>
+                <w:webHidden/>
+              </w:rPr>
+              <w:fldChar w:fldCharType="begin"/>
+            </w:r>
+            <w:r>
+              <w:rPr>
+                <w:noProof/>
+                <w:webHidden/>
+              </w:rPr>
+              <w:instrText xml:space="preserve"> PAGEREF _Toc136597034 \h </w:instrText>
+            </w:r>
+            <w:r>
+              <w:rPr>
+                <w:noProof/>
+                <w:webHidden/>
+              </w:rPr>
+            </w:r>
+            <w:r>
+              <w:rPr>
+                <w:noProof/>
+                <w:webHidden/>
+              </w:rPr>
+              <w:fldChar w:fldCharType="separate"/>
+            </w:r>
+            <w:r>
+              <w:rPr>
+                <w:noProof/>
+                <w:webHidden/>
+              </w:rPr>
+              <w:t>6</w:t>
+            </w:r>
+            <w:r>
+              <w:rPr>
+                <w:noProof/>
+                <w:webHidden/>
+              </w:rPr>
+              <w:fldChar w:fldCharType="end"/>
+            </w:r>
+          </w:hyperlink>
+        </w:p>
+        <w:p>
+          <w:pPr>
+            <w:pStyle w:val="TM2"/>
+            <w:tabs>
+              <w:tab w:val="right" w:leader="underscore" w:pos="9062"/>
+            </w:tabs>
+            <w:rPr>
+              <w:rFonts w:eastAsiaTheme="minorEastAsia" w:cstheme="minorBidi"/>
+              <w:b w:val="0"/>
+              <w:bCs w:val="0"/>
+              <w:noProof/>
+              <w:kern w:val="2"/>
+              <w:lang w:eastAsia="fr-FR"/>
+              <w14:ligatures w14:val="standardContextual"/>
+            </w:rPr>
+          </w:pPr>
+          <w:hyperlink w:anchor="_Toc136597035" w:history="1">
+            <w:r>
+              <w:rPr>
+                <w:rStyle w:val="Lienhypertexte"/>
+                <w:noProof/>
+              </w:rPr>
+              <w:t>3.13 Infrastructure_niveau_date</w:t>
+            </w:r>
+            <w:r>
+              <w:rPr>
+                <w:noProof/>
+                <w:webHidden/>
+              </w:rPr>
+              <w:tab/>
+            </w:r>
+            <w:r>
+              <w:rPr>
+                <w:noProof/>
+                <w:webHidden/>
+              </w:rPr>
+              <w:fldChar w:fldCharType="begin"/>
+            </w:r>
+            <w:r>
+              <w:rPr>
+                <w:noProof/>
+                <w:webHidden/>
+              </w:rPr>
+              <w:instrText xml:space="preserve"> PAGEREF _Toc136597035 \h </w:instrText>
+            </w:r>
+            <w:r>
+              <w:rPr>
+                <w:noProof/>
+                <w:webHidden/>
+              </w:rPr>
+            </w:r>
+            <w:r>
+              <w:rPr>
+                <w:noProof/>
+                <w:webHidden/>
+              </w:rPr>
+              <w:fldChar w:fldCharType="separate"/>
+            </w:r>
+            <w:r>
+              <w:rPr>
+                <w:noProof/>
+                <w:webHidden/>
+              </w:rPr>
+              <w:t>6</w:t>
+            </w:r>
+            <w:r>
+              <w:rPr>
+                <w:noProof/>
+                <w:webHidden/>
+              </w:rPr>
+              <w:fldChar w:fldCharType="end"/>
+            </w:r>
+          </w:hyperlink>
+        </w:p>
+        <w:p>
+          <w:pPr>
+            <w:pStyle w:val="TM2"/>
+            <w:tabs>
+              <w:tab w:val="right" w:leader="underscore" w:pos="9062"/>
+            </w:tabs>
+            <w:rPr>
+              <w:rFonts w:eastAsiaTheme="minorEastAsia" w:cstheme="minorBidi"/>
+              <w:b w:val="0"/>
+              <w:bCs w:val="0"/>
+              <w:noProof/>
+              <w:kern w:val="2"/>
+              <w:lang w:eastAsia="fr-FR"/>
+              <w14:ligatures w14:val="standardContextual"/>
+            </w:rPr>
+          </w:pPr>
+          <w:hyperlink w:anchor="_Toc136597036" w:history="1">
+            <w:r>
+              <w:rPr>
+                <w:rStyle w:val="Lienhypertexte"/>
+                <w:noProof/>
+              </w:rPr>
+              <w:t>3.14 Possede_laboratoire</w:t>
+            </w:r>
+            <w:r>
+              <w:rPr>
+                <w:noProof/>
+                <w:webHidden/>
+              </w:rPr>
+              <w:tab/>
+            </w:r>
+            <w:r>
+              <w:rPr>
+                <w:noProof/>
+                <w:webHidden/>
+              </w:rPr>
+              <w:fldChar w:fldCharType="begin"/>
+            </w:r>
+            <w:r>
+              <w:rPr>
+                <w:noProof/>
+                <w:webHidden/>
+              </w:rPr>
+              <w:instrText xml:space="preserve"> PAGEREF _Toc136597036 \h </w:instrText>
+            </w:r>
+            <w:r>
+              <w:rPr>
+                <w:noProof/>
+                <w:webHidden/>
+              </w:rPr>
+            </w:r>
+            <w:r>
+              <w:rPr>
+                <w:noProof/>
+                <w:webHidden/>
+              </w:rPr>
+              <w:fldChar w:fldCharType="separate"/>
+            </w:r>
+            <w:r>
+              <w:rPr>
+                <w:noProof/>
+                <w:webHidden/>
+              </w:rPr>
+              <w:t>6</w:t>
+            </w:r>
+            <w:r>
+              <w:rPr>
+                <w:noProof/>
+                <w:webHidden/>
+              </w:rPr>
+              <w:fldChar w:fldCharType="end"/>
+            </w:r>
+          </w:hyperlink>
+        </w:p>
+        <w:p>
+          <w:pPr>
+            <w:pStyle w:val="TM2"/>
+            <w:tabs>
+              <w:tab w:val="right" w:leader="underscore" w:pos="9062"/>
+            </w:tabs>
+            <w:rPr>
+              <w:rFonts w:eastAsiaTheme="minorEastAsia" w:cstheme="minorBidi"/>
+              <w:b w:val="0"/>
+              <w:bCs w:val="0"/>
+              <w:noProof/>
+              <w:kern w:val="2"/>
+              <w:lang w:eastAsia="fr-FR"/>
+              <w14:ligatures w14:val="standardContextual"/>
+            </w:rPr>
+          </w:pPr>
+          <w:hyperlink w:anchor="_Toc136597037" w:history="1">
+            <w:r>
+              <w:rPr>
+                <w:rStyle w:val="Lienhypertexte"/>
+                <w:noProof/>
+              </w:rPr>
+              <w:t>3.15 Recherche_niveau_date</w:t>
+            </w:r>
+            <w:r>
+              <w:rPr>
+                <w:noProof/>
+                <w:webHidden/>
+              </w:rPr>
+              <w:tab/>
+            </w:r>
+            <w:r>
+              <w:rPr>
+                <w:noProof/>
+                <w:webHidden/>
+              </w:rPr>
+              <w:fldChar w:fldCharType="begin"/>
+            </w:r>
+            <w:r>
+              <w:rPr>
+                <w:noProof/>
+                <w:webHidden/>
+              </w:rPr>
+              <w:instrText xml:space="preserve"> PAGEREF _Toc136597037 \h </w:instrText>
+            </w:r>
+            <w:r>
+              <w:rPr>
+                <w:noProof/>
+                <w:webHidden/>
+              </w:rPr>
+            </w:r>
+            <w:r>
+              <w:rPr>
+                <w:noProof/>
+                <w:webHidden/>
+              </w:rPr>
+              <w:fldChar w:fldCharType="separate"/>
+            </w:r>
+            <w:r>
+              <w:rPr>
+                <w:noProof/>
+                <w:webHidden/>
+              </w:rPr>
+              <w:t>6</w:t>
+            </w:r>
+            <w:r>
+              <w:rPr>
+                <w:noProof/>
+                <w:webHidden/>
+              </w:rPr>
+              <w:fldChar w:fldCharType="end"/>
+            </w:r>
+          </w:hyperlink>
+        </w:p>
+        <w:p>
+          <w:pPr>
+            <w:pStyle w:val="TM2"/>
+            <w:tabs>
+              <w:tab w:val="right" w:leader="underscore" w:pos="9062"/>
+            </w:tabs>
+            <w:rPr>
+              <w:rFonts w:eastAsiaTheme="minorEastAsia" w:cstheme="minorBidi"/>
+              <w:b w:val="0"/>
+              <w:bCs w:val="0"/>
+              <w:noProof/>
+              <w:kern w:val="2"/>
+              <w:lang w:eastAsia="fr-FR"/>
+              <w14:ligatures w14:val="standardContextual"/>
+            </w:rPr>
+          </w:pPr>
+          <w:hyperlink w:anchor="_Toc136597038" w:history="1">
+            <w:r>
+              <w:rPr>
+                <w:rStyle w:val="Lienhypertexte"/>
+                <w:noProof/>
+              </w:rPr>
+              <w:t>3.16 Connexion</w:t>
+            </w:r>
+            <w:r>
+              <w:rPr>
+                <w:noProof/>
+                <w:webHidden/>
+              </w:rPr>
+              <w:tab/>
+            </w:r>
+            <w:r>
+              <w:rPr>
+                <w:noProof/>
+                <w:webHidden/>
+              </w:rPr>
+              <w:fldChar w:fldCharType="begin"/>
+            </w:r>
+            <w:r>
+              <w:rPr>
+                <w:noProof/>
+                <w:webHidden/>
+              </w:rPr>
+              <w:instrText xml:space="preserve"> PAGEREF _Toc136597038 \h </w:instrText>
+            </w:r>
+            <w:r>
+              <w:rPr>
+                <w:noProof/>
+                <w:webHidden/>
+              </w:rPr>
+            </w:r>
+            <w:r>
+              <w:rPr>
+                <w:noProof/>
+                <w:webHidden/>
+              </w:rPr>
+              <w:fldChar w:fldCharType="separate"/>
+            </w:r>
+            <w:r>
+              <w:rPr>
+                <w:noProof/>
+                <w:webHidden/>
+              </w:rPr>
+              <w:t>6</w:t>
+            </w:r>
+            <w:r>
+              <w:rPr>
+                <w:noProof/>
+                <w:webHidden/>
+              </w:rPr>
+              <w:fldChar w:fldCharType="end"/>
+            </w:r>
+          </w:hyperlink>
+        </w:p>
+        <w:p>
+          <w:pPr>
+            <w:pStyle w:val="TM2"/>
+            <w:tabs>
+              <w:tab w:val="right" w:leader="underscore" w:pos="9062"/>
+            </w:tabs>
+            <w:rPr>
+              <w:rFonts w:eastAsiaTheme="minorEastAsia" w:cstheme="minorBidi"/>
+              <w:b w:val="0"/>
+              <w:bCs w:val="0"/>
+              <w:noProof/>
+              <w:kern w:val="2"/>
+              <w:lang w:eastAsia="fr-FR"/>
+              <w14:ligatures w14:val="standardContextual"/>
+            </w:rPr>
+          </w:pPr>
+          <w:hyperlink w:anchor="_Toc136597039" w:history="1">
+            <w:r>
+              <w:rPr>
+                <w:rStyle w:val="Lienhypertexte"/>
+                <w:noProof/>
+              </w:rPr>
+              <w:t>3.17 Creation_univers</w:t>
+            </w:r>
+            <w:r>
+              <w:rPr>
+                <w:noProof/>
+                <w:webHidden/>
+              </w:rPr>
+              <w:tab/>
+            </w:r>
+            <w:r>
+              <w:rPr>
+                <w:noProof/>
+                <w:webHidden/>
+              </w:rPr>
+              <w:fldChar w:fldCharType="begin"/>
+            </w:r>
+            <w:r>
+              <w:rPr>
+                <w:noProof/>
+                <w:webHidden/>
+              </w:rPr>
+              <w:instrText xml:space="preserve"> PAGEREF _Toc136597039 \h </w:instrText>
+            </w:r>
+            <w:r>
+              <w:rPr>
+                <w:noProof/>
+                <w:webHidden/>
+              </w:rPr>
+            </w:r>
+            <w:r>
+              <w:rPr>
+                <w:noProof/>
+                <w:webHidden/>
+              </w:rPr>
+              <w:fldChar w:fldCharType="separate"/>
+            </w:r>
+            <w:r>
+              <w:rPr>
+                <w:noProof/>
+                <w:webHidden/>
+              </w:rPr>
+              <w:t>7</w:t>
+            </w:r>
+            <w:r>
+              <w:rPr>
+                <w:noProof/>
+                <w:webHidden/>
+              </w:rPr>
+              <w:fldChar w:fldCharType="end"/>
+            </w:r>
+          </w:hyperlink>
+        </w:p>
+        <w:p>
+          <w:pPr>
+            <w:pStyle w:val="TM2"/>
+            <w:tabs>
+              <w:tab w:val="right" w:leader="underscore" w:pos="9062"/>
+            </w:tabs>
+            <w:rPr>
+              <w:rFonts w:eastAsiaTheme="minorEastAsia" w:cstheme="minorBidi"/>
+              <w:b w:val="0"/>
+              <w:bCs w:val="0"/>
+              <w:noProof/>
+              <w:kern w:val="2"/>
+              <w:lang w:eastAsia="fr-FR"/>
+              <w14:ligatures w14:val="standardContextual"/>
+            </w:rPr>
+          </w:pPr>
+          <w:hyperlink w:anchor="_Toc136597040" w:history="1">
+            <w:r>
+              <w:rPr>
+                <w:rStyle w:val="Lienhypertexte"/>
+                <w:noProof/>
+              </w:rPr>
+              <w:t>3.18 Ressource_connexion</w:t>
+            </w:r>
+            <w:r>
+              <w:rPr>
+                <w:noProof/>
+                <w:webHidden/>
+              </w:rPr>
+              <w:tab/>
+            </w:r>
+            <w:r>
+              <w:rPr>
+                <w:noProof/>
+                <w:webHidden/>
+              </w:rPr>
+              <w:fldChar w:fldCharType="begin"/>
+            </w:r>
+            <w:r>
+              <w:rPr>
+                <w:noProof/>
+                <w:webHidden/>
+              </w:rPr>
+              <w:instrText xml:space="preserve"> PAGEREF _Toc136597040 \h </w:instrText>
+            </w:r>
+            <w:r>
+              <w:rPr>
+                <w:noProof/>
+                <w:webHidden/>
+              </w:rPr>
+            </w:r>
+            <w:r>
+              <w:rPr>
+                <w:noProof/>
+                <w:webHidden/>
+              </w:rPr>
+              <w:fldChar w:fldCharType="separate"/>
+            </w:r>
+            <w:r>
+              <w:rPr>
+                <w:noProof/>
+                <w:webHidden/>
+              </w:rPr>
+              <w:t>7</w:t>
             </w:r>
             <w:r>
               <w:rPr>
@@ -1331,21 +2635,6 @@
       </w:sdtContent>
     </w:sdt>
     <w:p/>
-    <w:p/>
-    <w:p/>
-    <w:p/>
-    <w:p/>
-    <w:p/>
-    <w:p/>
-    <w:p/>
-    <w:p/>
-    <w:p/>
-    <w:p/>
-    <w:p/>
-    <w:p/>
-    <w:p/>
-    <w:p/>
-    <w:p/>
     <w:p>
       <w:pPr>
         <w:pStyle w:val="Titre1"/>
@@ -1358,7 +2647,7 @@
         </w:tabs>
         <w:ind w:left="0" w:firstLine="0"/>
       </w:pPr>
-      <w:bookmarkStart w:id="0" w:name="_Toc135474968"/>
+      <w:bookmarkStart w:id="0" w:name="_Toc136597011"/>
       <w:r>
         <w:lastRenderedPageBreak/>
         <w:t>Introduction</w:t>
@@ -1409,7 +2698,7 @@
         </w:tabs>
         <w:ind w:left="0" w:firstLine="0"/>
       </w:pPr>
-      <w:bookmarkStart w:id="1" w:name="_Toc135474969"/>
+      <w:bookmarkStart w:id="1" w:name="_Toc136597012"/>
       <w:r>
         <w:t>Javascript</w:t>
       </w:r>
@@ -1435,11 +2724,16 @@
         </w:tabs>
         <w:ind w:left="0" w:firstLine="0"/>
       </w:pPr>
-      <w:bookmarkStart w:id="2" w:name="_Toc135474970"/>
+      <w:r>
+        <w:t xml:space="preserve"> </w:t>
+      </w:r>
+      <w:bookmarkStart w:id="2" w:name="_Toc136597013"/>
+      <w:proofErr w:type="spellStart"/>
       <w:r>
         <w:t>Gestion_utilisateur</w:t>
       </w:r>
       <w:bookmarkEnd w:id="2"/>
+      <w:proofErr w:type="spellEnd"/>
     </w:p>
     <w:p>
       <w:pPr>
@@ -1453,26 +2747,49 @@
         <w:t xml:space="preserve"> </w:t>
       </w:r>
       <w:hyperlink w:anchor="_3.1_Selection_univers" w:history="1">
+        <w:proofErr w:type="spellStart"/>
         <w:r>
           <w:rPr>
             <w:rStyle w:val="Lienhypertexte"/>
           </w:rPr>
           <w:t>Selection_univers</w:t>
         </w:r>
+        <w:proofErr w:type="spellEnd"/>
       </w:hyperlink>
       <w:r>
-        <w:t>. Puis il ajoute des EventListener sur le bouton de connexion et sur le bouton de création de compte.</w:t>
-      </w:r>
-      <w:r>
-        <w:t xml:space="preserve"> Lorsqu’on appui sur le bouton de connexion on appelle le script connexion.php et on met à jour les classes des différents messages d’erreurs si besoin. Pour le bouton de création de compte cette fois-ci on appelle le script </w:t>
+        <w:t xml:space="preserve">. Puis il ajoute des </w:t>
+      </w:r>
+      <w:proofErr w:type="spellStart"/>
+      <w:r>
+        <w:t>EventListener</w:t>
+      </w:r>
+      <w:proofErr w:type="spellEnd"/>
+      <w:r>
+        <w:t xml:space="preserve"> sur le bouton de connexion et sur le bouton de création de compte.</w:t>
+      </w:r>
+      <w:r>
+        <w:t xml:space="preserve"> Lorsqu’on appui sur le bouton de connexion on appelle le script </w:t>
+      </w:r>
+      <w:hyperlink w:anchor="_3.16_Connexion" w:history="1">
+        <w:r>
+          <w:rPr>
+            <w:rStyle w:val="Lienhypertexte"/>
+          </w:rPr>
+          <w:t>connexion</w:t>
+        </w:r>
+      </w:hyperlink>
+      <w:r>
+        <w:t xml:space="preserve"> et on met à jour les classes des différents messages d’erreurs si besoin. Pour le bouton de création de compte cette fois-ci on appelle le script </w:t>
       </w:r>
       <w:hyperlink w:anchor="_3.2_Créer_utilisateur" w:history="1">
+        <w:proofErr w:type="spellStart"/>
         <w:r>
           <w:rPr>
             <w:rStyle w:val="Lienhypertexte"/>
           </w:rPr>
           <w:t>Créer_utilisateur</w:t>
         </w:r>
+        <w:proofErr w:type="spellEnd"/>
       </w:hyperlink>
       <w:r>
         <w:t xml:space="preserve"> </w:t>
@@ -1499,7 +2816,11 @@
         </w:tabs>
         <w:ind w:left="0" w:firstLine="0"/>
       </w:pPr>
-      <w:bookmarkStart w:id="3" w:name="_Toc135474971"/>
+      <w:r>
+        <w:t xml:space="preserve"> </w:t>
+      </w:r>
+      <w:bookmarkStart w:id="3" w:name="_Toc136597014"/>
+      <w:proofErr w:type="spellStart"/>
       <w:r>
         <w:t>Gestion_</w:t>
       </w:r>
@@ -1507,6 +2828,7 @@
         <w:t>galaxie</w:t>
       </w:r>
       <w:bookmarkEnd w:id="3"/>
+      <w:proofErr w:type="spellEnd"/>
     </w:p>
     <w:p>
       <w:pPr>
@@ -1522,8 +2844,13 @@
       <w:r>
         <w:t xml:space="preserve"> </w:t>
       </w:r>
-      <w:r>
-        <w:t xml:space="preserve">EventListener sur les </w:t>
+      <w:proofErr w:type="spellStart"/>
+      <w:r>
+        <w:t>EventListener</w:t>
+      </w:r>
+      <w:proofErr w:type="spellEnd"/>
+      <w:r>
+        <w:t xml:space="preserve"> sur les </w:t>
       </w:r>
       <w:r>
         <w:t xml:space="preserve">barres de sélection de galaxie et de système solaire, si les deux barres sont non </w:t>
@@ -1535,12 +2862,14 @@
         <w:t xml:space="preserve"> en même temps alors on fait appel au script </w:t>
       </w:r>
       <w:hyperlink w:anchor="_3.3_Afficher_planete" w:history="1">
+        <w:proofErr w:type="spellStart"/>
         <w:r>
           <w:rPr>
             <w:rStyle w:val="Lienhypertexte"/>
           </w:rPr>
           <w:t>Afficher_planete</w:t>
         </w:r>
+        <w:proofErr w:type="spellEnd"/>
       </w:hyperlink>
       <w:r>
         <w:t xml:space="preserve"> avec la valeur de la galaxie et celle du système solaire sélectionner en argument.</w:t>
@@ -1558,11 +2887,16 @@
         </w:tabs>
         <w:ind w:left="0" w:firstLine="0"/>
       </w:pPr>
-      <w:bookmarkStart w:id="4" w:name="_Toc135474972"/>
+      <w:r>
+        <w:t xml:space="preserve"> </w:t>
+      </w:r>
+      <w:bookmarkStart w:id="4" w:name="_Toc136597015"/>
+      <w:proofErr w:type="spellStart"/>
       <w:r>
         <w:t>Planete_nav</w:t>
       </w:r>
       <w:bookmarkEnd w:id="4"/>
+      <w:proofErr w:type="spellEnd"/>
     </w:p>
     <w:p>
       <w:pPr>
@@ -1591,12 +2925,14 @@
         <w:r>
           <w:t xml:space="preserve"> </w:t>
         </w:r>
+        <w:proofErr w:type="spellStart"/>
         <w:r>
           <w:rPr>
             <w:rStyle w:val="Lienhypertexte"/>
           </w:rPr>
           <w:t>Possession_planete</w:t>
         </w:r>
+        <w:proofErr w:type="spellEnd"/>
       </w:hyperlink>
       <w:r>
         <w:t xml:space="preserve">, s’il n’en n’a pas </w:t>
@@ -1605,12 +2941,14 @@
         <w:t xml:space="preserve">alors on lui en attribue une grâce au script </w:t>
       </w:r>
       <w:hyperlink w:anchor="_3.5_Attribuer_planete" w:history="1">
+        <w:proofErr w:type="spellStart"/>
         <w:r>
           <w:rPr>
             <w:rStyle w:val="Lienhypertexte"/>
           </w:rPr>
           <w:t>Attribuer_planete</w:t>
         </w:r>
+        <w:proofErr w:type="spellEnd"/>
       </w:hyperlink>
       <w:r>
         <w:t>, on attribut aussi à ce moment-là les valeur</w:t>
@@ -1643,15 +2981,596 @@
         <w:t xml:space="preserve">u script </w:t>
       </w:r>
       <w:hyperlink w:anchor="_3.7_Afficher_planete_nav" w:history="1">
+        <w:proofErr w:type="spellStart"/>
         <w:r>
           <w:rPr>
             <w:rStyle w:val="Lienhypertexte"/>
           </w:rPr>
           <w:t>Afficher_planete_nav</w:t>
         </w:r>
+        <w:proofErr w:type="spellEnd"/>
       </w:hyperlink>
       <w:r>
         <w:t>.</w:t>
+      </w:r>
+    </w:p>
+    <w:p>
+      <w:pPr>
+        <w:pStyle w:val="Titre2"/>
+        <w:numPr>
+          <w:ilvl w:val="1"/>
+          <w:numId w:val="2"/>
+        </w:numPr>
+        <w:tabs>
+          <w:tab w:val="num" w:pos="360"/>
+        </w:tabs>
+        <w:ind w:left="0" w:firstLine="0"/>
+      </w:pPr>
+      <w:r>
+        <w:t xml:space="preserve"> </w:t>
+      </w:r>
+      <w:bookmarkStart w:id="5" w:name="_Toc136597016"/>
+      <w:proofErr w:type="spellStart"/>
+      <w:r>
+        <w:t>Affichage_infrastructure</w:t>
+      </w:r>
+      <w:bookmarkEnd w:id="5"/>
+      <w:proofErr w:type="spellEnd"/>
+    </w:p>
+    <w:p>
+      <w:pPr>
+        <w:ind w:firstLine="708"/>
+        <w:jc w:val="both"/>
+      </w:pPr>
+      <w:r>
+        <w:t xml:space="preserve">Ce script est appelé dans la page </w:t>
+      </w:r>
+      <w:r>
+        <w:t>Infrastructure</w:t>
+      </w:r>
+      <w:r>
+        <w:t>.</w:t>
+      </w:r>
+      <w:r>
+        <w:t xml:space="preserve"> </w:t>
+      </w:r>
+      <w:r>
+        <w:t xml:space="preserve">Il permet de faire l’affichage de toutes les informations sur les infrastructures en appelant le script </w:t>
+      </w:r>
+      <w:proofErr w:type="spellStart"/>
+      <w:r>
+        <w:t>php</w:t>
+      </w:r>
+      <w:proofErr w:type="spellEnd"/>
+      <w:r>
+        <w:t xml:space="preserve"> </w:t>
+      </w:r>
+      <w:hyperlink w:anchor="_3.7_Afficher_inffrastructure" w:history="1">
+        <w:proofErr w:type="spellStart"/>
+        <w:r>
+          <w:rPr>
+            <w:rStyle w:val="Lienhypertexte"/>
+          </w:rPr>
+          <w:t>afficher_inf</w:t>
+        </w:r>
+        <w:r>
+          <w:rPr>
+            <w:rStyle w:val="Lienhypertexte"/>
+          </w:rPr>
+          <w:t>r</w:t>
+        </w:r>
+        <w:r>
+          <w:rPr>
+            <w:rStyle w:val="Lienhypertexte"/>
+          </w:rPr>
+          <w:t>astructure</w:t>
+        </w:r>
+        <w:proofErr w:type="spellEnd"/>
+      </w:hyperlink>
+      <w:r>
+        <w:t xml:space="preserve"> puis après un petit délai il appelle le script </w:t>
+      </w:r>
+      <w:hyperlink w:anchor="_3.8_Batiment_en_construction" w:history="1">
+        <w:proofErr w:type="spellStart"/>
+        <w:r>
+          <w:rPr>
+            <w:rStyle w:val="Lienhypertexte"/>
+          </w:rPr>
+          <w:t>batiment_en_construction</w:t>
+        </w:r>
+        <w:proofErr w:type="spellEnd"/>
+      </w:hyperlink>
+      <w:r>
+        <w:t xml:space="preserve"> avec la méthode GET pour savoir s’il y a déjà un bâtiment en construction ou pas et le cas échéant mettre les bonnes classes sur tous les boutons. Mais s’il y a déjà un bâtiment qui est en construction alors on regarde la date de fin de construction et on la compare avec la date actuelle toutes les secondes. Si la date de construction est dépassée alors un réinitialise la date de construction grâce au script </w:t>
+      </w:r>
+      <w:hyperlink w:anchor="_3.8_Batiment_en_construction" w:history="1">
+        <w:proofErr w:type="spellStart"/>
+        <w:r>
+          <w:rPr>
+            <w:rStyle w:val="Lienhypertexte"/>
+          </w:rPr>
+          <w:t>batiment_en_construction</w:t>
+        </w:r>
+        <w:proofErr w:type="spellEnd"/>
+      </w:hyperlink>
+      <w:r>
+        <w:t xml:space="preserve"> mais avec la méthode POST cette fois-ci.</w:t>
+      </w:r>
+    </w:p>
+    <w:p>
+      <w:pPr>
+        <w:pStyle w:val="Titre2"/>
+        <w:numPr>
+          <w:ilvl w:val="1"/>
+          <w:numId w:val="2"/>
+        </w:numPr>
+        <w:tabs>
+          <w:tab w:val="num" w:pos="360"/>
+        </w:tabs>
+        <w:ind w:left="0" w:firstLine="0"/>
+      </w:pPr>
+      <w:bookmarkStart w:id="6" w:name="_Toc136597017"/>
+      <w:proofErr w:type="spellStart"/>
+      <w:r>
+        <w:lastRenderedPageBreak/>
+        <w:t>Affichage_</w:t>
+      </w:r>
+      <w:r>
+        <w:t>recherche</w:t>
+      </w:r>
+      <w:bookmarkEnd w:id="6"/>
+      <w:proofErr w:type="spellEnd"/>
+    </w:p>
+    <w:p>
+      <w:pPr>
+        <w:ind w:firstLine="708"/>
+        <w:jc w:val="both"/>
+      </w:pPr>
+      <w:r>
+        <w:t xml:space="preserve">Ce script est appelé dans la page </w:t>
+      </w:r>
+      <w:r>
+        <w:t xml:space="preserve">Recherche. Il permet de faire l’affichage des recherches avec les bonnes informations comme le script précédent, on appel le script </w:t>
+      </w:r>
+      <w:proofErr w:type="spellStart"/>
+      <w:r>
+        <w:t>php</w:t>
+      </w:r>
+      <w:proofErr w:type="spellEnd"/>
+      <w:r>
+        <w:t xml:space="preserve"> </w:t>
+      </w:r>
+      <w:proofErr w:type="spellStart"/>
+      <w:r>
+        <w:t>afficher_recherche</w:t>
+      </w:r>
+      <w:proofErr w:type="spellEnd"/>
+      <w:r>
+        <w:t xml:space="preserve"> pour que les recherches soit afficher avec les niveaux stockés dans la base de données. Puis on appel le script </w:t>
+      </w:r>
+      <w:proofErr w:type="spellStart"/>
+      <w:r>
+        <w:t>recherche_en_cours</w:t>
+      </w:r>
+      <w:proofErr w:type="spellEnd"/>
+      <w:r>
+        <w:t xml:space="preserve"> avec la méthode GET pour savoir s’il y une recherche qui est déjà en cours, autrement dit s’il y a une recherche qui possède une date de fin. Puis on regarde toutes les secondes si on a </w:t>
+      </w:r>
+      <w:r>
+        <w:t>dépassé</w:t>
+      </w:r>
+      <w:r>
+        <w:t xml:space="preserve"> la date et si c’est </w:t>
+      </w:r>
+      <w:r>
+        <w:t>le cas</w:t>
+      </w:r>
+      <w:r>
+        <w:t xml:space="preserve"> on </w:t>
+      </w:r>
+      <w:r>
+        <w:t>appelle</w:t>
+      </w:r>
+      <w:r>
+        <w:t xml:space="preserve"> le script </w:t>
+      </w:r>
+      <w:proofErr w:type="spellStart"/>
+      <w:r>
+        <w:t>recherche_en_cours</w:t>
+      </w:r>
+      <w:proofErr w:type="spellEnd"/>
+      <w:r>
+        <w:t xml:space="preserve"> mais avec la méthode POST pour réinitialiser la date de la recherche.</w:t>
+      </w:r>
+    </w:p>
+    <w:p>
+      <w:pPr>
+        <w:pStyle w:val="Titre2"/>
+        <w:numPr>
+          <w:ilvl w:val="1"/>
+          <w:numId w:val="2"/>
+        </w:numPr>
+        <w:tabs>
+          <w:tab w:val="num" w:pos="360"/>
+        </w:tabs>
+        <w:ind w:left="0" w:firstLine="0"/>
+      </w:pPr>
+      <w:bookmarkStart w:id="7" w:name="_Toc136597018"/>
+      <w:proofErr w:type="spellStart"/>
+      <w:r>
+        <w:t>Bouton_sidebar</w:t>
+      </w:r>
+      <w:bookmarkEnd w:id="7"/>
+      <w:proofErr w:type="spellEnd"/>
+    </w:p>
+    <w:p>
+      <w:pPr>
+        <w:ind w:firstLine="708"/>
+        <w:jc w:val="both"/>
+      </w:pPr>
+      <w:r>
+        <w:t xml:space="preserve">Ce script est appelé dans </w:t>
+      </w:r>
+      <w:r>
+        <w:t xml:space="preserve">toutes les pages </w:t>
+      </w:r>
+      <w:r>
+        <w:t>(sauf la page index)</w:t>
+      </w:r>
+      <w:r>
+        <w:t xml:space="preserve">. Il ajoute des </w:t>
+      </w:r>
+      <w:proofErr w:type="spellStart"/>
+      <w:r>
+        <w:t>eventListener</w:t>
+      </w:r>
+      <w:proofErr w:type="spellEnd"/>
+      <w:r>
+        <w:t xml:space="preserve"> sur chaque bouton de la sidebar puis lorsqu’on clique </w:t>
+      </w:r>
+      <w:r>
+        <w:t>qu’un</w:t>
+      </w:r>
+      <w:r>
+        <w:t xml:space="preserve"> bouton, on envoie les ressource</w:t>
+      </w:r>
+      <w:r>
+        <w:t xml:space="preserve"> (avec la fonction </w:t>
+      </w:r>
+      <w:proofErr w:type="spellStart"/>
+      <w:r>
+        <w:t>envoyer_ressource</w:t>
+      </w:r>
+      <w:proofErr w:type="spellEnd"/>
+      <w:r>
+        <w:t xml:space="preserve"> du javascript </w:t>
+      </w:r>
+      <w:hyperlink w:anchor="_Ressource_manager" w:history="1">
+        <w:proofErr w:type="spellStart"/>
+        <w:r>
+          <w:rPr>
+            <w:rStyle w:val="Lienhypertexte"/>
+          </w:rPr>
+          <w:t>ressource_manager</w:t>
+        </w:r>
+        <w:proofErr w:type="spellEnd"/>
+      </w:hyperlink>
+      <w:r>
+        <w:t>)</w:t>
+      </w:r>
+      <w:r>
+        <w:t xml:space="preserve"> à la base de données pour pouvoir les récupérer par la suite et on redirige l’utilisateur sur la bonne page.</w:t>
+      </w:r>
+    </w:p>
+    <w:p>
+      <w:pPr>
+        <w:pStyle w:val="Titre2"/>
+        <w:numPr>
+          <w:ilvl w:val="1"/>
+          <w:numId w:val="2"/>
+        </w:numPr>
+        <w:tabs>
+          <w:tab w:val="num" w:pos="360"/>
+        </w:tabs>
+        <w:ind w:left="0" w:firstLine="0"/>
+      </w:pPr>
+      <w:bookmarkStart w:id="8" w:name="_Ressource_manager"/>
+      <w:bookmarkStart w:id="9" w:name="_Toc136597019"/>
+      <w:bookmarkEnd w:id="8"/>
+      <w:proofErr w:type="spellStart"/>
+      <w:r>
+        <w:t>Ressource_manager</w:t>
+      </w:r>
+      <w:bookmarkEnd w:id="9"/>
+      <w:proofErr w:type="spellEnd"/>
+    </w:p>
+    <w:p>
+      <w:pPr>
+        <w:ind w:firstLine="708"/>
+        <w:jc w:val="both"/>
+      </w:pPr>
+      <w:r>
+        <w:t xml:space="preserve">Ce script est </w:t>
+      </w:r>
+      <w:r>
+        <w:t xml:space="preserve">aussi </w:t>
+      </w:r>
+      <w:r>
+        <w:t>appelé dans toutes les pages (sauf la page index).</w:t>
+      </w:r>
+      <w:r>
+        <w:t xml:space="preserve"> Il permet de générer les ressource</w:t>
+      </w:r>
+      <w:r>
+        <w:t>s</w:t>
+      </w:r>
+      <w:r>
+        <w:t xml:space="preserve"> d’un utilisateur </w:t>
+      </w:r>
+      <w:r>
+        <w:t xml:space="preserve">toutes les secondes, même si la production afficher sur le site est par minute. Donc à chaque chargement de ce script on récupère les ressources et le niveau des différents bâtiments qui peuvent générer des ressources stockées sur la base de données grâce au script </w:t>
+      </w:r>
+      <w:hyperlink w:anchor="_3.11_Ressource_info" w:history="1">
+        <w:proofErr w:type="spellStart"/>
+        <w:r>
+          <w:rPr>
+            <w:rStyle w:val="Lienhypertexte"/>
+          </w:rPr>
+          <w:t>ressource_info</w:t>
+        </w:r>
+        <w:proofErr w:type="spellEnd"/>
+      </w:hyperlink>
+      <w:r>
+        <w:t xml:space="preserve"> avec la méthode GET, puis on incrémente les ressources toutes les secondes, sauf pour l’énergie qui est une ressource fixe. Ensuite on a une autre fonction qui permet d’envoyé </w:t>
+      </w:r>
+      <w:r>
+        <w:t>les ressources locales</w:t>
+      </w:r>
+      <w:r>
+        <w:t xml:space="preserve"> sur la base de données, pour cela on fait appel au script </w:t>
+      </w:r>
+      <w:hyperlink w:anchor="_3.11_Ressource_info" w:history="1">
+        <w:proofErr w:type="spellStart"/>
+        <w:r>
+          <w:rPr>
+            <w:rStyle w:val="Lienhypertexte"/>
+          </w:rPr>
+          <w:t>ressource_info</w:t>
+        </w:r>
+        <w:proofErr w:type="spellEnd"/>
+      </w:hyperlink>
+      <w:r>
+        <w:t xml:space="preserve"> mais avec la méthode POST et la quantité des ressources en argument.</w:t>
+      </w:r>
+      <w:r>
+        <w:t xml:space="preserve"> Enfin on envoi les ressources toutes les minutes au cas </w:t>
+      </w:r>
+      <w:r>
+        <w:t>où</w:t>
+      </w:r>
+      <w:r>
+        <w:t xml:space="preserve"> l’utilisateur ferme </w:t>
+      </w:r>
+      <w:r>
+        <w:t>la page</w:t>
+      </w:r>
+      <w:r>
+        <w:t xml:space="preserve"> sans sauvegarder.</w:t>
+      </w:r>
+    </w:p>
+    <w:p>
+      <w:pPr>
+        <w:pStyle w:val="Titre2"/>
+        <w:numPr>
+          <w:ilvl w:val="1"/>
+          <w:numId w:val="2"/>
+        </w:numPr>
+        <w:tabs>
+          <w:tab w:val="num" w:pos="360"/>
+        </w:tabs>
+        <w:ind w:left="0" w:firstLine="0"/>
+      </w:pPr>
+      <w:r>
+        <w:t xml:space="preserve"> </w:t>
+      </w:r>
+      <w:bookmarkStart w:id="10" w:name="_Toc136597020"/>
+      <w:r>
+        <w:t>Construction</w:t>
+      </w:r>
+      <w:bookmarkEnd w:id="10"/>
+    </w:p>
+    <w:p>
+      <w:pPr>
+        <w:ind w:firstLine="708"/>
+        <w:jc w:val="both"/>
+      </w:pPr>
+      <w:r>
+        <w:t xml:space="preserve">Ce script est </w:t>
+      </w:r>
+      <w:r>
+        <w:t>a</w:t>
+      </w:r>
+      <w:r>
+        <w:t>ppelé dans l</w:t>
+      </w:r>
+      <w:r>
+        <w:t>a</w:t>
+      </w:r>
+      <w:r>
+        <w:t xml:space="preserve"> page</w:t>
+      </w:r>
+      <w:r>
+        <w:t xml:space="preserve"> </w:t>
+      </w:r>
+      <w:r>
+        <w:t>I</w:t>
+      </w:r>
+      <w:r>
+        <w:t xml:space="preserve">nfrastructure. </w:t>
+      </w:r>
+      <w:r>
+        <w:t xml:space="preserve">Il ajoute des </w:t>
+      </w:r>
+      <w:proofErr w:type="spellStart"/>
+      <w:r>
+        <w:t>eventListener</w:t>
+      </w:r>
+      <w:proofErr w:type="spellEnd"/>
+      <w:r>
+        <w:t xml:space="preserve"> sur chaque bouton de la page, lorsqu’un bouton est cliqué on test dans l’ordre le nom de la classe du bouton elle doit être différentes d’</w:t>
+      </w:r>
+      <w:proofErr w:type="spellStart"/>
+      <w:r>
+        <w:t>en_contruction</w:t>
+      </w:r>
+      <w:proofErr w:type="spellEnd"/>
+      <w:r>
+        <w:t xml:space="preserve">, puis on regarde s’il y a assez de place sur la planète (le nombre de bâtiment est récupéré grâce au script </w:t>
+      </w:r>
+      <w:hyperlink w:anchor="_3.12_Nombre_batiment" w:history="1">
+        <w:proofErr w:type="spellStart"/>
+        <w:r>
+          <w:rPr>
+            <w:rStyle w:val="Lienhypertexte"/>
+          </w:rPr>
+          <w:t>nombre_batiment</w:t>
+        </w:r>
+        <w:proofErr w:type="spellEnd"/>
+      </w:hyperlink>
+      <w:r>
+        <w:t xml:space="preserve">) et enfin on récupère et on teste si on a assez de ressource pour construire le bâtiment. Si c’est le cas alors on enlève les ressources, on change la classe, on envoie les ressources sur la base de données et on augmente le niveau sur la base de données avec le script </w:t>
+      </w:r>
+      <w:hyperlink w:anchor="_3.13_Infrastructure_niveau_date" w:history="1">
+        <w:proofErr w:type="spellStart"/>
+        <w:r>
+          <w:rPr>
+            <w:rStyle w:val="Lienhypertexte"/>
+          </w:rPr>
+          <w:t>infrastructure_niveau_date</w:t>
+        </w:r>
+        <w:proofErr w:type="spellEnd"/>
+      </w:hyperlink>
+      <w:r>
+        <w:t xml:space="preserve"> et la méthode POST. On fait la même chose pour tous les boutons de la page.</w:t>
+      </w:r>
+    </w:p>
+    <w:p>
+      <w:pPr>
+        <w:pStyle w:val="Titre2"/>
+        <w:numPr>
+          <w:ilvl w:val="1"/>
+          <w:numId w:val="2"/>
+        </w:numPr>
+        <w:tabs>
+          <w:tab w:val="num" w:pos="360"/>
+        </w:tabs>
+        <w:ind w:left="0" w:firstLine="0"/>
+      </w:pPr>
+      <w:r>
+        <w:t xml:space="preserve"> </w:t>
+      </w:r>
+      <w:bookmarkStart w:id="11" w:name="_Toc136597021"/>
+      <w:proofErr w:type="spellStart"/>
+      <w:r>
+        <w:t>Recherche_manager</w:t>
+      </w:r>
+      <w:bookmarkEnd w:id="11"/>
+      <w:proofErr w:type="spellEnd"/>
+    </w:p>
+    <w:p>
+      <w:pPr>
+        <w:ind w:firstLine="708"/>
+        <w:jc w:val="both"/>
+      </w:pPr>
+      <w:r>
+        <w:t xml:space="preserve">Ce script est appelé dans la page </w:t>
+      </w:r>
+      <w:r>
+        <w:t>Recherche</w:t>
+      </w:r>
+      <w:r>
+        <w:t>.</w:t>
+      </w:r>
+      <w:r>
+        <w:t xml:space="preserve"> Il ajoute des </w:t>
+      </w:r>
+      <w:proofErr w:type="spellStart"/>
+      <w:r>
+        <w:t>eventListener</w:t>
+      </w:r>
+      <w:proofErr w:type="spellEnd"/>
+      <w:r>
+        <w:t xml:space="preserve"> sur chaque bouton de la page, lorsqu’un bouton est cliqué on test dans l’ordre </w:t>
+      </w:r>
+      <w:r>
+        <w:t xml:space="preserve">s’il </w:t>
+      </w:r>
+      <w:r>
+        <w:t xml:space="preserve">le joueur possède un laboratoire de recherche </w:t>
+      </w:r>
+      <w:r>
+        <w:t xml:space="preserve">(on le sait avec le script </w:t>
+      </w:r>
+      <w:hyperlink w:anchor="_3.14_Possede_laboratoire" w:history="1">
+        <w:proofErr w:type="spellStart"/>
+        <w:r>
+          <w:rPr>
+            <w:rStyle w:val="Lienhypertexte"/>
+          </w:rPr>
+          <w:t>poss</w:t>
+        </w:r>
+        <w:r>
+          <w:rPr>
+            <w:rStyle w:val="Lienhypertexte"/>
+          </w:rPr>
+          <w:t>e</w:t>
+        </w:r>
+        <w:r>
+          <w:rPr>
+            <w:rStyle w:val="Lienhypertexte"/>
+          </w:rPr>
+          <w:t>de_laboratoire</w:t>
+        </w:r>
+        <w:proofErr w:type="spellEnd"/>
+      </w:hyperlink>
+      <w:r>
+        <w:t xml:space="preserve">), </w:t>
+      </w:r>
+      <w:r>
+        <w:t>le nom de la classe du bouton elle doit être différentes d’</w:t>
+      </w:r>
+      <w:proofErr w:type="spellStart"/>
+      <w:r>
+        <w:t>en_contruction</w:t>
+      </w:r>
+      <w:proofErr w:type="spellEnd"/>
+      <w:r>
+        <w:t xml:space="preserve"> et le niveau des recherches précédente si applicable</w:t>
+      </w:r>
+      <w:r>
+        <w:t>,</w:t>
+      </w:r>
+      <w:r>
+        <w:t xml:space="preserve"> enfin on regarde si le joueur à assez de ressource pour lancer la recherche. Si c’est le cas alors on augmente le niveau, on met </w:t>
+      </w:r>
+      <w:r>
+        <w:t>à</w:t>
+      </w:r>
+      <w:r>
+        <w:t xml:space="preserve"> jours la date de fin dans la base de données avec le script </w:t>
+      </w:r>
+      <w:hyperlink w:anchor="_3.15_Recherche_niveau_date" w:history="1">
+        <w:proofErr w:type="spellStart"/>
+        <w:r>
+          <w:rPr>
+            <w:rStyle w:val="Lienhypertexte"/>
+          </w:rPr>
+          <w:t>recherche_niveau_date</w:t>
+        </w:r>
+        <w:proofErr w:type="spellEnd"/>
+      </w:hyperlink>
+      <w:r>
+        <w:t>, puis on change la classe des boutons et on envoie les ressources sur la base.</w:t>
       </w:r>
     </w:p>
     <w:p>
@@ -1672,11 +3591,12 @@
         </w:tabs>
         <w:ind w:left="0" w:firstLine="0"/>
       </w:pPr>
-      <w:bookmarkStart w:id="5" w:name="_Toc135474973"/>
-      <w:r>
+      <w:bookmarkStart w:id="12" w:name="_Toc136597022"/>
+      <w:r>
+        <w:lastRenderedPageBreak/>
         <w:t>Script PHP</w:t>
       </w:r>
-      <w:bookmarkEnd w:id="5"/>
+      <w:bookmarkEnd w:id="12"/>
     </w:p>
     <w:p>
       <w:pPr>
@@ -1684,23 +3604,65 @@
         <w:jc w:val="both"/>
       </w:pPr>
       <w:r>
-        <w:t>Tous les scripts php ou presque font appelle au script pdo qui permet de se connecter à la base de données avec l’utilisateur esirem et mot de passe esirem il crée donc le PDO et la variable db.</w:t>
+        <w:t xml:space="preserve">Tous les scripts </w:t>
+      </w:r>
+      <w:proofErr w:type="spellStart"/>
+      <w:r>
+        <w:t>php</w:t>
+      </w:r>
+      <w:proofErr w:type="spellEnd"/>
+      <w:r>
+        <w:t xml:space="preserve"> ou presque font appelle au script </w:t>
+      </w:r>
+      <w:proofErr w:type="spellStart"/>
+      <w:r>
+        <w:t>pdo</w:t>
+      </w:r>
+      <w:proofErr w:type="spellEnd"/>
+      <w:r>
+        <w:t xml:space="preserve"> qui permet de se connecter à la base de données avec l’utilisateur </w:t>
+      </w:r>
+      <w:proofErr w:type="spellStart"/>
+      <w:r>
+        <w:t>esirem</w:t>
+      </w:r>
+      <w:proofErr w:type="spellEnd"/>
+      <w:r>
+        <w:t xml:space="preserve"> et mot de passe </w:t>
+      </w:r>
+      <w:proofErr w:type="spellStart"/>
+      <w:r>
+        <w:t>esirem</w:t>
+      </w:r>
+      <w:proofErr w:type="spellEnd"/>
+      <w:r>
+        <w:t xml:space="preserve"> il crée donc le PDO et la variable </w:t>
+      </w:r>
+      <w:proofErr w:type="spellStart"/>
+      <w:r>
+        <w:t>db</w:t>
+      </w:r>
+      <w:proofErr w:type="spellEnd"/>
+      <w:r>
+        <w:t>.</w:t>
       </w:r>
     </w:p>
     <w:p>
       <w:pPr>
         <w:pStyle w:val="Titre2"/>
       </w:pPr>
-      <w:bookmarkStart w:id="6" w:name="_3.1_Selection_univers"/>
-      <w:bookmarkStart w:id="7" w:name="_Toc135474974"/>
-      <w:bookmarkEnd w:id="6"/>
+      <w:bookmarkStart w:id="13" w:name="_3.1_Selection_univers"/>
+      <w:bookmarkStart w:id="14" w:name="_Toc136597023"/>
+      <w:bookmarkEnd w:id="13"/>
       <w:r>
         <w:t xml:space="preserve">3.1 </w:t>
       </w:r>
+      <w:proofErr w:type="spellStart"/>
       <w:r>
         <w:t>Selection_univers</w:t>
       </w:r>
-      <w:bookmarkEnd w:id="7"/>
+      <w:bookmarkEnd w:id="14"/>
+      <w:proofErr w:type="spellEnd"/>
     </w:p>
     <w:p>
       <w:pPr>
@@ -1708,7 +3670,15 @@
         <w:jc w:val="both"/>
       </w:pPr>
       <w:r>
-        <w:t xml:space="preserve">On fait une requête sql pour récupérer les noms de tous </w:t>
+        <w:t xml:space="preserve">On fait une requête </w:t>
+      </w:r>
+      <w:proofErr w:type="spellStart"/>
+      <w:r>
+        <w:t>sql</w:t>
+      </w:r>
+      <w:proofErr w:type="spellEnd"/>
+      <w:r>
+        <w:t xml:space="preserve"> pour récupérer les noms de tous </w:t>
       </w:r>
       <w:r>
         <w:t>les univers stockés</w:t>
@@ -1724,12 +3694,15 @@
       <w:pPr>
         <w:pStyle w:val="Titre2"/>
       </w:pPr>
-      <w:bookmarkStart w:id="8" w:name="_3.2_Créer_utilisateur"/>
-      <w:bookmarkStart w:id="9" w:name="_Toc135474975"/>
-      <w:bookmarkEnd w:id="8"/>
-      <w:r>
-        <w:lastRenderedPageBreak/>
-        <w:t>3.2 Cr</w:t>
+      <w:bookmarkStart w:id="15" w:name="_3.2_Créer_utilisateur"/>
+      <w:bookmarkStart w:id="16" w:name="_Toc136597024"/>
+      <w:bookmarkEnd w:id="15"/>
+      <w:r>
+        <w:t xml:space="preserve">3.2 </w:t>
+      </w:r>
+      <w:proofErr w:type="spellStart"/>
+      <w:r>
+        <w:t>Cr</w:t>
       </w:r>
       <w:r>
         <w:t>e</w:t>
@@ -1737,7 +3710,8 @@
       <w:r>
         <w:t>er_utilisateur</w:t>
       </w:r>
-      <w:bookmarkEnd w:id="9"/>
+      <w:bookmarkEnd w:id="16"/>
+      <w:proofErr w:type="spellEnd"/>
     </w:p>
     <w:p>
       <w:pPr>
@@ -1752,13 +3726,18 @@
       <w:pPr>
         <w:pStyle w:val="Titre2"/>
       </w:pPr>
-      <w:bookmarkStart w:id="10" w:name="_3.3_Afficher_planete"/>
-      <w:bookmarkStart w:id="11" w:name="_Toc135474976"/>
-      <w:bookmarkEnd w:id="10"/>
-      <w:r>
-        <w:t>3.3 Afficher_planete</w:t>
-      </w:r>
-      <w:bookmarkEnd w:id="11"/>
+      <w:bookmarkStart w:id="17" w:name="_3.3_Afficher_planete"/>
+      <w:bookmarkStart w:id="18" w:name="_Toc136597025"/>
+      <w:bookmarkEnd w:id="17"/>
+      <w:r>
+        <w:t xml:space="preserve">3.3 </w:t>
+      </w:r>
+      <w:proofErr w:type="spellStart"/>
+      <w:r>
+        <w:t>Afficher_planete</w:t>
+      </w:r>
+      <w:bookmarkEnd w:id="18"/>
+      <w:proofErr w:type="spellEnd"/>
     </w:p>
     <w:p>
       <w:pPr>
@@ -1800,13 +3779,18 @@
       <w:pPr>
         <w:pStyle w:val="Titre2"/>
       </w:pPr>
-      <w:bookmarkStart w:id="12" w:name="_3.4_Possession_planete"/>
-      <w:bookmarkStart w:id="13" w:name="_Toc135474977"/>
-      <w:bookmarkEnd w:id="12"/>
-      <w:r>
-        <w:t>3.4 Possession_planete</w:t>
-      </w:r>
-      <w:bookmarkEnd w:id="13"/>
+      <w:bookmarkStart w:id="19" w:name="_3.4_Possession_planete"/>
+      <w:bookmarkStart w:id="20" w:name="_Toc136597026"/>
+      <w:bookmarkEnd w:id="19"/>
+      <w:r>
+        <w:t xml:space="preserve">3.4 </w:t>
+      </w:r>
+      <w:proofErr w:type="spellStart"/>
+      <w:r>
+        <w:t>Possession_planete</w:t>
+      </w:r>
+      <w:bookmarkEnd w:id="20"/>
+      <w:proofErr w:type="spellEnd"/>
     </w:p>
     <w:p>
       <w:pPr>
@@ -1817,20 +3801,33 @@
         <w:t>On commence par regarder la méthode utilisé (ici GET), puis on</w:t>
       </w:r>
       <w:r>
-        <w:t xml:space="preserve"> récupère les id nécessaires pour faire la requête ou on compte le nombre de planète possède un joueur, si le joueur ne possède aucune planète on renvoie false, sinon on renvoie true.</w:t>
+        <w:t xml:space="preserve"> récupère les id nécessaires pour faire la requête ou on compte le nombre de planète possède un joueur, si le joueur ne possède aucune planète on renvoie false, sinon on renvoie </w:t>
+      </w:r>
+      <w:proofErr w:type="spellStart"/>
+      <w:r>
+        <w:t>true</w:t>
+      </w:r>
+      <w:proofErr w:type="spellEnd"/>
+      <w:r>
+        <w:t>.</w:t>
       </w:r>
     </w:p>
     <w:p>
       <w:pPr>
         <w:pStyle w:val="Titre2"/>
       </w:pPr>
-      <w:bookmarkStart w:id="14" w:name="_3.5_Attribuer_planete"/>
-      <w:bookmarkStart w:id="15" w:name="_Toc135474978"/>
-      <w:bookmarkEnd w:id="14"/>
-      <w:r>
-        <w:t>3.5 Attribuer_planete</w:t>
-      </w:r>
-      <w:bookmarkEnd w:id="15"/>
+      <w:bookmarkStart w:id="21" w:name="_3.5_Attribuer_planete"/>
+      <w:bookmarkStart w:id="22" w:name="_Toc136597027"/>
+      <w:bookmarkEnd w:id="21"/>
+      <w:r>
+        <w:t xml:space="preserve">3.5 </w:t>
+      </w:r>
+      <w:proofErr w:type="spellStart"/>
+      <w:r>
+        <w:t>Attribuer_planete</w:t>
+      </w:r>
+      <w:bookmarkEnd w:id="22"/>
+      <w:proofErr w:type="spellEnd"/>
     </w:p>
     <w:p>
       <w:pPr>
@@ -1847,7 +3844,15 @@
         <w:t>récupère les id nécessaires</w:t>
       </w:r>
       <w:r>
-        <w:t>. On récupère l’id de la première planète et de la dernière planète d’un univers et ensuite on tire aléatoirement un nombre entre les deux id tout en vérifiant que la planète n’est pas déjà attribuée à un autre joueur.</w:t>
+        <w:t xml:space="preserve">. On récupère </w:t>
+      </w:r>
+      <w:proofErr w:type="spellStart"/>
+      <w:r>
+        <w:t>l’id</w:t>
+      </w:r>
+      <w:proofErr w:type="spellEnd"/>
+      <w:r>
+        <w:t xml:space="preserve"> de la première planète et de la dernière planète d’un univers et ensuite on tire aléatoirement un nombre entre les deux id tout en vérifiant que la planète n’est pas déjà attribuée à un autre joueur.</w:t>
       </w:r>
       <w:r>
         <w:t xml:space="preserve"> Ensuite on récupère les « coordonnées » de la planète que l’on stocke dans la variable de session et on initialise les différentes valeurs pour un nouveau joueur comme les ressources ou le bâtiment niveau 0</w:t>
@@ -1866,11 +3871,11 @@
       <w:pPr>
         <w:pStyle w:val="Titre2"/>
       </w:pPr>
-      <w:bookmarkStart w:id="16" w:name="_3.6_Envoi_ressources"/>
-      <w:bookmarkStart w:id="17" w:name="_3.7_Afficher_planete_nav"/>
-      <w:bookmarkStart w:id="18" w:name="_Toc135474981"/>
-      <w:bookmarkEnd w:id="16"/>
-      <w:bookmarkEnd w:id="17"/>
+      <w:bookmarkStart w:id="23" w:name="_3.6_Envoi_ressources"/>
+      <w:bookmarkStart w:id="24" w:name="_3.7_Afficher_planete_nav"/>
+      <w:bookmarkStart w:id="25" w:name="_Toc136597028"/>
+      <w:bookmarkEnd w:id="23"/>
+      <w:bookmarkEnd w:id="24"/>
       <w:r>
         <w:t>3.</w:t>
       </w:r>
@@ -1878,9 +3883,14 @@
         <w:t>6</w:t>
       </w:r>
       <w:r>
-        <w:t xml:space="preserve"> Afficher_planete_nav</w:t>
-      </w:r>
-      <w:bookmarkEnd w:id="18"/>
+        <w:t xml:space="preserve"> </w:t>
+      </w:r>
+      <w:proofErr w:type="spellStart"/>
+      <w:r>
+        <w:t>Afficher_planete_nav</w:t>
+      </w:r>
+      <w:bookmarkEnd w:id="25"/>
+      <w:proofErr w:type="spellEnd"/>
     </w:p>
     <w:p>
       <w:pPr>
@@ -1898,6 +3908,674 @@
       </w:r>
       <w:r>
         <w:t>.</w:t>
+      </w:r>
+    </w:p>
+    <w:p>
+      <w:pPr>
+        <w:pStyle w:val="Titre2"/>
+      </w:pPr>
+      <w:bookmarkStart w:id="26" w:name="_3.7_Afficher_inffrastructure"/>
+      <w:bookmarkStart w:id="27" w:name="_Toc136597029"/>
+      <w:bookmarkEnd w:id="26"/>
+      <w:r>
+        <w:t>3.</w:t>
+      </w:r>
+      <w:r>
+        <w:t>7</w:t>
+      </w:r>
+      <w:r>
+        <w:t xml:space="preserve"> </w:t>
+      </w:r>
+      <w:proofErr w:type="spellStart"/>
+      <w:r>
+        <w:t>Afficher_</w:t>
+      </w:r>
+      <w:r>
+        <w:t>infrastructure</w:t>
+      </w:r>
+      <w:bookmarkEnd w:id="27"/>
+      <w:proofErr w:type="spellEnd"/>
+    </w:p>
+    <w:p>
+      <w:pPr>
+        <w:ind w:firstLine="708"/>
+        <w:jc w:val="both"/>
+      </w:pPr>
+      <w:r>
+        <w:t>On</w:t>
+      </w:r>
+      <w:r>
+        <w:t xml:space="preserve"> </w:t>
+      </w:r>
+      <w:r>
+        <w:t>récupère les id nécessaires</w:t>
+      </w:r>
+      <w:r>
+        <w:t xml:space="preserve">, </w:t>
+      </w:r>
+      <w:r>
+        <w:t>puis on fait l’affichage des informations des bâtiments avec les bonnes valeurs, on calcul les couts pour chaque bâtiment en fonction de leur niveau et du niveau des recherches. On met aussi les bon id pour pouvoir récupérer ces informations par la suite.</w:t>
+      </w:r>
+    </w:p>
+    <w:p>
+      <w:pPr>
+        <w:pStyle w:val="Titre2"/>
+      </w:pPr>
+      <w:bookmarkStart w:id="28" w:name="_3.8_Batiment_en_construction"/>
+      <w:bookmarkStart w:id="29" w:name="_Toc136597030"/>
+      <w:bookmarkEnd w:id="28"/>
+      <w:r>
+        <w:t>3.</w:t>
+      </w:r>
+      <w:r>
+        <w:t>8</w:t>
+      </w:r>
+      <w:r>
+        <w:t xml:space="preserve"> </w:t>
+      </w:r>
+      <w:proofErr w:type="spellStart"/>
+      <w:r>
+        <w:t>B</w:t>
+      </w:r>
+      <w:r>
+        <w:t>atiment_en_construction</w:t>
+      </w:r>
+      <w:bookmarkEnd w:id="29"/>
+      <w:proofErr w:type="spellEnd"/>
+    </w:p>
+    <w:p>
+      <w:pPr>
+        <w:ind w:firstLine="708"/>
+        <w:jc w:val="both"/>
+      </w:pPr>
+      <w:r>
+        <w:t>On</w:t>
+      </w:r>
+      <w:r>
+        <w:t xml:space="preserve"> </w:t>
+      </w:r>
+      <w:r>
+        <w:t>commence par récupérer</w:t>
+      </w:r>
+      <w:r>
+        <w:t xml:space="preserve"> les id nécessaires</w:t>
+      </w:r>
+      <w:r>
+        <w:t xml:space="preserve">, ensuite on regarde la méthode utiliser si c’est GET, on regarde s’il y a un bâtiment qui possède une date de fin de construction si c’est le cas on renvoi la date et </w:t>
+      </w:r>
+      <w:proofErr w:type="spellStart"/>
+      <w:r>
+        <w:t>null</w:t>
+      </w:r>
+      <w:proofErr w:type="spellEnd"/>
+      <w:r>
+        <w:t xml:space="preserve"> sinon. Enfin pour la méthode POST, il s’agit là de réinitialiser la date de construction et de la mettre à </w:t>
+      </w:r>
+      <w:proofErr w:type="spellStart"/>
+      <w:r>
+        <w:t>null</w:t>
+      </w:r>
+      <w:proofErr w:type="spellEnd"/>
+      <w:r>
+        <w:t xml:space="preserve"> c’est ce qu’on fait avec une requête </w:t>
+      </w:r>
+      <w:proofErr w:type="spellStart"/>
+      <w:r>
+        <w:t>sql</w:t>
+      </w:r>
+      <w:proofErr w:type="spellEnd"/>
+      <w:r>
+        <w:t>.</w:t>
+      </w:r>
+    </w:p>
+    <w:p>
+      <w:pPr>
+        <w:pStyle w:val="Titre2"/>
+      </w:pPr>
+      <w:bookmarkStart w:id="30" w:name="_Toc136597031"/>
+      <w:r>
+        <w:lastRenderedPageBreak/>
+        <w:t>3.</w:t>
+      </w:r>
+      <w:r>
+        <w:t>9</w:t>
+      </w:r>
+      <w:r>
+        <w:t xml:space="preserve"> </w:t>
+      </w:r>
+      <w:proofErr w:type="spellStart"/>
+      <w:r>
+        <w:t>Afficher_</w:t>
+      </w:r>
+      <w:r>
+        <w:t>recherche</w:t>
+      </w:r>
+      <w:bookmarkEnd w:id="30"/>
+      <w:proofErr w:type="spellEnd"/>
+    </w:p>
+    <w:p>
+      <w:pPr>
+        <w:ind w:firstLine="708"/>
+        <w:jc w:val="both"/>
+      </w:pPr>
+      <w:r>
+        <w:t>On</w:t>
+      </w:r>
+      <w:r>
+        <w:t xml:space="preserve"> </w:t>
+      </w:r>
+      <w:r>
+        <w:t>commence par récupérer les id nécessaires,</w:t>
+      </w:r>
+      <w:r>
+        <w:t xml:space="preserve"> puis on affiche les informations sur les recherches sachant que leur cout en ressource n’augmente pas, il y a seulement le cout en temps qui augmente à chaque niveau. Encore une fois on met les id nécessaire pour pouvoir récupérer les informations par la suite avec un javascript.</w:t>
+      </w:r>
+    </w:p>
+    <w:p>
+      <w:pPr>
+        <w:pStyle w:val="Titre2"/>
+      </w:pPr>
+      <w:bookmarkStart w:id="31" w:name="_Toc136597032"/>
+      <w:r>
+        <w:t>3.</w:t>
+      </w:r>
+      <w:r>
+        <w:t>10</w:t>
+      </w:r>
+      <w:r>
+        <w:t xml:space="preserve"> </w:t>
+      </w:r>
+      <w:proofErr w:type="spellStart"/>
+      <w:r>
+        <w:t>Recherche_en_cours</w:t>
+      </w:r>
+      <w:bookmarkEnd w:id="31"/>
+      <w:proofErr w:type="spellEnd"/>
+    </w:p>
+    <w:p>
+      <w:pPr>
+        <w:ind w:firstLine="708"/>
+        <w:jc w:val="both"/>
+      </w:pPr>
+      <w:r>
+        <w:t>On</w:t>
+      </w:r>
+      <w:r>
+        <w:t xml:space="preserve"> </w:t>
+      </w:r>
+      <w:r>
+        <w:t>récupère les id nécessaires, puis on</w:t>
+      </w:r>
+      <w:r>
+        <w:t xml:space="preserve"> fait la même chose que le script </w:t>
+      </w:r>
+      <w:hyperlink w:anchor="_3.8_Batiment_en_construction" w:history="1">
+        <w:proofErr w:type="spellStart"/>
+        <w:r>
+          <w:rPr>
+            <w:rStyle w:val="Lienhypertexte"/>
+          </w:rPr>
+          <w:t>batiment_en_construction</w:t>
+        </w:r>
+        <w:proofErr w:type="spellEnd"/>
+      </w:hyperlink>
+      <w:r>
+        <w:t xml:space="preserve">, c’est à dire que si on a la méthode GET on renvoie la date de fin et </w:t>
+      </w:r>
+      <w:proofErr w:type="spellStart"/>
+      <w:r>
+        <w:t>null</w:t>
+      </w:r>
+      <w:proofErr w:type="spellEnd"/>
+      <w:r>
+        <w:t xml:space="preserve"> s’il n’y a pas de date de fin. Puis avec la méthode POST on met à </w:t>
+      </w:r>
+      <w:proofErr w:type="spellStart"/>
+      <w:r>
+        <w:t>null</w:t>
+      </w:r>
+      <w:proofErr w:type="spellEnd"/>
+      <w:r>
+        <w:t xml:space="preserve"> la ligne qui contient une date qui n’est pas </w:t>
+      </w:r>
+      <w:proofErr w:type="spellStart"/>
+      <w:r>
+        <w:t>null</w:t>
+      </w:r>
+      <w:proofErr w:type="spellEnd"/>
+      <w:r>
+        <w:t>.</w:t>
+      </w:r>
+    </w:p>
+    <w:p>
+      <w:pPr>
+        <w:pStyle w:val="Titre2"/>
+      </w:pPr>
+      <w:bookmarkStart w:id="32" w:name="_3.11_Ressource_info"/>
+      <w:bookmarkStart w:id="33" w:name="_Toc136597033"/>
+      <w:bookmarkEnd w:id="32"/>
+      <w:r>
+        <w:t>3.1</w:t>
+      </w:r>
+      <w:r>
+        <w:t>1</w:t>
+      </w:r>
+      <w:r>
+        <w:t xml:space="preserve"> </w:t>
+      </w:r>
+      <w:proofErr w:type="spellStart"/>
+      <w:r>
+        <w:t>Ressource_info</w:t>
+      </w:r>
+      <w:bookmarkEnd w:id="33"/>
+      <w:proofErr w:type="spellEnd"/>
+    </w:p>
+    <w:p>
+      <w:pPr>
+        <w:ind w:firstLine="708"/>
+        <w:jc w:val="both"/>
+      </w:pPr>
+      <w:r>
+        <w:t>On</w:t>
+      </w:r>
+      <w:r>
+        <w:t xml:space="preserve"> </w:t>
+      </w:r>
+      <w:r>
+        <w:t>récupère les id nécessaires, puis on</w:t>
+      </w:r>
+      <w:r>
+        <w:t xml:space="preserve"> regarde la méthode utiliser. Pour la méthode GET, on récupère les ressources sur la table ressources de la base de données, puis on récupère les différents niveaux de bâtiments générant des ressources et on sépare chaque </w:t>
+      </w:r>
+      <w:r>
+        <w:t>donnée</w:t>
+      </w:r>
+      <w:r>
+        <w:t xml:space="preserve"> par une barre verticale pour pouvoir les retrouver dans le javascript. </w:t>
+      </w:r>
+      <w:r>
+        <w:t xml:space="preserve">Pour la méthode POST, on récupère les ressources passer en argument et on met simplement à jours les ressources avec </w:t>
+      </w:r>
+      <w:r>
+        <w:t>les bonnes valeurs</w:t>
+      </w:r>
+      <w:r>
+        <w:t xml:space="preserve">, on en profite aussi pour mettre à jours la date de déconnexion de l’utilisateur, elle servira lors de la connexion pour générer les ressources de l’utilisateur lorsqu’il était </w:t>
+      </w:r>
+      <w:r>
+        <w:t>déconnecté</w:t>
+      </w:r>
+      <w:r>
+        <w:t>.</w:t>
+      </w:r>
+    </w:p>
+    <w:p>
+      <w:pPr>
+        <w:pStyle w:val="Titre2"/>
+      </w:pPr>
+      <w:bookmarkStart w:id="34" w:name="_3.12_Nombre_batiment"/>
+      <w:bookmarkStart w:id="35" w:name="_Toc136597034"/>
+      <w:bookmarkEnd w:id="34"/>
+      <w:r>
+        <w:t>3.1</w:t>
+      </w:r>
+      <w:r>
+        <w:t>2</w:t>
+      </w:r>
+      <w:r>
+        <w:t xml:space="preserve"> </w:t>
+      </w:r>
+      <w:proofErr w:type="spellStart"/>
+      <w:r>
+        <w:t>Nombre_batiment</w:t>
+      </w:r>
+      <w:bookmarkEnd w:id="35"/>
+      <w:proofErr w:type="spellEnd"/>
+    </w:p>
+    <w:p>
+      <w:pPr>
+        <w:ind w:firstLine="708"/>
+        <w:jc w:val="both"/>
+      </w:pPr>
+      <w:r>
+        <w:t>On</w:t>
+      </w:r>
+      <w:r>
+        <w:t xml:space="preserve"> regarde la méthode utilisée puis on récupère les id, ensuite on calcul le nombre de bâtiment présent sur la planète, c’est simplement la somme des niveaux de ces derniers, les bâtiments de défense ne sont pas pris en compte. Puis on récupère le nombre max de bâtiment constructible grâce à la position et donc la taille de la planète. Enfin si on est en dessous de la limite on revoie </w:t>
+      </w:r>
+      <w:proofErr w:type="spellStart"/>
+      <w:r>
+        <w:t>en_dessous</w:t>
+      </w:r>
+      <w:proofErr w:type="spellEnd"/>
+      <w:r>
+        <w:t xml:space="preserve"> et limite sinon.</w:t>
+      </w:r>
+    </w:p>
+    <w:p>
+      <w:pPr>
+        <w:pStyle w:val="Titre2"/>
+      </w:pPr>
+      <w:bookmarkStart w:id="36" w:name="_3.13_Infrastructure_niveau_date"/>
+      <w:bookmarkStart w:id="37" w:name="_Toc136597035"/>
+      <w:bookmarkEnd w:id="36"/>
+      <w:r>
+        <w:t>3.1</w:t>
+      </w:r>
+      <w:r>
+        <w:t>3</w:t>
+      </w:r>
+      <w:r>
+        <w:t xml:space="preserve"> </w:t>
+      </w:r>
+      <w:proofErr w:type="spellStart"/>
+      <w:r>
+        <w:t>Infrastructure_niveau_date</w:t>
+      </w:r>
+      <w:bookmarkEnd w:id="37"/>
+      <w:proofErr w:type="spellEnd"/>
+    </w:p>
+    <w:p>
+      <w:pPr>
+        <w:ind w:firstLine="708"/>
+        <w:jc w:val="both"/>
+      </w:pPr>
+      <w:r>
+        <w:t>On</w:t>
+      </w:r>
+      <w:r>
+        <w:t xml:space="preserve"> </w:t>
+      </w:r>
+      <w:r>
+        <w:t>récupère les id nécessaires</w:t>
+      </w:r>
+      <w:r>
+        <w:t xml:space="preserve">, puis on récupère les informations fournies on va ensuite à la bonne ligne dans la table infrastructure, on prend </w:t>
+      </w:r>
+      <w:proofErr w:type="spellStart"/>
+      <w:r>
+        <w:t>l’id</w:t>
+      </w:r>
+      <w:proofErr w:type="spellEnd"/>
+      <w:r>
+        <w:t xml:space="preserve"> et on met à jours le niveau et la date, sachant que pour la date on a déjà </w:t>
+      </w:r>
+      <w:r>
+        <w:t>ajouté</w:t>
+      </w:r>
+      <w:r>
+        <w:t xml:space="preserve"> le temps de construction dans le javascript. </w:t>
+      </w:r>
+    </w:p>
+    <w:p>
+      <w:pPr>
+        <w:pStyle w:val="Titre2"/>
+      </w:pPr>
+      <w:bookmarkStart w:id="38" w:name="_3.14_Possede_laboratoire"/>
+      <w:bookmarkStart w:id="39" w:name="_Toc136597036"/>
+      <w:bookmarkEnd w:id="38"/>
+      <w:r>
+        <w:t>3.1</w:t>
+      </w:r>
+      <w:r>
+        <w:t>4</w:t>
+      </w:r>
+      <w:r>
+        <w:t xml:space="preserve"> </w:t>
+      </w:r>
+      <w:proofErr w:type="spellStart"/>
+      <w:r>
+        <w:t>Possede_laboratoire</w:t>
+      </w:r>
+      <w:bookmarkEnd w:id="39"/>
+      <w:proofErr w:type="spellEnd"/>
+    </w:p>
+    <w:p>
+      <w:pPr>
+        <w:ind w:firstLine="708"/>
+        <w:jc w:val="both"/>
+      </w:pPr>
+      <w:r>
+        <w:t>On</w:t>
+      </w:r>
+      <w:r>
+        <w:t xml:space="preserve"> </w:t>
+      </w:r>
+      <w:r>
+        <w:t>récupère les id nécessaires,</w:t>
+      </w:r>
+      <w:r>
+        <w:t xml:space="preserve"> et on va simplement regarder le niveau du laboratoire dans la table infrastructure (il a </w:t>
+      </w:r>
+      <w:proofErr w:type="spellStart"/>
+      <w:r>
+        <w:t>l’id</w:t>
+      </w:r>
+      <w:proofErr w:type="spellEnd"/>
+      <w:r>
+        <w:t xml:space="preserve"> numéro 1). Si le niveau est supérieur ou égal à 1 alors on renvoie possède et s’il est égale à 0 on renvoie </w:t>
+      </w:r>
+      <w:proofErr w:type="spellStart"/>
+      <w:r>
+        <w:t>possède_pas</w:t>
+      </w:r>
+      <w:proofErr w:type="spellEnd"/>
+      <w:r>
+        <w:t>.</w:t>
+      </w:r>
+    </w:p>
+    <w:p>
+      <w:pPr>
+        <w:pStyle w:val="Titre2"/>
+      </w:pPr>
+      <w:bookmarkStart w:id="40" w:name="_3.15_Recherche_niveau_date"/>
+      <w:bookmarkStart w:id="41" w:name="_Toc136597037"/>
+      <w:bookmarkEnd w:id="40"/>
+      <w:r>
+        <w:t>3.1</w:t>
+      </w:r>
+      <w:r>
+        <w:t>5</w:t>
+      </w:r>
+      <w:r>
+        <w:t xml:space="preserve"> </w:t>
+      </w:r>
+      <w:proofErr w:type="spellStart"/>
+      <w:r>
+        <w:t>Recherche</w:t>
+      </w:r>
+      <w:r>
+        <w:t>_niveau_date</w:t>
+      </w:r>
+      <w:bookmarkEnd w:id="41"/>
+      <w:proofErr w:type="spellEnd"/>
+    </w:p>
+    <w:p>
+      <w:pPr>
+        <w:ind w:firstLine="708"/>
+        <w:jc w:val="both"/>
+      </w:pPr>
+      <w:r>
+        <w:t>On</w:t>
+      </w:r>
+      <w:r>
+        <w:t xml:space="preserve"> </w:t>
+      </w:r>
+      <w:r>
+        <w:t>récupère les id nécessaires, puis on récupère les informations fournies</w:t>
+      </w:r>
+      <w:r>
+        <w:t xml:space="preserve">. Dans les informations fournies on a </w:t>
+      </w:r>
+      <w:proofErr w:type="spellStart"/>
+      <w:r>
+        <w:t>l’id</w:t>
+      </w:r>
+      <w:proofErr w:type="spellEnd"/>
+      <w:r>
+        <w:t xml:space="preserve"> de la technologie, on </w:t>
+      </w:r>
+      <w:r>
+        <w:t>va</w:t>
+      </w:r>
+      <w:r>
+        <w:t xml:space="preserve"> donc simplement mettre à jours la table recherche avec le bon niveau et la bonne date de fin.</w:t>
+      </w:r>
+      <w:r>
+        <w:t xml:space="preserve"> </w:t>
+      </w:r>
+    </w:p>
+    <w:p>
+      <w:pPr>
+        <w:pStyle w:val="Titre2"/>
+      </w:pPr>
+      <w:bookmarkStart w:id="42" w:name="_3.16_Connexion"/>
+      <w:bookmarkStart w:id="43" w:name="_Toc136597038"/>
+      <w:bookmarkEnd w:id="42"/>
+      <w:r>
+        <w:t>3.1</w:t>
+      </w:r>
+      <w:r>
+        <w:t>6</w:t>
+      </w:r>
+      <w:r>
+        <w:t xml:space="preserve"> </w:t>
+      </w:r>
+      <w:r>
+        <w:t>Connexion</w:t>
+      </w:r>
+      <w:bookmarkEnd w:id="43"/>
+    </w:p>
+    <w:p>
+      <w:pPr>
+        <w:ind w:firstLine="708"/>
+        <w:jc w:val="both"/>
+      </w:pPr>
+      <w:r>
+        <w:t>On</w:t>
+      </w:r>
+      <w:r>
+        <w:t xml:space="preserve"> </w:t>
+      </w:r>
+      <w:r>
+        <w:t xml:space="preserve">récupère </w:t>
+      </w:r>
+      <w:r>
+        <w:t xml:space="preserve">les informations fournies dans le POST puis on regarde si on a le nom de l’utilisateur qui existe, si c’est le cas on teste que les mots de passe soit identique grâce à la fonction </w:t>
+      </w:r>
+      <w:proofErr w:type="spellStart"/>
+      <w:r>
+        <w:t>password_verify</w:t>
+      </w:r>
+      <w:proofErr w:type="spellEnd"/>
+      <w:r>
+        <w:t xml:space="preserve"> car les mots de passe sont chiffrés. Enfin on regarde l’univers sélectionné, si on sélectionne nouveau univers alors on va exécuter le script </w:t>
+      </w:r>
+      <w:hyperlink w:anchor="_3.16_Creation_univers" w:history="1">
+        <w:proofErr w:type="spellStart"/>
+        <w:r>
+          <w:rPr>
+            <w:rStyle w:val="Lienhypertexte"/>
+          </w:rPr>
+          <w:t>creation_univers</w:t>
+        </w:r>
+        <w:proofErr w:type="spellEnd"/>
+      </w:hyperlink>
+      <w:r>
+        <w:t xml:space="preserve"> et on initialiser toutes les variables nécessaires pour la suite et enfin on calcul les ressources générer pendant que le joueur n’était pas la grâce au script </w:t>
+      </w:r>
+      <w:hyperlink w:anchor="_3.18_Ressource_connexion" w:history="1">
+        <w:proofErr w:type="spellStart"/>
+        <w:r>
+          <w:rPr>
+            <w:rStyle w:val="Lienhypertexte"/>
+          </w:rPr>
+          <w:t>ressource_connexion</w:t>
+        </w:r>
+        <w:proofErr w:type="spellEnd"/>
+      </w:hyperlink>
+      <w:r>
+        <w:t>.</w:t>
+      </w:r>
+    </w:p>
+    <w:p>
+      <w:pPr>
+        <w:pStyle w:val="Titre2"/>
+      </w:pPr>
+      <w:bookmarkStart w:id="44" w:name="_3.16_Creation_univers"/>
+      <w:bookmarkStart w:id="45" w:name="_Toc136597039"/>
+      <w:bookmarkEnd w:id="44"/>
+      <w:r>
+        <w:lastRenderedPageBreak/>
+        <w:t>3.1</w:t>
+      </w:r>
+      <w:r>
+        <w:t>7</w:t>
+      </w:r>
+      <w:r>
+        <w:t xml:space="preserve"> </w:t>
+      </w:r>
+      <w:proofErr w:type="spellStart"/>
+      <w:r>
+        <w:t>Creation_univers</w:t>
+      </w:r>
+      <w:bookmarkEnd w:id="45"/>
+      <w:proofErr w:type="spellEnd"/>
+    </w:p>
+    <w:p>
+      <w:pPr>
+        <w:ind w:firstLine="708"/>
+        <w:jc w:val="both"/>
+      </w:pPr>
+      <w:r>
+        <w:t>On</w:t>
+      </w:r>
+      <w:r>
+        <w:t xml:space="preserve"> récupère le nombre d’univers déjà créé et un ajoute le nom du nouveau univers en notant son id. On va ensuite </w:t>
+      </w:r>
+      <w:r>
+        <w:t>générer les galaxies et les systèmes solaires grâce à des boules for imbriqué. Puis pour les planètes il faut tirer au sort le nombre de planète dans un système solaire et ensuit il faut tirer au sort l’emplacement de la planète dans le système solaire, pour faire cela on utilise la fonction rand(). On ajoute au fur et à mesure les données dans la base de données.</w:t>
+      </w:r>
+    </w:p>
+    <w:p>
+      <w:pPr>
+        <w:pStyle w:val="Titre2"/>
+      </w:pPr>
+      <w:bookmarkStart w:id="46" w:name="_3.18_Ressource_connexion"/>
+      <w:bookmarkStart w:id="47" w:name="_Toc136597040"/>
+      <w:bookmarkEnd w:id="46"/>
+      <w:r>
+        <w:t>3.1</w:t>
+      </w:r>
+      <w:r>
+        <w:t>8</w:t>
+      </w:r>
+      <w:r>
+        <w:t xml:space="preserve"> </w:t>
+      </w:r>
+      <w:proofErr w:type="spellStart"/>
+      <w:r>
+        <w:t>Ressource_connexion</w:t>
+      </w:r>
+      <w:bookmarkEnd w:id="47"/>
+      <w:proofErr w:type="spellEnd"/>
+    </w:p>
+    <w:p>
+      <w:pPr>
+        <w:ind w:firstLine="708"/>
+        <w:jc w:val="both"/>
+      </w:pPr>
+      <w:r>
+        <w:t>On</w:t>
+      </w:r>
+      <w:r>
+        <w:t xml:space="preserve"> </w:t>
+      </w:r>
+      <w:r>
+        <w:t>récupère les id nécessaires, puis</w:t>
+      </w:r>
+      <w:r>
+        <w:t xml:space="preserve"> on regarde si l’utilisateur possède une planète sinon on ne fait rien, mais s’il a une planète alors on va récupérer les ressources dans la base de données avec la date de déconnexion. On va ensuite calculer la différence en seconde entre la date actuelle et la date de déconnexion. Puis on calcul la production grâce au niveau des bâtiments stocké dans la base de données et on met à jours les nouvelles ressources ainsi que la date actuelle dans la table ressource.</w:t>
       </w:r>
     </w:p>
     <w:sectPr>

</xml_diff>